<commit_message>
Added plain old html css link
</commit_message>
<xml_diff>
--- a/docs/lillen-checklist.docx
+++ b/docs/lillen-checklist.docx
@@ -617,21 +617,7 @@
                 <w:rStyle w:val="Hyperlink"/>
                 <w:noProof/>
               </w:rPr>
-              <w:t xml:space="preserve">Bad </w:t>
-            </w:r>
-            <w:r>
-              <w:rPr>
-                <w:rStyle w:val="Hyperlink"/>
-                <w:noProof/>
-              </w:rPr>
-              <w:t>W</w:t>
-            </w:r>
-            <w:r>
-              <w:rPr>
-                <w:rStyle w:val="Hyperlink"/>
-                <w:noProof/>
-              </w:rPr>
-              <w:t>eather</w:t>
+              <w:t>Bad Weather</w:t>
             </w:r>
             <w:r>
               <w:rPr>
@@ -4234,55 +4220,33 @@
       <w:pPr>
         <w:pStyle w:val="checklistindent"/>
         <w:ind w:left="0" w:firstLine="0"/>
+      </w:pPr>
+      <w:r>
+        <w:t xml:space="preserve">According to the electric bed manual, there is an option for manual operation of the bed. It is a two-man job and it seem to be a complicated procedure. </w:t>
+      </w:r>
+    </w:p>
+    <w:p>
+      <w:pPr>
+        <w:pStyle w:val="checklistindent"/>
+        <w:ind w:left="0" w:firstLine="0"/>
+      </w:pPr>
+    </w:p>
+    <w:p>
+      <w:pPr>
+        <w:pStyle w:val="IntenseQuote"/>
+      </w:pPr>
+      <w:r>
         <w:rPr>
           <w:b/>
           <w:bCs/>
         </w:rPr>
-      </w:pPr>
-      <w:r>
-        <w:t xml:space="preserve">According to the electric bed manual, there is an option for manual operation of the bed. It is a two-man job and it seem to be a complicated procedure. </w:t>
-      </w:r>
-      <w:r>
-        <w:rPr>
-          <w:b/>
-          <w:bCs/>
-        </w:rPr>
-        <w:t>D</w:t>
-      </w:r>
-      <w:r>
-        <w:rPr>
-          <w:b/>
-          <w:bCs/>
-        </w:rPr>
-        <w:t xml:space="preserve">o not attempt this without first contacting the owner or </w:t>
-      </w:r>
-      <w:r>
-        <w:rPr>
-          <w:b/>
-          <w:bCs/>
-        </w:rPr>
-        <w:t>C</w:t>
-      </w:r>
-      <w:r>
-        <w:rPr>
-          <w:b/>
-          <w:bCs/>
-        </w:rPr>
-        <w:t>amplify</w:t>
-      </w:r>
-      <w:r>
-        <w:rPr>
-          <w:b/>
-          <w:bCs/>
-        </w:rPr>
-        <w:t xml:space="preserve"> support</w:t>
-      </w:r>
-      <w:r>
-        <w:rPr>
-          <w:b/>
-          <w:bCs/>
-        </w:rPr>
-        <w:t>.</w:t>
+        <w:t>Important!</w:t>
+      </w:r>
+      <w:r>
+        <w:t xml:space="preserve"> </w:t>
+      </w:r>
+      <w:r>
+        <w:t>Do not attempt this without first contacting the owner or Camplify support.</w:t>
       </w:r>
     </w:p>
     <w:bookmarkEnd w:id="16"/>
@@ -5939,6 +5903,7 @@
     <w:sig w:usb0="00000003" w:usb1="02000000" w:usb2="00000000" w:usb3="00000000" w:csb0="00000001" w:csb1="00000000"/>
   </w:font>
   <w:font w:name="Poppins">
+    <w:altName w:val="Poppins"/>
     <w:charset w:val="00"/>
     <w:family w:val="auto"/>
     <w:pitch w:val="variable"/>
@@ -5965,6 +5930,7 @@
     <w:rsidRoot w:val="0012341D"/>
     <w:rsid w:val="00102A58"/>
     <w:rsid w:val="0012341D"/>
+    <w:rsid w:val="004C7CC3"/>
     <w:rsid w:val="00EE42B6"/>
   </w:rsids>
   <m:mathPr>
@@ -6707,9 +6673,7 @@
 </file>
 
 <file path=customXml/item2.xml><?xml version="1.0" encoding="utf-8"?>
-<p:properties xmlns:p="http://schemas.microsoft.com/office/2006/metadata/properties" xmlns:xsi="http://www.w3.org/2001/XMLSchema-instance" xmlns:pc="http://schemas.microsoft.com/office/infopath/2007/PartnerControls">
-  <documentManagement/>
-</p:properties>
+<b:Sources xmlns:b="http://schemas.openxmlformats.org/officeDocument/2006/bibliography" xmlns="http://schemas.openxmlformats.org/officeDocument/2006/bibliography" SelectedStyle="\APASixthEditionOfficeOnline.xsl" StyleName="APA" Version="6"/>
 </file>
 
 <file path=customXml/item3.xml><?xml version="1.0" encoding="utf-8"?>
@@ -6722,7 +6686,9 @@
 </file>
 
 <file path=customXml/item4.xml><?xml version="1.0" encoding="utf-8"?>
-<b:Sources xmlns:b="http://schemas.openxmlformats.org/officeDocument/2006/bibliography" xmlns="http://schemas.openxmlformats.org/officeDocument/2006/bibliography" SelectedStyle="\APASixthEditionOfficeOnline.xsl" StyleName="APA" Version="6"/>
+<p:properties xmlns:p="http://schemas.microsoft.com/office/2006/metadata/properties" xmlns:xsi="http://www.w3.org/2001/XMLSchema-instance" xmlns:pc="http://schemas.microsoft.com/office/infopath/2007/PartnerControls">
+  <documentManagement/>
+</p:properties>
 </file>
 
 <file path=customXml/item5.xml><?xml version="1.0" encoding="utf-8"?>
@@ -6905,10 +6871,9 @@
 </file>
 
 <file path=customXml/itemProps2.xml><?xml version="1.0" encoding="utf-8"?>
-<ds:datastoreItem xmlns:ds="http://schemas.openxmlformats.org/officeDocument/2006/customXml" ds:itemID="{8E5FC630-D4AA-4881-9F5A-17E5D87E5423}">
+<ds:datastoreItem xmlns:ds="http://schemas.openxmlformats.org/officeDocument/2006/customXml" ds:itemID="{DDDEE3D0-5BF7-40C5-B990-E37F33362B06}">
   <ds:schemaRefs>
-    <ds:schemaRef ds:uri="http://schemas.microsoft.com/office/2006/metadata/properties"/>
-    <ds:schemaRef ds:uri="http://schemas.microsoft.com/office/infopath/2007/PartnerControls"/>
+    <ds:schemaRef ds:uri="http://schemas.openxmlformats.org/officeDocument/2006/bibliography"/>
   </ds:schemaRefs>
 </ds:datastoreItem>
 </file>
@@ -6922,9 +6887,10 @@
 </file>
 
 <file path=customXml/itemProps4.xml><?xml version="1.0" encoding="utf-8"?>
-<ds:datastoreItem xmlns:ds="http://schemas.openxmlformats.org/officeDocument/2006/customXml" ds:itemID="{DDDEE3D0-5BF7-40C5-B990-E37F33362B06}">
+<ds:datastoreItem xmlns:ds="http://schemas.openxmlformats.org/officeDocument/2006/customXml" ds:itemID="{8E5FC630-D4AA-4881-9F5A-17E5D87E5423}">
   <ds:schemaRefs>
-    <ds:schemaRef ds:uri="http://schemas.openxmlformats.org/officeDocument/2006/bibliography"/>
+    <ds:schemaRef ds:uri="http://schemas.microsoft.com/office/2006/metadata/properties"/>
+    <ds:schemaRef ds:uri="http://schemas.microsoft.com/office/infopath/2007/PartnerControls"/>
   </ds:schemaRefs>
 </ds:datastoreItem>
 </file>

</xml_diff>

<commit_message>
Adde title and subtitle CSS class
</commit_message>
<xml_diff>
--- a/docs/lillen-checklist.docx
+++ b/docs/lillen-checklist.docx
@@ -1665,7 +1665,7 @@
           <w:sz w:val="22"/>
           <w:szCs w:val="22"/>
         </w:rPr>
-        <w:t>(Buttons are located on the left-hand side back lounge area)</w:t>
+        <w:t>Buttons are located on the left-hand side back lounge area</w:t>
       </w:r>
     </w:p>
     <w:p>
@@ -1750,7 +1750,7 @@
           <w:sz w:val="22"/>
           <w:szCs w:val="22"/>
         </w:rPr>
-        <w:t>(Dial is located on the left-hand side back lounge area)</w:t>
+        <w:t>Dial is located on the left-hand side back lounge area</w:t>
       </w:r>
     </w:p>
     <w:p>
@@ -2780,8 +2780,8 @@
         <w:pStyle w:val="checklistindent"/>
         <w:ind w:left="426" w:hanging="426"/>
         <w:rPr>
-          <w:sz w:val="28"/>
-          <w:szCs w:val="28"/>
+          <w:sz w:val="22"/>
+          <w:szCs w:val="22"/>
         </w:rPr>
       </w:pPr>
       <w:sdt>
@@ -2832,21 +2832,7 @@
           <w:sz w:val="28"/>
           <w:szCs w:val="28"/>
         </w:rPr>
-        <w:t xml:space="preserve"> (</w:t>
-      </w:r>
-      <w:r>
-        <w:rPr>
-          <w:sz w:val="28"/>
-          <w:szCs w:val="28"/>
-        </w:rPr>
-        <w:t xml:space="preserve">button </w:t>
-      </w:r>
-      <w:r>
-        <w:rPr>
-          <w:sz w:val="28"/>
-          <w:szCs w:val="28"/>
-        </w:rPr>
-        <w:t>4</w:t>
+        <w:t>,</w:t>
       </w:r>
       <w:r>
         <w:rPr>
@@ -2859,31 +2845,60 @@
         <w:rPr>
           <w:sz w:val="28"/>
           <w:szCs w:val="28"/>
+        </w:rPr>
+        <w:t>if not connected to city water</w:t>
+      </w:r>
+      <w:r>
+        <w:rPr>
+          <w:sz w:val="28"/>
+          <w:szCs w:val="28"/>
+        </w:rPr>
+        <w:br/>
+      </w:r>
+      <w:r>
+        <w:rPr>
+          <w:i/>
+          <w:iCs/>
+          <w:sz w:val="22"/>
+          <w:szCs w:val="22"/>
+        </w:rPr>
+        <w:t>B</w:t>
+      </w:r>
+      <w:r>
+        <w:rPr>
+          <w:i/>
+          <w:iCs/>
+          <w:sz w:val="22"/>
+          <w:szCs w:val="22"/>
+        </w:rPr>
+        <w:t xml:space="preserve">utton 4 </w:t>
+      </w:r>
+      <w:r>
+        <w:rPr>
+          <w:i/>
+          <w:iCs/>
+          <w:sz w:val="22"/>
+          <w:szCs w:val="22"/>
           <w:lang w:val="en-AU"/>
         </w:rPr>
         <w:t>o</w:t>
       </w:r>
       <w:r>
         <w:rPr>
-          <w:sz w:val="28"/>
-          <w:szCs w:val="28"/>
-        </w:rPr>
-        <w:t>n t</w:t>
-      </w:r>
-      <w:r>
-        <w:rPr>
-          <w:sz w:val="28"/>
-          <w:szCs w:val="28"/>
-        </w:rPr>
-        <w:t xml:space="preserve">he </w:t>
+          <w:i/>
+          <w:iCs/>
+          <w:sz w:val="22"/>
+          <w:szCs w:val="22"/>
+        </w:rPr>
+        <w:t xml:space="preserve">n the </w:t>
       </w:r>
       <w:r>
         <w:rPr>
           <w:i/>
           <w:iCs/>
           <w:color w:val="2F5496" w:themeColor="accent1" w:themeShade="BF"/>
-          <w:sz w:val="28"/>
-          <w:szCs w:val="28"/>
+          <w:sz w:val="22"/>
+          <w:szCs w:val="22"/>
           <w:u w:val="single"/>
         </w:rPr>
         <w:fldChar w:fldCharType="begin"/>
@@ -2893,8 +2908,8 @@
           <w:i/>
           <w:iCs/>
           <w:color w:val="2F5496" w:themeColor="accent1" w:themeShade="BF"/>
-          <w:sz w:val="28"/>
-          <w:szCs w:val="28"/>
+          <w:sz w:val="22"/>
+          <w:szCs w:val="22"/>
           <w:u w:val="single"/>
         </w:rPr>
         <w:instrText xml:space="preserve"> REF _Ref101161419 \h  \* MERGEFORMAT </w:instrText>
@@ -2904,8 +2919,8 @@
           <w:i/>
           <w:iCs/>
           <w:color w:val="2F5496" w:themeColor="accent1" w:themeShade="BF"/>
-          <w:sz w:val="28"/>
-          <w:szCs w:val="28"/>
+          <w:sz w:val="22"/>
+          <w:szCs w:val="22"/>
           <w:u w:val="single"/>
         </w:rPr>
       </w:r>
@@ -2914,8 +2929,8 @@
           <w:i/>
           <w:iCs/>
           <w:color w:val="2F5496" w:themeColor="accent1" w:themeShade="BF"/>
-          <w:sz w:val="28"/>
-          <w:szCs w:val="28"/>
+          <w:sz w:val="22"/>
+          <w:szCs w:val="22"/>
           <w:u w:val="single"/>
         </w:rPr>
         <w:fldChar w:fldCharType="separate"/>
@@ -2925,8 +2940,8 @@
           <w:i/>
           <w:iCs/>
           <w:color w:val="2F5496" w:themeColor="accent1" w:themeShade="BF"/>
-          <w:sz w:val="28"/>
-          <w:szCs w:val="28"/>
+          <w:sz w:val="22"/>
+          <w:szCs w:val="22"/>
           <w:u w:val="single"/>
         </w:rPr>
         <w:t>Battery and Water Control Panel</w:t>
@@ -2936,39 +2951,11 @@
           <w:i/>
           <w:iCs/>
           <w:color w:val="2F5496" w:themeColor="accent1" w:themeShade="BF"/>
-          <w:sz w:val="28"/>
-          <w:szCs w:val="28"/>
+          <w:sz w:val="22"/>
+          <w:szCs w:val="22"/>
           <w:u w:val="single"/>
         </w:rPr>
         <w:fldChar w:fldCharType="end"/>
-      </w:r>
-      <w:r>
-        <w:rPr>
-          <w:sz w:val="28"/>
-          <w:szCs w:val="28"/>
-        </w:rPr>
-        <w:t>)</w:t>
-      </w:r>
-      <w:r>
-        <w:rPr>
-          <w:sz w:val="28"/>
-          <w:szCs w:val="28"/>
-        </w:rPr>
-        <w:t>,</w:t>
-      </w:r>
-      <w:r>
-        <w:rPr>
-          <w:sz w:val="28"/>
-          <w:szCs w:val="28"/>
-        </w:rPr>
-        <w:t xml:space="preserve"> </w:t>
-      </w:r>
-      <w:r>
-        <w:rPr>
-          <w:sz w:val="28"/>
-          <w:szCs w:val="28"/>
-        </w:rPr>
-        <w:t>if not connected to city water</w:t>
       </w:r>
     </w:p>
     <w:p>
@@ -3499,7 +3486,49 @@
           <w:sz w:val="28"/>
           <w:szCs w:val="28"/>
         </w:rPr>
-        <w:t>Empty grey water tank</w:t>
+        <w:t xml:space="preserve">Empty </w:t>
+      </w:r>
+      <w:r>
+        <w:rPr>
+          <w:sz w:val="28"/>
+          <w:szCs w:val="28"/>
+        </w:rPr>
+        <w:t>G</w:t>
+      </w:r>
+      <w:r>
+        <w:rPr>
+          <w:sz w:val="28"/>
+          <w:szCs w:val="28"/>
+        </w:rPr>
+        <w:t xml:space="preserve">rey </w:t>
+      </w:r>
+      <w:r>
+        <w:rPr>
+          <w:sz w:val="28"/>
+          <w:szCs w:val="28"/>
+        </w:rPr>
+        <w:t>W</w:t>
+      </w:r>
+      <w:r>
+        <w:rPr>
+          <w:sz w:val="28"/>
+          <w:szCs w:val="28"/>
+        </w:rPr>
+        <w:t xml:space="preserve">ater </w:t>
+      </w:r>
+      <w:r>
+        <w:rPr>
+          <w:sz w:val="28"/>
+          <w:szCs w:val="28"/>
+        </w:rPr>
+        <w:t>T</w:t>
+      </w:r>
+      <w:r>
+        <w:rPr>
+          <w:sz w:val="28"/>
+          <w:szCs w:val="28"/>
+        </w:rPr>
+        <w:t>ank</w:t>
       </w:r>
     </w:p>
     <w:p>
@@ -4195,8 +4224,8 @@
       <w:pPr>
         <w:pStyle w:val="Heading2"/>
       </w:pPr>
-      <w:bookmarkStart w:id="15" w:name="OLE_LINK1"/>
-      <w:bookmarkStart w:id="16" w:name="_Toc101164845"/>
+      <w:bookmarkStart w:id="15" w:name="_Toc101164845"/>
+      <w:bookmarkStart w:id="16" w:name="OLE_LINK1"/>
       <w:r>
         <w:t xml:space="preserve">Electric </w:t>
       </w:r>
@@ -4206,7 +4235,7 @@
       <w:r>
         <w:t>ed</w:t>
       </w:r>
-      <w:bookmarkEnd w:id="16"/>
+      <w:bookmarkEnd w:id="15"/>
     </w:p>
     <w:p>
       <w:pPr>
@@ -4272,6 +4301,7 @@
           <w:color w:val="2F5496" w:themeColor="accent1" w:themeShade="BF"/>
           <w:u w:val="single"/>
         </w:rPr>
+        <w:instrText xml:space="preserve"> \* MERGEFORMAT </w:instrText>
       </w:r>
       <w:r>
         <w:rPr>
@@ -4280,7 +4310,6 @@
           <w:color w:val="2F5496" w:themeColor="accent1" w:themeShade="BF"/>
           <w:u w:val="single"/>
         </w:rPr>
-        <w:instrText xml:space="preserve"> \* MERGEFORMAT </w:instrText>
       </w:r>
       <w:r>
         <w:rPr>
@@ -4421,10 +4450,13 @@
         <w:t xml:space="preserve"> </w:t>
       </w:r>
       <w:r>
-        <w:t>Do not attempt this without first contacting the owner or Camplify support.</w:t>
-      </w:r>
-    </w:p>
-    <w:bookmarkEnd w:id="15"/>
+        <w:t>Do not attempt manual operation without first contacting the owner or Camplify support</w:t>
+      </w:r>
+      <w:r>
+        <w:t>.</w:t>
+      </w:r>
+    </w:p>
+    <w:bookmarkEnd w:id="16"/>
     <w:p>
       <w:pPr>
         <w:rPr>
@@ -6101,6 +6133,7 @@
     <w:rsid w:val="00293C34"/>
     <w:rsid w:val="004C7CC3"/>
     <w:rsid w:val="00896C72"/>
+    <w:rsid w:val="00E55F5A"/>
     <w:rsid w:val="00EE42B6"/>
   </w:rsids>
   <m:mathPr>
@@ -6843,7 +6876,9 @@
 </file>
 
 <file path=customXml/item2.xml><?xml version="1.0" encoding="utf-8"?>
-<b:Sources xmlns:b="http://schemas.openxmlformats.org/officeDocument/2006/bibliography" xmlns="http://schemas.openxmlformats.org/officeDocument/2006/bibliography" SelectedStyle="\APASixthEditionOfficeOnline.xsl" StyleName="APA" Version="6"/>
+<p:properties xmlns:p="http://schemas.microsoft.com/office/2006/metadata/properties" xmlns:xsi="http://www.w3.org/2001/XMLSchema-instance" xmlns:pc="http://schemas.microsoft.com/office/infopath/2007/PartnerControls">
+  <documentManagement/>
+</p:properties>
 </file>
 
 <file path=customXml/item3.xml><?xml version="1.0" encoding="utf-8"?>
@@ -6856,9 +6891,7 @@
 </file>
 
 <file path=customXml/item4.xml><?xml version="1.0" encoding="utf-8"?>
-<p:properties xmlns:p="http://schemas.microsoft.com/office/2006/metadata/properties" xmlns:xsi="http://www.w3.org/2001/XMLSchema-instance" xmlns:pc="http://schemas.microsoft.com/office/infopath/2007/PartnerControls">
-  <documentManagement/>
-</p:properties>
+<b:Sources xmlns:b="http://schemas.openxmlformats.org/officeDocument/2006/bibliography" xmlns="http://schemas.openxmlformats.org/officeDocument/2006/bibliography" SelectedStyle="\APASixthEditionOfficeOnline.xsl" StyleName="APA" Version="6"/>
 </file>
 
 <file path=customXml/item5.xml><?xml version="1.0" encoding="utf-8"?>
@@ -7041,9 +7074,10 @@
 </file>
 
 <file path=customXml/itemProps2.xml><?xml version="1.0" encoding="utf-8"?>
-<ds:datastoreItem xmlns:ds="http://schemas.openxmlformats.org/officeDocument/2006/customXml" ds:itemID="{DDDEE3D0-5BF7-40C5-B990-E37F33362B06}">
+<ds:datastoreItem xmlns:ds="http://schemas.openxmlformats.org/officeDocument/2006/customXml" ds:itemID="{8E5FC630-D4AA-4881-9F5A-17E5D87E5423}">
   <ds:schemaRefs>
-    <ds:schemaRef ds:uri="http://schemas.openxmlformats.org/officeDocument/2006/bibliography"/>
+    <ds:schemaRef ds:uri="http://schemas.microsoft.com/office/2006/metadata/properties"/>
+    <ds:schemaRef ds:uri="http://schemas.microsoft.com/office/infopath/2007/PartnerControls"/>
   </ds:schemaRefs>
 </ds:datastoreItem>
 </file>
@@ -7057,10 +7091,9 @@
 </file>
 
 <file path=customXml/itemProps4.xml><?xml version="1.0" encoding="utf-8"?>
-<ds:datastoreItem xmlns:ds="http://schemas.openxmlformats.org/officeDocument/2006/customXml" ds:itemID="{8E5FC630-D4AA-4881-9F5A-17E5D87E5423}">
+<ds:datastoreItem xmlns:ds="http://schemas.openxmlformats.org/officeDocument/2006/customXml" ds:itemID="{DDDEE3D0-5BF7-40C5-B990-E37F33362B06}">
   <ds:schemaRefs>
-    <ds:schemaRef ds:uri="http://schemas.microsoft.com/office/2006/metadata/properties"/>
-    <ds:schemaRef ds:uri="http://schemas.microsoft.com/office/infopath/2007/PartnerControls"/>
+    <ds:schemaRef ds:uri="http://schemas.openxmlformats.org/officeDocument/2006/bibliography"/>
   </ds:schemaRefs>
 </ds:datastoreItem>
 </file>

</xml_diff>

<commit_message>
Fixed link to css
</commit_message>
<xml_diff>
--- a/docs/lillen-checklist.docx
+++ b/docs/lillen-checklist.docx
@@ -327,7 +327,7 @@
           <w:r>
             <w:fldChar w:fldCharType="separate"/>
           </w:r>
-          <w:hyperlink w:anchor="_Toc101164838" w:history="1">
+          <w:hyperlink w:anchor="_Toc101197439" w:history="1">
             <w:r>
               <w:rPr>
                 <w:rStyle w:val="Hyperlink"/>
@@ -354,7 +354,7 @@
                 <w:noProof/>
                 <w:webHidden/>
               </w:rPr>
-              <w:instrText xml:space="preserve"> PAGEREF _Toc101164838 \h </w:instrText>
+              <w:instrText xml:space="preserve"> PAGEREF _Toc101197439 \h </w:instrText>
             </w:r>
             <w:r>
               <w:rPr>
@@ -398,7 +398,7 @@
               <w:lang w:eastAsia="en-AU"/>
             </w:rPr>
           </w:pPr>
-          <w:hyperlink w:anchor="_Toc101164839" w:history="1">
+          <w:hyperlink w:anchor="_Toc101197440" w:history="1">
             <w:r>
               <w:rPr>
                 <w:rStyle w:val="Hyperlink"/>
@@ -425,7 +425,7 @@
                 <w:noProof/>
                 <w:webHidden/>
               </w:rPr>
-              <w:instrText xml:space="preserve"> PAGEREF _Toc101164839 \h </w:instrText>
+              <w:instrText xml:space="preserve"> PAGEREF _Toc101197440 \h </w:instrText>
             </w:r>
             <w:r>
               <w:rPr>
@@ -469,7 +469,7 @@
               <w:lang w:eastAsia="en-AU"/>
             </w:rPr>
           </w:pPr>
-          <w:hyperlink w:anchor="_Toc101164840" w:history="1">
+          <w:hyperlink w:anchor="_Toc101197441" w:history="1">
             <w:r>
               <w:rPr>
                 <w:rStyle w:val="Hyperlink"/>
@@ -496,7 +496,7 @@
                 <w:noProof/>
                 <w:webHidden/>
               </w:rPr>
-              <w:instrText xml:space="preserve"> PAGEREF _Toc101164840 \h </w:instrText>
+              <w:instrText xml:space="preserve"> PAGEREF _Toc101197441 \h </w:instrText>
             </w:r>
             <w:r>
               <w:rPr>
@@ -540,7 +540,7 @@
               <w:lang w:eastAsia="en-AU"/>
             </w:rPr>
           </w:pPr>
-          <w:hyperlink w:anchor="_Toc101164841" w:history="1">
+          <w:hyperlink w:anchor="_Toc101197442" w:history="1">
             <w:r>
               <w:rPr>
                 <w:rStyle w:val="Hyperlink"/>
@@ -567,7 +567,7 @@
                 <w:noProof/>
                 <w:webHidden/>
               </w:rPr>
-              <w:instrText xml:space="preserve"> PAGEREF _Toc101164841 \h </w:instrText>
+              <w:instrText xml:space="preserve"> PAGEREF _Toc101197442 \h </w:instrText>
             </w:r>
             <w:r>
               <w:rPr>
@@ -611,7 +611,7 @@
               <w:lang w:eastAsia="en-AU"/>
             </w:rPr>
           </w:pPr>
-          <w:hyperlink w:anchor="_Toc101164842" w:history="1">
+          <w:hyperlink w:anchor="_Toc101197443" w:history="1">
             <w:r>
               <w:rPr>
                 <w:rStyle w:val="Hyperlink"/>
@@ -638,7 +638,7 @@
                 <w:noProof/>
                 <w:webHidden/>
               </w:rPr>
-              <w:instrText xml:space="preserve"> PAGEREF _Toc101164842 \h </w:instrText>
+              <w:instrText xml:space="preserve"> PAGEREF _Toc101197443 \h </w:instrText>
             </w:r>
             <w:r>
               <w:rPr>
@@ -682,7 +682,7 @@
               <w:lang w:eastAsia="en-AU"/>
             </w:rPr>
           </w:pPr>
-          <w:hyperlink w:anchor="_Toc101164843" w:history="1">
+          <w:hyperlink w:anchor="_Toc101197444" w:history="1">
             <w:r>
               <w:rPr>
                 <w:rStyle w:val="Hyperlink"/>
@@ -709,7 +709,7 @@
                 <w:noProof/>
                 <w:webHidden/>
               </w:rPr>
-              <w:instrText xml:space="preserve"> PAGEREF _Toc101164843 \h </w:instrText>
+              <w:instrText xml:space="preserve"> PAGEREF _Toc101197444 \h </w:instrText>
             </w:r>
             <w:r>
               <w:rPr>
@@ -753,7 +753,7 @@
               <w:lang w:eastAsia="en-AU"/>
             </w:rPr>
           </w:pPr>
-          <w:hyperlink w:anchor="_Toc101164844" w:history="1">
+          <w:hyperlink w:anchor="_Toc101197445" w:history="1">
             <w:r>
               <w:rPr>
                 <w:rStyle w:val="Hyperlink"/>
@@ -780,7 +780,7 @@
                 <w:noProof/>
                 <w:webHidden/>
               </w:rPr>
-              <w:instrText xml:space="preserve"> PAGEREF _Toc101164844 \h </w:instrText>
+              <w:instrText xml:space="preserve"> PAGEREF _Toc101197445 \h </w:instrText>
             </w:r>
             <w:r>
               <w:rPr>
@@ -824,7 +824,7 @@
               <w:lang w:eastAsia="en-AU"/>
             </w:rPr>
           </w:pPr>
-          <w:hyperlink w:anchor="_Toc101164845" w:history="1">
+          <w:hyperlink w:anchor="_Toc101197446" w:history="1">
             <w:r>
               <w:rPr>
                 <w:rStyle w:val="Hyperlink"/>
@@ -851,7 +851,7 @@
                 <w:noProof/>
                 <w:webHidden/>
               </w:rPr>
-              <w:instrText xml:space="preserve"> PAGEREF _Toc101164845 \h </w:instrText>
+              <w:instrText xml:space="preserve"> PAGEREF _Toc101197446 \h </w:instrText>
             </w:r>
             <w:r>
               <w:rPr>
@@ -895,7 +895,7 @@
               <w:lang w:eastAsia="en-AU"/>
             </w:rPr>
           </w:pPr>
-          <w:hyperlink w:anchor="_Toc101164846" w:history="1">
+          <w:hyperlink w:anchor="_Toc101197447" w:history="1">
             <w:r>
               <w:rPr>
                 <w:rStyle w:val="Hyperlink"/>
@@ -922,7 +922,7 @@
                 <w:noProof/>
                 <w:webHidden/>
               </w:rPr>
-              <w:instrText xml:space="preserve"> PAGEREF _Toc101164846 \h </w:instrText>
+              <w:instrText xml:space="preserve"> PAGEREF _Toc101197447 \h </w:instrText>
             </w:r>
             <w:r>
               <w:rPr>
@@ -966,7 +966,7 @@
               <w:lang w:eastAsia="en-AU"/>
             </w:rPr>
           </w:pPr>
-          <w:hyperlink w:anchor="_Toc101164847" w:history="1">
+          <w:hyperlink w:anchor="_Toc101197448" w:history="1">
             <w:r>
               <w:rPr>
                 <w:rStyle w:val="Hyperlink"/>
@@ -993,7 +993,7 @@
                 <w:noProof/>
                 <w:webHidden/>
               </w:rPr>
-              <w:instrText xml:space="preserve"> PAGEREF _Toc101164847 \h </w:instrText>
+              <w:instrText xml:space="preserve"> PAGEREF _Toc101197448 \h </w:instrText>
             </w:r>
             <w:r>
               <w:rPr>
@@ -1037,7 +1037,7 @@
               <w:lang w:eastAsia="en-AU"/>
             </w:rPr>
           </w:pPr>
-          <w:hyperlink w:anchor="_Toc101164848" w:history="1">
+          <w:hyperlink w:anchor="_Toc101197449" w:history="1">
             <w:r>
               <w:rPr>
                 <w:rStyle w:val="Hyperlink"/>
@@ -1064,7 +1064,7 @@
                 <w:noProof/>
                 <w:webHidden/>
               </w:rPr>
-              <w:instrText xml:space="preserve"> PAGEREF _Toc101164848 \h </w:instrText>
+              <w:instrText xml:space="preserve"> PAGEREF _Toc101197449 \h </w:instrText>
             </w:r>
             <w:r>
               <w:rPr>
@@ -1108,7 +1108,7 @@
               <w:lang w:eastAsia="en-AU"/>
             </w:rPr>
           </w:pPr>
-          <w:hyperlink w:anchor="_Toc101164849" w:history="1">
+          <w:hyperlink w:anchor="_Toc101197450" w:history="1">
             <w:r>
               <w:rPr>
                 <w:rStyle w:val="Hyperlink"/>
@@ -1135,7 +1135,7 @@
                 <w:noProof/>
                 <w:webHidden/>
               </w:rPr>
-              <w:instrText xml:space="preserve"> PAGEREF _Toc101164849 \h </w:instrText>
+              <w:instrText xml:space="preserve"> PAGEREF _Toc101197450 \h </w:instrText>
             </w:r>
             <w:r>
               <w:rPr>
@@ -1204,7 +1204,7 @@
       <w:pPr>
         <w:pStyle w:val="Heading1"/>
       </w:pPr>
-      <w:bookmarkStart w:id="0" w:name="_Toc101164838"/>
+      <w:bookmarkStart w:id="0" w:name="_Toc101197439"/>
       <w:r>
         <w:t>Checklists</w:t>
       </w:r>
@@ -1214,7 +1214,7 @@
       <w:pPr>
         <w:pStyle w:val="Heading2"/>
       </w:pPr>
-      <w:bookmarkStart w:id="1" w:name="_Toc101164839"/>
+      <w:bookmarkStart w:id="1" w:name="_Toc101197440"/>
       <w:r>
         <w:t>Pre-Departure</w:t>
       </w:r>
@@ -2340,7 +2340,7 @@
       <w:pPr>
         <w:pStyle w:val="Heading2"/>
       </w:pPr>
-      <w:bookmarkStart w:id="3" w:name="_Toc101164840"/>
+      <w:bookmarkStart w:id="3" w:name="_Toc101197441"/>
       <w:r>
         <w:t>On Arrival</w:t>
       </w:r>
@@ -3324,7 +3324,7 @@
       <w:pPr>
         <w:pStyle w:val="Heading2"/>
       </w:pPr>
-      <w:bookmarkStart w:id="4" w:name="_Toc101164841"/>
+      <w:bookmarkStart w:id="4" w:name="_Toc101197442"/>
       <w:r>
         <w:t>Pre-Return</w:t>
       </w:r>
@@ -3545,7 +3545,7 @@
       <w:pPr>
         <w:pStyle w:val="Heading2"/>
       </w:pPr>
-      <w:bookmarkStart w:id="5" w:name="_Toc101164842"/>
+      <w:bookmarkStart w:id="5" w:name="_Toc101197443"/>
       <w:r>
         <w:t>Bad Weather</w:t>
       </w:r>
@@ -3833,7 +3833,7 @@
       <w:pPr>
         <w:pStyle w:val="Heading1"/>
       </w:pPr>
-      <w:bookmarkStart w:id="11" w:name="_Toc101164843"/>
+      <w:bookmarkStart w:id="11" w:name="_Toc101197444"/>
       <w:r>
         <w:t>Guides</w:t>
       </w:r>
@@ -3844,7 +3844,7 @@
         <w:pStyle w:val="Heading2"/>
       </w:pPr>
       <w:bookmarkStart w:id="12" w:name="_Ref101161419"/>
-      <w:bookmarkStart w:id="13" w:name="_Toc101164844"/>
+      <w:bookmarkStart w:id="13" w:name="_Toc101197445"/>
       <w:r>
         <w:t>Battery and Water Control Panel</w:t>
       </w:r>
@@ -4224,8 +4224,8 @@
       <w:pPr>
         <w:pStyle w:val="Heading2"/>
       </w:pPr>
-      <w:bookmarkStart w:id="15" w:name="_Toc101164845"/>
-      <w:bookmarkStart w:id="16" w:name="OLE_LINK1"/>
+      <w:bookmarkStart w:id="15" w:name="OLE_LINK1"/>
+      <w:bookmarkStart w:id="16" w:name="_Toc101197446"/>
       <w:r>
         <w:t xml:space="preserve">Electric </w:t>
       </w:r>
@@ -4235,7 +4235,7 @@
       <w:r>
         <w:t>ed</w:t>
       </w:r>
-      <w:bookmarkEnd w:id="15"/>
+      <w:bookmarkEnd w:id="16"/>
     </w:p>
     <w:p>
       <w:pPr>
@@ -4256,7 +4256,7 @@
       <w:pPr>
         <w:pStyle w:val="Heading3"/>
       </w:pPr>
-      <w:bookmarkStart w:id="17" w:name="_Toc101164846"/>
+      <w:bookmarkStart w:id="17" w:name="_Toc101197447"/>
       <w:r>
         <w:t xml:space="preserve">Step 1 - </w:t>
       </w:r>
@@ -4358,7 +4358,7 @@
       <w:pPr>
         <w:pStyle w:val="Heading3"/>
       </w:pPr>
-      <w:bookmarkStart w:id="18" w:name="_Toc101164847"/>
+      <w:bookmarkStart w:id="18" w:name="_Toc101197448"/>
       <w:r>
         <w:t xml:space="preserve">Step 2 - </w:t>
       </w:r>
@@ -4386,7 +4386,7 @@
       <w:pPr>
         <w:pStyle w:val="Heading3"/>
       </w:pPr>
-      <w:bookmarkStart w:id="19" w:name="_Toc101164848"/>
+      <w:bookmarkStart w:id="19" w:name="_Toc101197449"/>
       <w:r>
         <w:t xml:space="preserve">Step 3 - </w:t>
       </w:r>
@@ -4414,7 +4414,7 @@
       <w:pPr>
         <w:pStyle w:val="Heading3"/>
       </w:pPr>
-      <w:bookmarkStart w:id="20" w:name="_Toc101164849"/>
+      <w:bookmarkStart w:id="20" w:name="_Toc101197450"/>
       <w:r>
         <w:t>Manual Operation</w:t>
       </w:r>
@@ -4456,7 +4456,7 @@
         <w:t>.</w:t>
       </w:r>
     </w:p>
-    <w:bookmarkEnd w:id="16"/>
+    <w:bookmarkEnd w:id="15"/>
     <w:p>
       <w:pPr>
         <w:rPr>
@@ -6132,8 +6132,8 @@
     <w:rsid w:val="0012341D"/>
     <w:rsid w:val="00293C34"/>
     <w:rsid w:val="004C7CC3"/>
+    <w:rsid w:val="007807A8"/>
     <w:rsid w:val="00896C72"/>
-    <w:rsid w:val="00E55F5A"/>
     <w:rsid w:val="00EE42B6"/>
   </w:rsids>
   <m:mathPr>

</xml_diff>

<commit_message>
Updated PDF with power adaptor section
</commit_message>
<xml_diff>
--- a/docs/lillen-checklist.docx
+++ b/docs/lillen-checklist.docx
@@ -327,7 +327,7 @@
           <w:r>
             <w:fldChar w:fldCharType="separate"/>
           </w:r>
-          <w:hyperlink w:anchor="_Toc101197439" w:history="1">
+          <w:hyperlink w:anchor="_Toc101208193" w:history="1">
             <w:r>
               <w:rPr>
                 <w:rStyle w:val="Hyperlink"/>
@@ -354,7 +354,7 @@
                 <w:noProof/>
                 <w:webHidden/>
               </w:rPr>
-              <w:instrText xml:space="preserve"> PAGEREF _Toc101197439 \h </w:instrText>
+              <w:instrText xml:space="preserve"> PAGEREF _Toc101208193 \h </w:instrText>
             </w:r>
             <w:r>
               <w:rPr>
@@ -398,7 +398,7 @@
               <w:lang w:eastAsia="en-AU"/>
             </w:rPr>
           </w:pPr>
-          <w:hyperlink w:anchor="_Toc101197440" w:history="1">
+          <w:hyperlink w:anchor="_Toc101208194" w:history="1">
             <w:r>
               <w:rPr>
                 <w:rStyle w:val="Hyperlink"/>
@@ -425,7 +425,7 @@
                 <w:noProof/>
                 <w:webHidden/>
               </w:rPr>
-              <w:instrText xml:space="preserve"> PAGEREF _Toc101197440 \h </w:instrText>
+              <w:instrText xml:space="preserve"> PAGEREF _Toc101208194 \h </w:instrText>
             </w:r>
             <w:r>
               <w:rPr>
@@ -469,27 +469,13 @@
               <w:lang w:eastAsia="en-AU"/>
             </w:rPr>
           </w:pPr>
-          <w:hyperlink w:anchor="_Toc101197441" w:history="1">
+          <w:hyperlink w:anchor="_Toc101208195" w:history="1">
             <w:r>
               <w:rPr>
                 <w:rStyle w:val="Hyperlink"/>
                 <w:noProof/>
               </w:rPr>
-              <w:t>On Arri</w:t>
-            </w:r>
-            <w:r>
-              <w:rPr>
-                <w:rStyle w:val="Hyperlink"/>
-                <w:noProof/>
-              </w:rPr>
-              <w:t>v</w:t>
-            </w:r>
-            <w:r>
-              <w:rPr>
-                <w:rStyle w:val="Hyperlink"/>
-                <w:noProof/>
-              </w:rPr>
-              <w:t>al</w:t>
+              <w:t>On Arrival</w:t>
             </w:r>
             <w:r>
               <w:rPr>
@@ -510,7 +496,7 @@
                 <w:noProof/>
                 <w:webHidden/>
               </w:rPr>
-              <w:instrText xml:space="preserve"> PAGEREF _Toc101197441 \h </w:instrText>
+              <w:instrText xml:space="preserve"> PAGEREF _Toc101208195 \h </w:instrText>
             </w:r>
             <w:r>
               <w:rPr>
@@ -554,7 +540,7 @@
               <w:lang w:eastAsia="en-AU"/>
             </w:rPr>
           </w:pPr>
-          <w:hyperlink w:anchor="_Toc101197442" w:history="1">
+          <w:hyperlink w:anchor="_Toc101208196" w:history="1">
             <w:r>
               <w:rPr>
                 <w:rStyle w:val="Hyperlink"/>
@@ -581,7 +567,7 @@
                 <w:noProof/>
                 <w:webHidden/>
               </w:rPr>
-              <w:instrText xml:space="preserve"> PAGEREF _Toc101197442 \h </w:instrText>
+              <w:instrText xml:space="preserve"> PAGEREF _Toc101208196 \h </w:instrText>
             </w:r>
             <w:r>
               <w:rPr>
@@ -625,7 +611,7 @@
               <w:lang w:eastAsia="en-AU"/>
             </w:rPr>
           </w:pPr>
-          <w:hyperlink w:anchor="_Toc101197443" w:history="1">
+          <w:hyperlink w:anchor="_Toc101208197" w:history="1">
             <w:r>
               <w:rPr>
                 <w:rStyle w:val="Hyperlink"/>
@@ -652,7 +638,7 @@
                 <w:noProof/>
                 <w:webHidden/>
               </w:rPr>
-              <w:instrText xml:space="preserve"> PAGEREF _Toc101197443 \h </w:instrText>
+              <w:instrText xml:space="preserve"> PAGEREF _Toc101208197 \h </w:instrText>
             </w:r>
             <w:r>
               <w:rPr>
@@ -696,7 +682,7 @@
               <w:lang w:eastAsia="en-AU"/>
             </w:rPr>
           </w:pPr>
-          <w:hyperlink w:anchor="_Toc101197444" w:history="1">
+          <w:hyperlink w:anchor="_Toc101208198" w:history="1">
             <w:r>
               <w:rPr>
                 <w:rStyle w:val="Hyperlink"/>
@@ -723,7 +709,7 @@
                 <w:noProof/>
                 <w:webHidden/>
               </w:rPr>
-              <w:instrText xml:space="preserve"> PAGEREF _Toc101197444 \h </w:instrText>
+              <w:instrText xml:space="preserve"> PAGEREF _Toc101208198 \h </w:instrText>
             </w:r>
             <w:r>
               <w:rPr>
@@ -767,7 +753,7 @@
               <w:lang w:eastAsia="en-AU"/>
             </w:rPr>
           </w:pPr>
-          <w:hyperlink w:anchor="_Toc101197445" w:history="1">
+          <w:hyperlink w:anchor="_Toc101208199" w:history="1">
             <w:r>
               <w:rPr>
                 <w:rStyle w:val="Hyperlink"/>
@@ -794,7 +780,7 @@
                 <w:noProof/>
                 <w:webHidden/>
               </w:rPr>
-              <w:instrText xml:space="preserve"> PAGEREF _Toc101197445 \h </w:instrText>
+              <w:instrText xml:space="preserve"> PAGEREF _Toc101208199 \h </w:instrText>
             </w:r>
             <w:r>
               <w:rPr>
@@ -838,7 +824,7 @@
               <w:lang w:eastAsia="en-AU"/>
             </w:rPr>
           </w:pPr>
-          <w:hyperlink w:anchor="_Toc101197446" w:history="1">
+          <w:hyperlink w:anchor="_Toc101208200" w:history="1">
             <w:r>
               <w:rPr>
                 <w:rStyle w:val="Hyperlink"/>
@@ -865,7 +851,7 @@
                 <w:noProof/>
                 <w:webHidden/>
               </w:rPr>
-              <w:instrText xml:space="preserve"> PAGEREF _Toc101197446 \h </w:instrText>
+              <w:instrText xml:space="preserve"> PAGEREF _Toc101208200 \h </w:instrText>
             </w:r>
             <w:r>
               <w:rPr>
@@ -909,7 +895,7 @@
               <w:lang w:eastAsia="en-AU"/>
             </w:rPr>
           </w:pPr>
-          <w:hyperlink w:anchor="_Toc101197447" w:history="1">
+          <w:hyperlink w:anchor="_Toc101208201" w:history="1">
             <w:r>
               <w:rPr>
                 <w:rStyle w:val="Hyperlink"/>
@@ -936,7 +922,7 @@
                 <w:noProof/>
                 <w:webHidden/>
               </w:rPr>
-              <w:instrText xml:space="preserve"> PAGEREF _Toc101197447 \h </w:instrText>
+              <w:instrText xml:space="preserve"> PAGEREF _Toc101208201 \h </w:instrText>
             </w:r>
             <w:r>
               <w:rPr>
@@ -980,7 +966,7 @@
               <w:lang w:eastAsia="en-AU"/>
             </w:rPr>
           </w:pPr>
-          <w:hyperlink w:anchor="_Toc101197448" w:history="1">
+          <w:hyperlink w:anchor="_Toc101208202" w:history="1">
             <w:r>
               <w:rPr>
                 <w:rStyle w:val="Hyperlink"/>
@@ -1007,7 +993,7 @@
                 <w:noProof/>
                 <w:webHidden/>
               </w:rPr>
-              <w:instrText xml:space="preserve"> PAGEREF _Toc101197448 \h </w:instrText>
+              <w:instrText xml:space="preserve"> PAGEREF _Toc101208202 \h </w:instrText>
             </w:r>
             <w:r>
               <w:rPr>
@@ -1051,7 +1037,7 @@
               <w:lang w:eastAsia="en-AU"/>
             </w:rPr>
           </w:pPr>
-          <w:hyperlink w:anchor="_Toc101197449" w:history="1">
+          <w:hyperlink w:anchor="_Toc101208203" w:history="1">
             <w:r>
               <w:rPr>
                 <w:rStyle w:val="Hyperlink"/>
@@ -1078,7 +1064,7 @@
                 <w:noProof/>
                 <w:webHidden/>
               </w:rPr>
-              <w:instrText xml:space="preserve"> PAGEREF _Toc101197449 \h </w:instrText>
+              <w:instrText xml:space="preserve"> PAGEREF _Toc101208203 \h </w:instrText>
             </w:r>
             <w:r>
               <w:rPr>
@@ -1122,7 +1108,7 @@
               <w:lang w:eastAsia="en-AU"/>
             </w:rPr>
           </w:pPr>
-          <w:hyperlink w:anchor="_Toc101197450" w:history="1">
+          <w:hyperlink w:anchor="_Toc101208204" w:history="1">
             <w:r>
               <w:rPr>
                 <w:rStyle w:val="Hyperlink"/>
@@ -1149,7 +1135,79 @@
                 <w:noProof/>
                 <w:webHidden/>
               </w:rPr>
-              <w:instrText xml:space="preserve"> PAGEREF _Toc101197450 \h </w:instrText>
+              <w:instrText xml:space="preserve"> PAGEREF _Toc101208204 \h </w:instrText>
+            </w:r>
+            <w:r>
+              <w:rPr>
+                <w:noProof/>
+                <w:webHidden/>
+              </w:rPr>
+            </w:r>
+            <w:r>
+              <w:rPr>
+                <w:noProof/>
+                <w:webHidden/>
+              </w:rPr>
+              <w:fldChar w:fldCharType="separate"/>
+            </w:r>
+            <w:r>
+              <w:rPr>
+                <w:noProof/>
+                <w:webHidden/>
+              </w:rPr>
+              <w:t>6</w:t>
+            </w:r>
+            <w:r>
+              <w:rPr>
+                <w:noProof/>
+                <w:webHidden/>
+              </w:rPr>
+              <w:fldChar w:fldCharType="end"/>
+            </w:r>
+          </w:hyperlink>
+        </w:p>
+        <w:p>
+          <w:pPr>
+            <w:pStyle w:val="TOC2"/>
+            <w:tabs>
+              <w:tab w:val="right" w:leader="dot" w:pos="9350"/>
+            </w:tabs>
+            <w:rPr>
+              <w:noProof/>
+              <w:sz w:val="22"/>
+              <w:szCs w:val="22"/>
+              <w:lang w:eastAsia="en-AU"/>
+            </w:rPr>
+          </w:pPr>
+          <w:hyperlink w:anchor="_Toc101208205" w:history="1">
+            <w:r>
+              <w:rPr>
+                <w:rStyle w:val="Hyperlink"/>
+                <w:noProof/>
+                <w:lang w:val="en-US"/>
+              </w:rPr>
+              <w:t>15A to 10A Power Adaptor</w:t>
+            </w:r>
+            <w:r>
+              <w:rPr>
+                <w:noProof/>
+                <w:webHidden/>
+              </w:rPr>
+              <w:tab/>
+            </w:r>
+            <w:r>
+              <w:rPr>
+                <w:noProof/>
+                <w:webHidden/>
+              </w:rPr>
+              <w:fldChar w:fldCharType="begin"/>
+            </w:r>
+            <w:r>
+              <w:rPr>
+                <w:noProof/>
+                <w:webHidden/>
+              </w:rPr>
+              <w:instrText xml:space="preserve"> PAGEREF _Toc101208205 \h </w:instrText>
             </w:r>
             <w:r>
               <w:rPr>
@@ -1218,7 +1276,7 @@
       <w:pPr>
         <w:pStyle w:val="Heading1"/>
       </w:pPr>
-      <w:bookmarkStart w:id="0" w:name="_Toc101197439"/>
+      <w:bookmarkStart w:id="0" w:name="_Toc101208193"/>
       <w:r>
         <w:t>Checklists</w:t>
       </w:r>
@@ -1228,7 +1286,7 @@
       <w:pPr>
         <w:pStyle w:val="Heading2"/>
       </w:pPr>
-      <w:bookmarkStart w:id="1" w:name="_Toc101197440"/>
+      <w:bookmarkStart w:id="1" w:name="_Toc101208194"/>
       <w:r>
         <w:t>Pre-Departure</w:t>
       </w:r>
@@ -2368,7 +2426,7 @@
       <w:pPr>
         <w:pStyle w:val="Heading2"/>
       </w:pPr>
-      <w:bookmarkStart w:id="3" w:name="_Toc101197441"/>
+      <w:bookmarkStart w:id="3" w:name="_Toc101208195"/>
       <w:r>
         <w:t>On Arrival</w:t>
       </w:r>
@@ -3343,7 +3401,7 @@
       <w:pPr>
         <w:pStyle w:val="Heading2"/>
       </w:pPr>
-      <w:bookmarkStart w:id="4" w:name="_Toc101197442"/>
+      <w:bookmarkStart w:id="4" w:name="_Toc101208196"/>
       <w:r>
         <w:t>Pre-Return</w:t>
       </w:r>
@@ -3564,7 +3622,7 @@
       <w:pPr>
         <w:pStyle w:val="Heading2"/>
       </w:pPr>
-      <w:bookmarkStart w:id="5" w:name="_Toc101197443"/>
+      <w:bookmarkStart w:id="5" w:name="_Toc101208197"/>
       <w:r>
         <w:t>Bad Weather</w:t>
       </w:r>
@@ -3852,7 +3910,7 @@
       <w:pPr>
         <w:pStyle w:val="Heading1"/>
       </w:pPr>
-      <w:bookmarkStart w:id="11" w:name="_Toc101197444"/>
+      <w:bookmarkStart w:id="11" w:name="_Toc101208198"/>
       <w:r>
         <w:t>Guides</w:t>
       </w:r>
@@ -3863,7 +3921,7 @@
         <w:pStyle w:val="Heading2"/>
       </w:pPr>
       <w:bookmarkStart w:id="12" w:name="_Ref101161419"/>
-      <w:bookmarkStart w:id="13" w:name="_Toc101197445"/>
+      <w:bookmarkStart w:id="13" w:name="_Toc101208199"/>
       <w:r>
         <w:t>Battery and Water Control Panel</w:t>
       </w:r>
@@ -4243,8 +4301,8 @@
       <w:pPr>
         <w:pStyle w:val="Heading2"/>
       </w:pPr>
-      <w:bookmarkStart w:id="15" w:name="_Toc101197446"/>
-      <w:bookmarkStart w:id="16" w:name="OLE_LINK1"/>
+      <w:bookmarkStart w:id="15" w:name="OLE_LINK1"/>
+      <w:bookmarkStart w:id="16" w:name="_Toc101208200"/>
       <w:r>
         <w:t xml:space="preserve">Electric </w:t>
       </w:r>
@@ -4254,7 +4312,7 @@
       <w:r>
         <w:t>ed</w:t>
       </w:r>
-      <w:bookmarkEnd w:id="15"/>
+      <w:bookmarkEnd w:id="16"/>
     </w:p>
     <w:p>
       <w:pPr>
@@ -4275,7 +4333,7 @@
       <w:pPr>
         <w:pStyle w:val="Heading3"/>
       </w:pPr>
-      <w:bookmarkStart w:id="17" w:name="_Toc101197447"/>
+      <w:bookmarkStart w:id="17" w:name="_Toc101208201"/>
       <w:r>
         <w:t xml:space="preserve">Step 1 - </w:t>
       </w:r>
@@ -4377,7 +4435,7 @@
       <w:pPr>
         <w:pStyle w:val="Heading3"/>
       </w:pPr>
-      <w:bookmarkStart w:id="18" w:name="_Toc101197448"/>
+      <w:bookmarkStart w:id="18" w:name="_Toc101208202"/>
       <w:r>
         <w:t xml:space="preserve">Step 2 - </w:t>
       </w:r>
@@ -4411,7 +4469,7 @@
       <w:pPr>
         <w:pStyle w:val="Heading3"/>
       </w:pPr>
-      <w:bookmarkStart w:id="19" w:name="_Toc101197449"/>
+      <w:bookmarkStart w:id="19" w:name="_Toc101208203"/>
       <w:r>
         <w:t xml:space="preserve">Step 3 - </w:t>
       </w:r>
@@ -4439,7 +4497,7 @@
       <w:pPr>
         <w:pStyle w:val="Heading3"/>
       </w:pPr>
-      <w:bookmarkStart w:id="20" w:name="_Toc101197450"/>
+      <w:bookmarkStart w:id="20" w:name="_Toc101208204"/>
       <w:r>
         <w:t>Manual Operation</w:t>
       </w:r>
@@ -4481,7 +4539,7 @@
         <w:t>.</w:t>
       </w:r>
     </w:p>
-    <w:bookmarkEnd w:id="16"/>
+    <w:bookmarkEnd w:id="15"/>
     <w:p>
       <w:pPr>
         <w:rPr>
@@ -4489,6 +4547,139 @@
         </w:rPr>
       </w:pPr>
     </w:p>
+    <w:p>
+      <w:pPr>
+        <w:pStyle w:val="Heading2"/>
+        <w:rPr>
+          <w:lang w:val="en-US"/>
+        </w:rPr>
+      </w:pPr>
+      <w:bookmarkStart w:id="21" w:name="_Toc101208205"/>
+      <w:r>
+        <w:rPr>
+          <w:lang w:val="en-US"/>
+        </w:rPr>
+        <w:t>15A to 10A Power Adaptor</w:t>
+      </w:r>
+      <w:bookmarkEnd w:id="21"/>
+    </w:p>
+    <w:p>
+      <w:pPr>
+        <w:pStyle w:val="NormalWeb"/>
+        <w:shd w:val="clear" w:color="auto" w:fill="FFFFFF"/>
+        <w:spacing w:before="0" w:beforeAutospacing="0" w:after="240" w:afterAutospacing="0"/>
+        <w:rPr>
+          <w:rFonts w:ascii="Segoe UI" w:hAnsi="Segoe UI" w:cs="Segoe UI"/>
+          <w:color w:val="24292E"/>
+        </w:rPr>
+      </w:pPr>
+      <w:proofErr w:type="spellStart"/>
+      <w:r>
+        <w:rPr>
+          <w:rFonts w:ascii="Segoe UI" w:hAnsi="Segoe UI" w:cs="Segoe UI"/>
+          <w:color w:val="24292E"/>
+        </w:rPr>
+        <w:t>Lillen</w:t>
+      </w:r>
+      <w:proofErr w:type="spellEnd"/>
+      <w:r>
+        <w:rPr>
+          <w:rFonts w:ascii="Segoe UI" w:hAnsi="Segoe UI" w:cs="Segoe UI"/>
+          <w:color w:val="24292E"/>
+        </w:rPr>
+        <w:t xml:space="preserve"> comes </w:t>
+      </w:r>
+      <w:r>
+        <w:rPr>
+          <w:rFonts w:ascii="Segoe UI" w:hAnsi="Segoe UI" w:cs="Segoe UI"/>
+          <w:color w:val="24292E"/>
+        </w:rPr>
+        <w:t>equipped</w:t>
+      </w:r>
+      <w:r>
+        <w:rPr>
+          <w:rFonts w:ascii="Segoe UI" w:hAnsi="Segoe UI" w:cs="Segoe UI"/>
+          <w:color w:val="24292E"/>
+        </w:rPr>
+        <w:t xml:space="preserve"> with a weatherproof 15A to 10A power adaptor. It safely and legally connects the 15A power cable to 10A power point.</w:t>
+      </w:r>
+    </w:p>
+    <w:p>
+      <w:pPr>
+        <w:pStyle w:val="NormalWeb"/>
+        <w:shd w:val="clear" w:color="auto" w:fill="FFFFFF"/>
+        <w:spacing w:before="0" w:beforeAutospacing="0" w:after="240" w:afterAutospacing="0"/>
+        <w:rPr>
+          <w:rFonts w:ascii="Segoe UI" w:hAnsi="Segoe UI" w:cs="Segoe UI"/>
+          <w:color w:val="24292E"/>
+        </w:rPr>
+      </w:pPr>
+      <w:r>
+        <w:rPr>
+          <w:rFonts w:ascii="Segoe UI" w:hAnsi="Segoe UI" w:cs="Segoe UI"/>
+          <w:color w:val="24292E"/>
+        </w:rPr>
+        <w:t>Generally,</w:t>
+      </w:r>
+      <w:r>
+        <w:rPr>
+          <w:rFonts w:ascii="Segoe UI" w:hAnsi="Segoe UI" w:cs="Segoe UI"/>
+          <w:color w:val="24292E"/>
+        </w:rPr>
+        <w:t xml:space="preserve"> if you book a powered site at a caravan park it will be equipped with a 15A power point.</w:t>
+      </w:r>
+    </w:p>
+    <w:p>
+      <w:pPr>
+        <w:pStyle w:val="NormalWeb"/>
+        <w:shd w:val="clear" w:color="auto" w:fill="FFFFFF"/>
+        <w:spacing w:before="0" w:beforeAutospacing="0"/>
+        <w:rPr>
+          <w:rFonts w:ascii="Segoe UI" w:hAnsi="Segoe UI" w:cs="Segoe UI"/>
+          <w:color w:val="24292E"/>
+        </w:rPr>
+      </w:pPr>
+      <w:r>
+        <w:rPr>
+          <w:rFonts w:ascii="Segoe UI" w:hAnsi="Segoe UI" w:cs="Segoe UI"/>
+          <w:color w:val="24292E"/>
+        </w:rPr>
+        <w:t xml:space="preserve">However, if you are taking </w:t>
+      </w:r>
+      <w:proofErr w:type="spellStart"/>
+      <w:r>
+        <w:rPr>
+          <w:rFonts w:ascii="Segoe UI" w:hAnsi="Segoe UI" w:cs="Segoe UI"/>
+          <w:color w:val="24292E"/>
+        </w:rPr>
+        <w:t>Lillen</w:t>
+      </w:r>
+      <w:proofErr w:type="spellEnd"/>
+      <w:r>
+        <w:rPr>
+          <w:rFonts w:ascii="Segoe UI" w:hAnsi="Segoe UI" w:cs="Segoe UI"/>
+          <w:color w:val="24292E"/>
+        </w:rPr>
+        <w:t xml:space="preserve"> to stay at </w:t>
+      </w:r>
+      <w:proofErr w:type="spellStart"/>
+      <w:r>
+        <w:rPr>
+          <w:rFonts w:ascii="Segoe UI" w:hAnsi="Segoe UI" w:cs="Segoe UI"/>
+          <w:color w:val="24292E"/>
+        </w:rPr>
+        <w:t>someones</w:t>
+      </w:r>
+      <w:proofErr w:type="spellEnd"/>
+      <w:r>
+        <w:rPr>
+          <w:rFonts w:ascii="Segoe UI" w:hAnsi="Segoe UI" w:cs="Segoe UI"/>
+          <w:color w:val="24292E"/>
+        </w:rPr>
+        <w:t xml:space="preserve"> property they might only have 10A power points.</w:t>
+      </w:r>
+    </w:p>
+    <w:p/>
     <w:sectPr>
       <w:footerReference w:type="default" r:id="rId14"/>
       <w:footerReference w:type="first" r:id="rId15"/>
@@ -6025,6 +6216,22 @@
       <w:color w:val="808080"/>
     </w:rPr>
   </w:style>
+  <w:style w:type="paragraph" w:styleId="NormalWeb">
+    <w:name w:val="Normal (Web)"/>
+    <w:basedOn w:val="Normal"/>
+    <w:uiPriority w:val="99"/>
+    <w:semiHidden/>
+    <w:unhideWhenUsed/>
+    <w:rsid w:val="00481CDD"/>
+    <w:pPr>
+      <w:spacing w:before="100" w:beforeAutospacing="1" w:after="100" w:afterAutospacing="1" w:line="240" w:lineRule="auto"/>
+    </w:pPr>
+    <w:rPr>
+      <w:rFonts w:ascii="Times New Roman" w:eastAsia="Times New Roman" w:hAnsi="Times New Roman" w:cs="Times New Roman"/>
+      <w:szCs w:val="24"/>
+      <w:lang w:eastAsia="en-AU"/>
+    </w:rPr>
+  </w:style>
 </w:styles>
 </file>
 
@@ -6134,6 +6341,13 @@
     <w:pitch w:val="variable"/>
     <w:sig w:usb0="00008007" w:usb1="00000000" w:usb2="00000000" w:usb3="00000000" w:csb0="00000093" w:csb1="00000000"/>
   </w:font>
+  <w:font w:name="Segoe UI">
+    <w:panose1 w:val="020B0502040204020203"/>
+    <w:charset w:val="00"/>
+    <w:family w:val="swiss"/>
+    <w:pitch w:val="variable"/>
+    <w:sig w:usb0="E4002EFF" w:usb1="C000E47F" w:usb2="00000009" w:usb3="00000000" w:csb0="000001FF" w:csb1="00000000"/>
+  </w:font>
 </w:fonts>
 </file>
 
@@ -6153,6 +6367,7 @@
   </w:compat>
   <w:rsids>
     <w:rsidRoot w:val="0012341D"/>
+    <w:rsid w:val="00001F7B"/>
     <w:rsid w:val="00102A58"/>
     <w:rsid w:val="0012341D"/>
     <w:rsid w:val="00293C34"/>
@@ -6902,7 +7117,9 @@
 </file>
 
 <file path=customXml/item2.xml><?xml version="1.0" encoding="utf-8"?>
-<b:Sources xmlns:b="http://schemas.openxmlformats.org/officeDocument/2006/bibliography" xmlns="http://schemas.openxmlformats.org/officeDocument/2006/bibliography" SelectedStyle="\APASixthEditionOfficeOnline.xsl" StyleName="APA" Version="6"/>
+<p:properties xmlns:p="http://schemas.microsoft.com/office/2006/metadata/properties" xmlns:xsi="http://www.w3.org/2001/XMLSchema-instance" xmlns:pc="http://schemas.microsoft.com/office/infopath/2007/PartnerControls">
+  <documentManagement/>
+</p:properties>
 </file>
 
 <file path=customXml/item3.xml><?xml version="1.0" encoding="utf-8"?>
@@ -6915,9 +7132,7 @@
 </file>
 
 <file path=customXml/item4.xml><?xml version="1.0" encoding="utf-8"?>
-<p:properties xmlns:p="http://schemas.microsoft.com/office/2006/metadata/properties" xmlns:xsi="http://www.w3.org/2001/XMLSchema-instance" xmlns:pc="http://schemas.microsoft.com/office/infopath/2007/PartnerControls">
-  <documentManagement/>
-</p:properties>
+<b:Sources xmlns:b="http://schemas.openxmlformats.org/officeDocument/2006/bibliography" xmlns="http://schemas.openxmlformats.org/officeDocument/2006/bibliography" SelectedStyle="\APASixthEditionOfficeOnline.xsl" StyleName="APA" Version="6"/>
 </file>
 
 <file path=customXml/item5.xml><?xml version="1.0" encoding="utf-8"?>
@@ -7100,9 +7315,10 @@
 </file>
 
 <file path=customXml/itemProps2.xml><?xml version="1.0" encoding="utf-8"?>
-<ds:datastoreItem xmlns:ds="http://schemas.openxmlformats.org/officeDocument/2006/customXml" ds:itemID="{DDDEE3D0-5BF7-40C5-B990-E37F33362B06}">
+<ds:datastoreItem xmlns:ds="http://schemas.openxmlformats.org/officeDocument/2006/customXml" ds:itemID="{8E5FC630-D4AA-4881-9F5A-17E5D87E5423}">
   <ds:schemaRefs>
-    <ds:schemaRef ds:uri="http://schemas.openxmlformats.org/officeDocument/2006/bibliography"/>
+    <ds:schemaRef ds:uri="http://schemas.microsoft.com/office/2006/metadata/properties"/>
+    <ds:schemaRef ds:uri="http://schemas.microsoft.com/office/infopath/2007/PartnerControls"/>
   </ds:schemaRefs>
 </ds:datastoreItem>
 </file>
@@ -7116,10 +7332,9 @@
 </file>
 
 <file path=customXml/itemProps4.xml><?xml version="1.0" encoding="utf-8"?>
-<ds:datastoreItem xmlns:ds="http://schemas.openxmlformats.org/officeDocument/2006/customXml" ds:itemID="{8E5FC630-D4AA-4881-9F5A-17E5D87E5423}">
+<ds:datastoreItem xmlns:ds="http://schemas.openxmlformats.org/officeDocument/2006/customXml" ds:itemID="{DDDEE3D0-5BF7-40C5-B990-E37F33362B06}">
   <ds:schemaRefs>
-    <ds:schemaRef ds:uri="http://schemas.microsoft.com/office/2006/metadata/properties"/>
-    <ds:schemaRef ds:uri="http://schemas.microsoft.com/office/infopath/2007/PartnerControls"/>
+    <ds:schemaRef ds:uri="http://schemas.openxmlformats.org/officeDocument/2006/bibliography"/>
   </ds:schemaRefs>
 </ds:datastoreItem>
 </file>

</xml_diff>

<commit_message>
Added Nitrogen Tyre Inflation section
</commit_message>
<xml_diff>
--- a/docs/lillen-checklist.docx
+++ b/docs/lillen-checklist.docx
@@ -327,7 +327,7 @@
           <w:r>
             <w:fldChar w:fldCharType="separate"/>
           </w:r>
-          <w:hyperlink w:anchor="_Toc101208193" w:history="1">
+          <w:hyperlink w:anchor="_Toc101248178" w:history="1">
             <w:r>
               <w:rPr>
                 <w:rStyle w:val="Hyperlink"/>
@@ -354,7 +354,7 @@
                 <w:noProof/>
                 <w:webHidden/>
               </w:rPr>
-              <w:instrText xml:space="preserve"> PAGEREF _Toc101208193 \h </w:instrText>
+              <w:instrText xml:space="preserve"> PAGEREF _Toc101248178 \h </w:instrText>
             </w:r>
             <w:r>
               <w:rPr>
@@ -398,7 +398,7 @@
               <w:lang w:eastAsia="en-AU"/>
             </w:rPr>
           </w:pPr>
-          <w:hyperlink w:anchor="_Toc101208194" w:history="1">
+          <w:hyperlink w:anchor="_Toc101248179" w:history="1">
             <w:r>
               <w:rPr>
                 <w:rStyle w:val="Hyperlink"/>
@@ -425,7 +425,7 @@
                 <w:noProof/>
                 <w:webHidden/>
               </w:rPr>
-              <w:instrText xml:space="preserve"> PAGEREF _Toc101208194 \h </w:instrText>
+              <w:instrText xml:space="preserve"> PAGEREF _Toc101248179 \h </w:instrText>
             </w:r>
             <w:r>
               <w:rPr>
@@ -469,7 +469,7 @@
               <w:lang w:eastAsia="en-AU"/>
             </w:rPr>
           </w:pPr>
-          <w:hyperlink w:anchor="_Toc101208195" w:history="1">
+          <w:hyperlink w:anchor="_Toc101248180" w:history="1">
             <w:r>
               <w:rPr>
                 <w:rStyle w:val="Hyperlink"/>
@@ -496,7 +496,7 @@
                 <w:noProof/>
                 <w:webHidden/>
               </w:rPr>
-              <w:instrText xml:space="preserve"> PAGEREF _Toc101208195 \h </w:instrText>
+              <w:instrText xml:space="preserve"> PAGEREF _Toc101248180 \h </w:instrText>
             </w:r>
             <w:r>
               <w:rPr>
@@ -540,7 +540,7 @@
               <w:lang w:eastAsia="en-AU"/>
             </w:rPr>
           </w:pPr>
-          <w:hyperlink w:anchor="_Toc101208196" w:history="1">
+          <w:hyperlink w:anchor="_Toc101248181" w:history="1">
             <w:r>
               <w:rPr>
                 <w:rStyle w:val="Hyperlink"/>
@@ -567,7 +567,7 @@
                 <w:noProof/>
                 <w:webHidden/>
               </w:rPr>
-              <w:instrText xml:space="preserve"> PAGEREF _Toc101208196 \h </w:instrText>
+              <w:instrText xml:space="preserve"> PAGEREF _Toc101248181 \h </w:instrText>
             </w:r>
             <w:r>
               <w:rPr>
@@ -611,7 +611,7 @@
               <w:lang w:eastAsia="en-AU"/>
             </w:rPr>
           </w:pPr>
-          <w:hyperlink w:anchor="_Toc101208197" w:history="1">
+          <w:hyperlink w:anchor="_Toc101248182" w:history="1">
             <w:r>
               <w:rPr>
                 <w:rStyle w:val="Hyperlink"/>
@@ -638,7 +638,7 @@
                 <w:noProof/>
                 <w:webHidden/>
               </w:rPr>
-              <w:instrText xml:space="preserve"> PAGEREF _Toc101208197 \h </w:instrText>
+              <w:instrText xml:space="preserve"> PAGEREF _Toc101248182 \h </w:instrText>
             </w:r>
             <w:r>
               <w:rPr>
@@ -682,7 +682,7 @@
               <w:lang w:eastAsia="en-AU"/>
             </w:rPr>
           </w:pPr>
-          <w:hyperlink w:anchor="_Toc101208198" w:history="1">
+          <w:hyperlink w:anchor="_Toc101248183" w:history="1">
             <w:r>
               <w:rPr>
                 <w:rStyle w:val="Hyperlink"/>
@@ -709,7 +709,7 @@
                 <w:noProof/>
                 <w:webHidden/>
               </w:rPr>
-              <w:instrText xml:space="preserve"> PAGEREF _Toc101208198 \h </w:instrText>
+              <w:instrText xml:space="preserve"> PAGEREF _Toc101248183 \h </w:instrText>
             </w:r>
             <w:r>
               <w:rPr>
@@ -753,7 +753,7 @@
               <w:lang w:eastAsia="en-AU"/>
             </w:rPr>
           </w:pPr>
-          <w:hyperlink w:anchor="_Toc101208199" w:history="1">
+          <w:hyperlink w:anchor="_Toc101248184" w:history="1">
             <w:r>
               <w:rPr>
                 <w:rStyle w:val="Hyperlink"/>
@@ -780,7 +780,7 @@
                 <w:noProof/>
                 <w:webHidden/>
               </w:rPr>
-              <w:instrText xml:space="preserve"> PAGEREF _Toc101208199 \h </w:instrText>
+              <w:instrText xml:space="preserve"> PAGEREF _Toc101248184 \h </w:instrText>
             </w:r>
             <w:r>
               <w:rPr>
@@ -824,7 +824,7 @@
               <w:lang w:eastAsia="en-AU"/>
             </w:rPr>
           </w:pPr>
-          <w:hyperlink w:anchor="_Toc101208200" w:history="1">
+          <w:hyperlink w:anchor="_Toc101248185" w:history="1">
             <w:r>
               <w:rPr>
                 <w:rStyle w:val="Hyperlink"/>
@@ -851,7 +851,7 @@
                 <w:noProof/>
                 <w:webHidden/>
               </w:rPr>
-              <w:instrText xml:space="preserve"> PAGEREF _Toc101208200 \h </w:instrText>
+              <w:instrText xml:space="preserve"> PAGEREF _Toc101248185 \h </w:instrText>
             </w:r>
             <w:r>
               <w:rPr>
@@ -895,7 +895,7 @@
               <w:lang w:eastAsia="en-AU"/>
             </w:rPr>
           </w:pPr>
-          <w:hyperlink w:anchor="_Toc101208201" w:history="1">
+          <w:hyperlink w:anchor="_Toc101248186" w:history="1">
             <w:r>
               <w:rPr>
                 <w:rStyle w:val="Hyperlink"/>
@@ -922,7 +922,7 @@
                 <w:noProof/>
                 <w:webHidden/>
               </w:rPr>
-              <w:instrText xml:space="preserve"> PAGEREF _Toc101208201 \h </w:instrText>
+              <w:instrText xml:space="preserve"> PAGEREF _Toc101248186 \h </w:instrText>
             </w:r>
             <w:r>
               <w:rPr>
@@ -966,7 +966,7 @@
               <w:lang w:eastAsia="en-AU"/>
             </w:rPr>
           </w:pPr>
-          <w:hyperlink w:anchor="_Toc101208202" w:history="1">
+          <w:hyperlink w:anchor="_Toc101248187" w:history="1">
             <w:r>
               <w:rPr>
                 <w:rStyle w:val="Hyperlink"/>
@@ -993,7 +993,7 @@
                 <w:noProof/>
                 <w:webHidden/>
               </w:rPr>
-              <w:instrText xml:space="preserve"> PAGEREF _Toc101208202 \h </w:instrText>
+              <w:instrText xml:space="preserve"> PAGEREF _Toc101248187 \h </w:instrText>
             </w:r>
             <w:r>
               <w:rPr>
@@ -1037,7 +1037,7 @@
               <w:lang w:eastAsia="en-AU"/>
             </w:rPr>
           </w:pPr>
-          <w:hyperlink w:anchor="_Toc101208203" w:history="1">
+          <w:hyperlink w:anchor="_Toc101248188" w:history="1">
             <w:r>
               <w:rPr>
                 <w:rStyle w:val="Hyperlink"/>
@@ -1064,7 +1064,7 @@
                 <w:noProof/>
                 <w:webHidden/>
               </w:rPr>
-              <w:instrText xml:space="preserve"> PAGEREF _Toc101208203 \h </w:instrText>
+              <w:instrText xml:space="preserve"> PAGEREF _Toc101248188 \h </w:instrText>
             </w:r>
             <w:r>
               <w:rPr>
@@ -1108,7 +1108,7 @@
               <w:lang w:eastAsia="en-AU"/>
             </w:rPr>
           </w:pPr>
-          <w:hyperlink w:anchor="_Toc101208204" w:history="1">
+          <w:hyperlink w:anchor="_Toc101248189" w:history="1">
             <w:r>
               <w:rPr>
                 <w:rStyle w:val="Hyperlink"/>
@@ -1135,7 +1135,7 @@
                 <w:noProof/>
                 <w:webHidden/>
               </w:rPr>
-              <w:instrText xml:space="preserve"> PAGEREF _Toc101208204 \h </w:instrText>
+              <w:instrText xml:space="preserve"> PAGEREF _Toc101248189 \h </w:instrText>
             </w:r>
             <w:r>
               <w:rPr>
@@ -1179,7 +1179,7 @@
               <w:lang w:eastAsia="en-AU"/>
             </w:rPr>
           </w:pPr>
-          <w:hyperlink w:anchor="_Toc101208205" w:history="1">
+          <w:hyperlink w:anchor="_Toc101248190" w:history="1">
             <w:r>
               <w:rPr>
                 <w:rStyle w:val="Hyperlink"/>
@@ -1207,7 +1207,7 @@
                 <w:noProof/>
                 <w:webHidden/>
               </w:rPr>
-              <w:instrText xml:space="preserve"> PAGEREF _Toc101208205 \h </w:instrText>
+              <w:instrText xml:space="preserve"> PAGEREF _Toc101248190 \h </w:instrText>
             </w:r>
             <w:r>
               <w:rPr>
@@ -1228,6 +1228,78 @@
                 <w:webHidden/>
               </w:rPr>
               <w:t>6</w:t>
+            </w:r>
+            <w:r>
+              <w:rPr>
+                <w:noProof/>
+                <w:webHidden/>
+              </w:rPr>
+              <w:fldChar w:fldCharType="end"/>
+            </w:r>
+          </w:hyperlink>
+        </w:p>
+        <w:p>
+          <w:pPr>
+            <w:pStyle w:val="TOC2"/>
+            <w:tabs>
+              <w:tab w:val="right" w:leader="dot" w:pos="9350"/>
+            </w:tabs>
+            <w:rPr>
+              <w:noProof/>
+              <w:sz w:val="22"/>
+              <w:szCs w:val="22"/>
+              <w:lang w:eastAsia="en-AU"/>
+            </w:rPr>
+          </w:pPr>
+          <w:hyperlink w:anchor="_Toc101248191" w:history="1">
+            <w:r>
+              <w:rPr>
+                <w:rStyle w:val="Hyperlink"/>
+                <w:noProof/>
+                <w:lang w:val="en-US"/>
+              </w:rPr>
+              <w:t>Nitrogen Tyre Inflation</w:t>
+            </w:r>
+            <w:r>
+              <w:rPr>
+                <w:noProof/>
+                <w:webHidden/>
+              </w:rPr>
+              <w:tab/>
+            </w:r>
+            <w:r>
+              <w:rPr>
+                <w:noProof/>
+                <w:webHidden/>
+              </w:rPr>
+              <w:fldChar w:fldCharType="begin"/>
+            </w:r>
+            <w:r>
+              <w:rPr>
+                <w:noProof/>
+                <w:webHidden/>
+              </w:rPr>
+              <w:instrText xml:space="preserve"> PAGEREF _Toc101248191 \h </w:instrText>
+            </w:r>
+            <w:r>
+              <w:rPr>
+                <w:noProof/>
+                <w:webHidden/>
+              </w:rPr>
+            </w:r>
+            <w:r>
+              <w:rPr>
+                <w:noProof/>
+                <w:webHidden/>
+              </w:rPr>
+              <w:fldChar w:fldCharType="separate"/>
+            </w:r>
+            <w:r>
+              <w:rPr>
+                <w:noProof/>
+                <w:webHidden/>
+              </w:rPr>
+              <w:t>7</w:t>
             </w:r>
             <w:r>
               <w:rPr>
@@ -1276,7 +1348,7 @@
       <w:pPr>
         <w:pStyle w:val="Heading1"/>
       </w:pPr>
-      <w:bookmarkStart w:id="0" w:name="_Toc101208193"/>
+      <w:bookmarkStart w:id="0" w:name="_Toc101248178"/>
       <w:r>
         <w:t>Checklists</w:t>
       </w:r>
@@ -1286,7 +1358,7 @@
       <w:pPr>
         <w:pStyle w:val="Heading2"/>
       </w:pPr>
-      <w:bookmarkStart w:id="1" w:name="_Toc101208194"/>
+      <w:bookmarkStart w:id="1" w:name="_Toc101248179"/>
       <w:r>
         <w:t>Pre-Departure</w:t>
       </w:r>
@@ -2426,7 +2498,7 @@
       <w:pPr>
         <w:pStyle w:val="Heading2"/>
       </w:pPr>
-      <w:bookmarkStart w:id="3" w:name="_Toc101208195"/>
+      <w:bookmarkStart w:id="3" w:name="_Toc101248180"/>
       <w:r>
         <w:t>On Arrival</w:t>
       </w:r>
@@ -3401,7 +3473,7 @@
       <w:pPr>
         <w:pStyle w:val="Heading2"/>
       </w:pPr>
-      <w:bookmarkStart w:id="4" w:name="_Toc101208196"/>
+      <w:bookmarkStart w:id="4" w:name="_Toc101248181"/>
       <w:r>
         <w:t>Pre-Return</w:t>
       </w:r>
@@ -3622,7 +3694,7 @@
       <w:pPr>
         <w:pStyle w:val="Heading2"/>
       </w:pPr>
-      <w:bookmarkStart w:id="5" w:name="_Toc101208197"/>
+      <w:bookmarkStart w:id="5" w:name="_Toc101248182"/>
       <w:r>
         <w:t>Bad Weather</w:t>
       </w:r>
@@ -3910,7 +3982,7 @@
       <w:pPr>
         <w:pStyle w:val="Heading1"/>
       </w:pPr>
-      <w:bookmarkStart w:id="11" w:name="_Toc101208198"/>
+      <w:bookmarkStart w:id="11" w:name="_Toc101248183"/>
       <w:r>
         <w:t>Guides</w:t>
       </w:r>
@@ -3921,7 +3993,7 @@
         <w:pStyle w:val="Heading2"/>
       </w:pPr>
       <w:bookmarkStart w:id="12" w:name="_Ref101161419"/>
-      <w:bookmarkStart w:id="13" w:name="_Toc101208199"/>
+      <w:bookmarkStart w:id="13" w:name="_Toc101248184"/>
       <w:r>
         <w:t>Battery and Water Control Panel</w:t>
       </w:r>
@@ -4302,7 +4374,7 @@
         <w:pStyle w:val="Heading2"/>
       </w:pPr>
       <w:bookmarkStart w:id="15" w:name="OLE_LINK1"/>
-      <w:bookmarkStart w:id="16" w:name="_Toc101208200"/>
+      <w:bookmarkStart w:id="16" w:name="_Toc101248185"/>
       <w:r>
         <w:t xml:space="preserve">Electric </w:t>
       </w:r>
@@ -4333,7 +4405,7 @@
       <w:pPr>
         <w:pStyle w:val="Heading3"/>
       </w:pPr>
-      <w:bookmarkStart w:id="17" w:name="_Toc101208201"/>
+      <w:bookmarkStart w:id="17" w:name="_Toc101248186"/>
       <w:r>
         <w:t xml:space="preserve">Step 1 - </w:t>
       </w:r>
@@ -4435,7 +4507,7 @@
       <w:pPr>
         <w:pStyle w:val="Heading3"/>
       </w:pPr>
-      <w:bookmarkStart w:id="18" w:name="_Toc101208202"/>
+      <w:bookmarkStart w:id="18" w:name="_Toc101248187"/>
       <w:r>
         <w:t xml:space="preserve">Step 2 - </w:t>
       </w:r>
@@ -4469,7 +4541,7 @@
       <w:pPr>
         <w:pStyle w:val="Heading3"/>
       </w:pPr>
-      <w:bookmarkStart w:id="19" w:name="_Toc101208203"/>
+      <w:bookmarkStart w:id="19" w:name="_Toc101248188"/>
       <w:r>
         <w:t xml:space="preserve">Step 3 - </w:t>
       </w:r>
@@ -4497,7 +4569,7 @@
       <w:pPr>
         <w:pStyle w:val="Heading3"/>
       </w:pPr>
-      <w:bookmarkStart w:id="20" w:name="_Toc101208204"/>
+      <w:bookmarkStart w:id="20" w:name="_Toc101248189"/>
       <w:r>
         <w:t>Manual Operation</w:t>
       </w:r>
@@ -4554,7 +4626,7 @@
           <w:lang w:val="en-US"/>
         </w:rPr>
       </w:pPr>
-      <w:bookmarkStart w:id="21" w:name="_Toc101208205"/>
+      <w:bookmarkStart w:id="21" w:name="_Toc101248190"/>
       <w:r>
         <w:rPr>
           <w:lang w:val="en-US"/>
@@ -4573,21 +4645,12 @@
           <w:color w:val="24292E"/>
         </w:rPr>
       </w:pPr>
-      <w:proofErr w:type="spellStart"/>
       <w:r>
         <w:rPr>
           <w:rFonts w:ascii="Segoe UI" w:hAnsi="Segoe UI" w:cs="Segoe UI"/>
           <w:color w:val="24292E"/>
         </w:rPr>
-        <w:t>Lillen</w:t>
-      </w:r>
-      <w:proofErr w:type="spellEnd"/>
-      <w:r>
-        <w:rPr>
-          <w:rFonts w:ascii="Segoe UI" w:hAnsi="Segoe UI" w:cs="Segoe UI"/>
-          <w:color w:val="24292E"/>
-        </w:rPr>
-        <w:t xml:space="preserve"> comes </w:t>
+        <w:t xml:space="preserve">Lillen comes </w:t>
       </w:r>
       <w:r>
         <w:rPr>
@@ -4644,7 +4707,7 @@
           <w:rFonts w:ascii="Segoe UI" w:hAnsi="Segoe UI" w:cs="Segoe UI"/>
           <w:color w:val="24292E"/>
         </w:rPr>
-        <w:t xml:space="preserve">However, if you are taking </w:t>
+        <w:t xml:space="preserve">However, if you are taking Lillen to stay at </w:t>
       </w:r>
       <w:proofErr w:type="spellStart"/>
       <w:r>
@@ -4652,7 +4715,7 @@
           <w:rFonts w:ascii="Segoe UI" w:hAnsi="Segoe UI" w:cs="Segoe UI"/>
           <w:color w:val="24292E"/>
         </w:rPr>
-        <w:t>Lillen</w:t>
+        <w:t>someones</w:t>
       </w:r>
       <w:proofErr w:type="spellEnd"/>
       <w:r>
@@ -4660,23 +4723,68 @@
           <w:rFonts w:ascii="Segoe UI" w:hAnsi="Segoe UI" w:cs="Segoe UI"/>
           <w:color w:val="24292E"/>
         </w:rPr>
-        <w:t xml:space="preserve"> to stay at </w:t>
-      </w:r>
-      <w:proofErr w:type="spellStart"/>
-      <w:r>
+        <w:t xml:space="preserve"> property they might only have 10A power points.</w:t>
+      </w:r>
+    </w:p>
+    <w:p>
+      <w:pPr>
+        <w:pStyle w:val="NormalWeb"/>
+        <w:shd w:val="clear" w:color="auto" w:fill="FFFFFF"/>
+        <w:spacing w:before="0" w:beforeAutospacing="0"/>
         <w:rPr>
           <w:rFonts w:ascii="Segoe UI" w:hAnsi="Segoe UI" w:cs="Segoe UI"/>
           <w:color w:val="24292E"/>
         </w:rPr>
-        <w:t>someones</w:t>
+      </w:pPr>
+    </w:p>
+    <w:p>
+      <w:pPr>
+        <w:pStyle w:val="Heading2"/>
+        <w:rPr>
+          <w:lang w:val="en-US"/>
+        </w:rPr>
+      </w:pPr>
+      <w:bookmarkStart w:id="22" w:name="_Toc101248191"/>
+      <w:r>
+        <w:rPr>
+          <w:lang w:val="en-US"/>
+        </w:rPr>
+        <w:t xml:space="preserve">Nitrogen </w:t>
+      </w:r>
+      <w:proofErr w:type="spellStart"/>
+      <w:r>
+        <w:rPr>
+          <w:lang w:val="en-US"/>
+        </w:rPr>
+        <w:t>Tyre</w:t>
       </w:r>
       <w:proofErr w:type="spellEnd"/>
       <w:r>
         <w:rPr>
-          <w:rFonts w:ascii="Segoe UI" w:hAnsi="Segoe UI" w:cs="Segoe UI"/>
-          <w:color w:val="24292E"/>
-        </w:rPr>
-        <w:t xml:space="preserve"> property they might only have 10A power points.</w:t>
+          <w:lang w:val="en-US"/>
+        </w:rPr>
+        <w:t xml:space="preserve"> Inflation</w:t>
+      </w:r>
+      <w:bookmarkEnd w:id="22"/>
+    </w:p>
+    <w:p>
+      <w:proofErr w:type="spellStart"/>
+      <w:r>
+        <w:t>Lillen's</w:t>
+      </w:r>
+      <w:proofErr w:type="spellEnd"/>
+      <w:r>
+        <w:t xml:space="preserve"> tyres have been inflated with nitrogen for increased tyre performance and better fuel economy. </w:t>
+      </w:r>
+    </w:p>
+    <w:p>
+      <w:r>
+        <w:t>This is identified by the red coloured valve cap.</w:t>
+      </w:r>
+    </w:p>
+    <w:p>
+      <w:r>
+        <w:t>If a top up is required and you are unable to find a workshop that offers nitrogen, air can be used but let the owner know upon return of the vehicle as the tyre will need to be fully deflated and refilled with nitrogen.</w:t>
       </w:r>
     </w:p>
     <w:p/>
@@ -6367,10 +6475,10 @@
   </w:compat>
   <w:rsids>
     <w:rsidRoot w:val="0012341D"/>
-    <w:rsid w:val="00001F7B"/>
     <w:rsid w:val="00102A58"/>
     <w:rsid w:val="0012341D"/>
     <w:rsid w:val="00293C34"/>
+    <w:rsid w:val="003055ED"/>
     <w:rsid w:val="004C7CC3"/>
     <w:rsid w:val="006900BC"/>
     <w:rsid w:val="007807A8"/>

</xml_diff>

<commit_message>
So greywater is one word
</commit_message>
<xml_diff>
--- a/docs/lillen-checklist.docx
+++ b/docs/lillen-checklist.docx
@@ -2084,7 +2084,7 @@
           <w:sz w:val="28"/>
           <w:szCs w:val="28"/>
         </w:rPr>
-        <w:t xml:space="preserve">Disconnect grey water </w:t>
+        <w:t xml:space="preserve">Disconnect greywater </w:t>
       </w:r>
       <w:r>
         <w:rPr>
@@ -2226,6 +2226,7 @@
             <w14:uncheckedState w14:val="2610" w14:font="MS Gothic"/>
           </w14:checkbox>
         </w:sdtPr>
+        <w:sdtEndPr/>
         <w:sdtContent>
           <w:r>
             <w:rPr>
@@ -2278,6 +2279,7 @@
             <w14:uncheckedState w14:val="2610" w14:font="MS Gothic"/>
           </w14:checkbox>
         </w:sdtPr>
+        <w:sdtEndPr/>
         <w:sdtContent>
           <w:r>
             <w:rPr>
@@ -2503,6 +2505,7 @@
             <w14:uncheckedState w14:val="2610" w14:font="MS Gothic"/>
           </w14:checkbox>
         </w:sdtPr>
+        <w:sdtEndPr/>
         <w:sdtContent>
           <w:r>
             <w:rPr>
@@ -2873,7 +2876,7 @@
           <w:sz w:val="28"/>
           <w:szCs w:val="28"/>
         </w:rPr>
-        <w:t xml:space="preserve">Connect grey water </w:t>
+        <w:t xml:space="preserve">Connect greywater </w:t>
       </w:r>
       <w:r>
         <w:rPr>
@@ -3805,14 +3808,14 @@
           <w:sz w:val="28"/>
           <w:szCs w:val="28"/>
         </w:rPr>
-        <w:t xml:space="preserve">rey </w:t>
-      </w:r>
-      <w:r>
-        <w:rPr>
-          <w:sz w:val="28"/>
-          <w:szCs w:val="28"/>
-        </w:rPr>
-        <w:t>W</w:t>
+        <w:t>rey</w:t>
+      </w:r>
+      <w:r>
+        <w:rPr>
+          <w:sz w:val="28"/>
+          <w:szCs w:val="28"/>
+        </w:rPr>
+        <w:t>w</w:t>
       </w:r>
       <w:r>
         <w:rPr>
@@ -3834,6 +3837,58 @@
           <w:szCs w:val="28"/>
         </w:rPr>
         <w:t>ank</w:t>
+      </w:r>
+    </w:p>
+    <w:p>
+      <w:pPr>
+        <w:pStyle w:val="checklistindent"/>
+        <w:ind w:left="426" w:hanging="426"/>
+        <w:rPr>
+          <w:sz w:val="28"/>
+          <w:szCs w:val="28"/>
+        </w:rPr>
+      </w:pPr>
+      <w:sdt>
+        <w:sdtPr>
+          <w:rPr>
+            <w:color w:val="ED7D31" w:themeColor="accent2"/>
+            <w:sz w:val="28"/>
+            <w:szCs w:val="28"/>
+          </w:rPr>
+          <w:id w:val="-349111874"/>
+          <w15:appearance w15:val="hidden"/>
+          <w14:checkbox>
+            <w14:checked w14:val="0"/>
+            <w14:checkedState w14:val="2612" w14:font="MS Gothic"/>
+            <w14:uncheckedState w14:val="2610" w14:font="MS Gothic"/>
+          </w14:checkbox>
+        </w:sdtPr>
+        <w:sdtContent>
+          <w:r>
+            <w:rPr>
+              <w:rFonts w:ascii="MS Gothic" w:eastAsia="MS Gothic" w:hAnsi="MS Gothic" w:hint="eastAsia"/>
+              <w:color w:val="ED7D31" w:themeColor="accent2"/>
+              <w:sz w:val="28"/>
+              <w:szCs w:val="28"/>
+            </w:rPr>
+            <w:t>☐</w:t>
+          </w:r>
+        </w:sdtContent>
+      </w:sdt>
+      <w:r>
+        <w:rPr>
+          <w:color w:val="ED7D31" w:themeColor="accent2"/>
+          <w:sz w:val="28"/>
+          <w:szCs w:val="28"/>
+        </w:rPr>
+        <w:tab/>
+      </w:r>
+      <w:r>
+        <w:rPr>
+          <w:sz w:val="28"/>
+          <w:szCs w:val="28"/>
+        </w:rPr>
+        <w:t>Interior Neat and Tidy</w:t>
       </w:r>
     </w:p>
     <w:p>
@@ -4415,7 +4470,7 @@
         <w:rPr>
           <w:lang w:val="en-AU"/>
         </w:rPr>
-        <w:t>Grey water tank</w:t>
+        <w:t>Greywater tank</w:t>
       </w:r>
     </w:p>
     <w:p>
@@ -4529,8 +4584,8 @@
       <w:pPr>
         <w:pStyle w:val="Heading2"/>
       </w:pPr>
-      <w:bookmarkStart w:id="15" w:name="OLE_LINK1"/>
-      <w:bookmarkStart w:id="16" w:name="_Toc101294351"/>
+      <w:bookmarkStart w:id="15" w:name="_Toc101294351"/>
+      <w:bookmarkStart w:id="16" w:name="OLE_LINK1"/>
       <w:r>
         <w:t xml:space="preserve">Electric </w:t>
       </w:r>
@@ -4540,7 +4595,7 @@
       <w:r>
         <w:t>ed</w:t>
       </w:r>
-      <w:bookmarkEnd w:id="16"/>
+      <w:bookmarkEnd w:id="15"/>
     </w:p>
     <w:p>
       <w:pPr>
@@ -4767,7 +4822,7 @@
         <w:t>.</w:t>
       </w:r>
     </w:p>
-    <w:bookmarkEnd w:id="15"/>
+    <w:bookmarkEnd w:id="16"/>
     <w:p>
       <w:pPr>
         <w:rPr>
@@ -6615,6 +6670,7 @@
     <w:rsid w:val="00293C34"/>
     <w:rsid w:val="003055ED"/>
     <w:rsid w:val="004C7CC3"/>
+    <w:rsid w:val="00583F15"/>
     <w:rsid w:val="006900BC"/>
     <w:rsid w:val="007807A8"/>
     <w:rsid w:val="00896C72"/>
@@ -7361,7 +7417,9 @@
 </file>
 
 <file path=customXml/item2.xml><?xml version="1.0" encoding="utf-8"?>
-<b:Sources xmlns:b="http://schemas.openxmlformats.org/officeDocument/2006/bibliography" xmlns="http://schemas.openxmlformats.org/officeDocument/2006/bibliography" SelectedStyle="\APASixthEditionOfficeOnline.xsl" StyleName="APA" Version="6"/>
+<p:properties xmlns:p="http://schemas.microsoft.com/office/2006/metadata/properties" xmlns:xsi="http://www.w3.org/2001/XMLSchema-instance" xmlns:pc="http://schemas.microsoft.com/office/infopath/2007/PartnerControls">
+  <documentManagement/>
+</p:properties>
 </file>
 
 <file path=customXml/item3.xml><?xml version="1.0" encoding="utf-8"?>
@@ -7374,9 +7432,7 @@
 </file>
 
 <file path=customXml/item4.xml><?xml version="1.0" encoding="utf-8"?>
-<p:properties xmlns:p="http://schemas.microsoft.com/office/2006/metadata/properties" xmlns:xsi="http://www.w3.org/2001/XMLSchema-instance" xmlns:pc="http://schemas.microsoft.com/office/infopath/2007/PartnerControls">
-  <documentManagement/>
-</p:properties>
+<b:Sources xmlns:b="http://schemas.openxmlformats.org/officeDocument/2006/bibliography" xmlns="http://schemas.openxmlformats.org/officeDocument/2006/bibliography" SelectedStyle="\APASixthEditionOfficeOnline.xsl" StyleName="APA" Version="6"/>
 </file>
 
 <file path=customXml/item5.xml><?xml version="1.0" encoding="utf-8"?>
@@ -7559,9 +7615,10 @@
 </file>
 
 <file path=customXml/itemProps2.xml><?xml version="1.0" encoding="utf-8"?>
-<ds:datastoreItem xmlns:ds="http://schemas.openxmlformats.org/officeDocument/2006/customXml" ds:itemID="{DDDEE3D0-5BF7-40C5-B990-E37F33362B06}">
+<ds:datastoreItem xmlns:ds="http://schemas.openxmlformats.org/officeDocument/2006/customXml" ds:itemID="{8E5FC630-D4AA-4881-9F5A-17E5D87E5423}">
   <ds:schemaRefs>
-    <ds:schemaRef ds:uri="http://schemas.openxmlformats.org/officeDocument/2006/bibliography"/>
+    <ds:schemaRef ds:uri="http://schemas.microsoft.com/office/2006/metadata/properties"/>
+    <ds:schemaRef ds:uri="http://schemas.microsoft.com/office/infopath/2007/PartnerControls"/>
   </ds:schemaRefs>
 </ds:datastoreItem>
 </file>
@@ -7575,10 +7632,9 @@
 </file>
 
 <file path=customXml/itemProps4.xml><?xml version="1.0" encoding="utf-8"?>
-<ds:datastoreItem xmlns:ds="http://schemas.openxmlformats.org/officeDocument/2006/customXml" ds:itemID="{8E5FC630-D4AA-4881-9F5A-17E5D87E5423}">
+<ds:datastoreItem xmlns:ds="http://schemas.openxmlformats.org/officeDocument/2006/customXml" ds:itemID="{DDDEE3D0-5BF7-40C5-B990-E37F33362B06}">
   <ds:schemaRefs>
-    <ds:schemaRef ds:uri="http://schemas.microsoft.com/office/2006/metadata/properties"/>
-    <ds:schemaRef ds:uri="http://schemas.microsoft.com/office/infopath/2007/PartnerControls"/>
+    <ds:schemaRef ds:uri="http://schemas.openxmlformats.org/officeDocument/2006/bibliography"/>
   </ds:schemaRefs>
 </ds:datastoreItem>
 </file>

</xml_diff>

<commit_message>
Updated PDF with what to do
</commit_message>
<xml_diff>
--- a/docs/lillen-checklist.docx
+++ b/docs/lillen-checklist.docx
@@ -327,7 +327,7 @@
           <w:r>
             <w:fldChar w:fldCharType="separate"/>
           </w:r>
-          <w:hyperlink w:anchor="_Toc101362348" w:history="1">
+          <w:hyperlink w:anchor="_Toc101553965" w:history="1">
             <w:r>
               <w:rPr>
                 <w:rStyle w:val="Hyperlink"/>
@@ -354,7 +354,7 @@
                 <w:noProof/>
                 <w:webHidden/>
               </w:rPr>
-              <w:instrText xml:space="preserve"> PAGEREF _Toc101362348 \h </w:instrText>
+              <w:instrText xml:space="preserve"> PAGEREF _Toc101553965 \h </w:instrText>
             </w:r>
             <w:r>
               <w:rPr>
@@ -398,7 +398,7 @@
               <w:lang w:eastAsia="en-AU"/>
             </w:rPr>
           </w:pPr>
-          <w:hyperlink w:anchor="_Toc101362349" w:history="1">
+          <w:hyperlink w:anchor="_Toc101553966" w:history="1">
             <w:r>
               <w:rPr>
                 <w:rStyle w:val="Hyperlink"/>
@@ -425,7 +425,7 @@
                 <w:noProof/>
                 <w:webHidden/>
               </w:rPr>
-              <w:instrText xml:space="preserve"> PAGEREF _Toc101362349 \h </w:instrText>
+              <w:instrText xml:space="preserve"> PAGEREF _Toc101553966 \h </w:instrText>
             </w:r>
             <w:r>
               <w:rPr>
@@ -469,7 +469,7 @@
               <w:lang w:eastAsia="en-AU"/>
             </w:rPr>
           </w:pPr>
-          <w:hyperlink w:anchor="_Toc101362350" w:history="1">
+          <w:hyperlink w:anchor="_Toc101553967" w:history="1">
             <w:r>
               <w:rPr>
                 <w:rStyle w:val="Hyperlink"/>
@@ -496,7 +496,7 @@
                 <w:noProof/>
                 <w:webHidden/>
               </w:rPr>
-              <w:instrText xml:space="preserve"> PAGEREF _Toc101362350 \h </w:instrText>
+              <w:instrText xml:space="preserve"> PAGEREF _Toc101553967 \h </w:instrText>
             </w:r>
             <w:r>
               <w:rPr>
@@ -540,7 +540,7 @@
               <w:lang w:eastAsia="en-AU"/>
             </w:rPr>
           </w:pPr>
-          <w:hyperlink w:anchor="_Toc101362351" w:history="1">
+          <w:hyperlink w:anchor="_Toc101553968" w:history="1">
             <w:r>
               <w:rPr>
                 <w:rStyle w:val="Hyperlink"/>
@@ -567,7 +567,7 @@
                 <w:noProof/>
                 <w:webHidden/>
               </w:rPr>
-              <w:instrText xml:space="preserve"> PAGEREF _Toc101362351 \h </w:instrText>
+              <w:instrText xml:space="preserve"> PAGEREF _Toc101553968 \h </w:instrText>
             </w:r>
             <w:r>
               <w:rPr>
@@ -611,7 +611,7 @@
               <w:lang w:eastAsia="en-AU"/>
             </w:rPr>
           </w:pPr>
-          <w:hyperlink w:anchor="_Toc101362352" w:history="1">
+          <w:hyperlink w:anchor="_Toc101553969" w:history="1">
             <w:r>
               <w:rPr>
                 <w:rStyle w:val="Hyperlink"/>
@@ -638,7 +638,7 @@
                 <w:noProof/>
                 <w:webHidden/>
               </w:rPr>
-              <w:instrText xml:space="preserve"> PAGEREF _Toc101362352 \h </w:instrText>
+              <w:instrText xml:space="preserve"> PAGEREF _Toc101553969 \h </w:instrText>
             </w:r>
             <w:r>
               <w:rPr>
@@ -682,13 +682,13 @@
               <w:lang w:eastAsia="en-AU"/>
             </w:rPr>
           </w:pPr>
-          <w:hyperlink w:anchor="_Toc101362353" w:history="1">
+          <w:hyperlink w:anchor="_Toc101553970" w:history="1">
             <w:r>
               <w:rPr>
                 <w:rStyle w:val="Hyperlink"/>
                 <w:noProof/>
               </w:rPr>
-              <w:t>Guides</w:t>
+              <w:t>What To Do</w:t>
             </w:r>
             <w:r>
               <w:rPr>
@@ -709,7 +709,7 @@
                 <w:noProof/>
                 <w:webHidden/>
               </w:rPr>
-              <w:instrText xml:space="preserve"> PAGEREF _Toc101362353 \h </w:instrText>
+              <w:instrText xml:space="preserve"> PAGEREF _Toc101553970 \h </w:instrText>
             </w:r>
             <w:r>
               <w:rPr>
@@ -753,13 +753,13 @@
               <w:lang w:eastAsia="en-AU"/>
             </w:rPr>
           </w:pPr>
-          <w:hyperlink w:anchor="_Toc101362354" w:history="1">
+          <w:hyperlink w:anchor="_Toc101553971" w:history="1">
             <w:r>
               <w:rPr>
                 <w:rStyle w:val="Hyperlink"/>
                 <w:noProof/>
               </w:rPr>
-              <w:t>Battery and Water Control Panel</w:t>
+              <w:t>Accident</w:t>
             </w:r>
             <w:r>
               <w:rPr>
@@ -780,7 +780,7 @@
                 <w:noProof/>
                 <w:webHidden/>
               </w:rPr>
-              <w:instrText xml:space="preserve"> PAGEREF _Toc101362354 \h </w:instrText>
+              <w:instrText xml:space="preserve"> PAGEREF _Toc101553971 \h </w:instrText>
             </w:r>
             <w:r>
               <w:rPr>
@@ -824,12 +824,296 @@
               <w:lang w:eastAsia="en-AU"/>
             </w:rPr>
           </w:pPr>
-          <w:hyperlink w:anchor="_Toc101362355" w:history="1">
+          <w:hyperlink w:anchor="_Toc101553972" w:history="1">
             <w:r>
               <w:rPr>
                 <w:rStyle w:val="Hyperlink"/>
                 <w:noProof/>
               </w:rPr>
+              <w:t>Breakdown</w:t>
+            </w:r>
+            <w:r>
+              <w:rPr>
+                <w:noProof/>
+                <w:webHidden/>
+              </w:rPr>
+              <w:tab/>
+            </w:r>
+            <w:r>
+              <w:rPr>
+                <w:noProof/>
+                <w:webHidden/>
+              </w:rPr>
+              <w:fldChar w:fldCharType="begin"/>
+            </w:r>
+            <w:r>
+              <w:rPr>
+                <w:noProof/>
+                <w:webHidden/>
+              </w:rPr>
+              <w:instrText xml:space="preserve"> PAGEREF _Toc101553972 \h </w:instrText>
+            </w:r>
+            <w:r>
+              <w:rPr>
+                <w:noProof/>
+                <w:webHidden/>
+              </w:rPr>
+            </w:r>
+            <w:r>
+              <w:rPr>
+                <w:noProof/>
+                <w:webHidden/>
+              </w:rPr>
+              <w:fldChar w:fldCharType="separate"/>
+            </w:r>
+            <w:r>
+              <w:rPr>
+                <w:noProof/>
+                <w:webHidden/>
+              </w:rPr>
+              <w:t>5</w:t>
+            </w:r>
+            <w:r>
+              <w:rPr>
+                <w:noProof/>
+                <w:webHidden/>
+              </w:rPr>
+              <w:fldChar w:fldCharType="end"/>
+            </w:r>
+          </w:hyperlink>
+        </w:p>
+        <w:p>
+          <w:pPr>
+            <w:pStyle w:val="TOC2"/>
+            <w:tabs>
+              <w:tab w:val="right" w:leader="dot" w:pos="9350"/>
+            </w:tabs>
+            <w:rPr>
+              <w:noProof/>
+              <w:sz w:val="22"/>
+              <w:szCs w:val="22"/>
+              <w:lang w:eastAsia="en-AU"/>
+            </w:rPr>
+          </w:pPr>
+          <w:hyperlink w:anchor="_Toc101553973" w:history="1">
+            <w:r>
+              <w:rPr>
+                <w:rStyle w:val="Hyperlink"/>
+                <w:noProof/>
+              </w:rPr>
+              <w:t>Dashboard Lights</w:t>
+            </w:r>
+            <w:r>
+              <w:rPr>
+                <w:noProof/>
+                <w:webHidden/>
+              </w:rPr>
+              <w:tab/>
+            </w:r>
+            <w:r>
+              <w:rPr>
+                <w:noProof/>
+                <w:webHidden/>
+              </w:rPr>
+              <w:fldChar w:fldCharType="begin"/>
+            </w:r>
+            <w:r>
+              <w:rPr>
+                <w:noProof/>
+                <w:webHidden/>
+              </w:rPr>
+              <w:instrText xml:space="preserve"> PAGEREF _Toc101553973 \h </w:instrText>
+            </w:r>
+            <w:r>
+              <w:rPr>
+                <w:noProof/>
+                <w:webHidden/>
+              </w:rPr>
+            </w:r>
+            <w:r>
+              <w:rPr>
+                <w:noProof/>
+                <w:webHidden/>
+              </w:rPr>
+              <w:fldChar w:fldCharType="separate"/>
+            </w:r>
+            <w:r>
+              <w:rPr>
+                <w:noProof/>
+                <w:webHidden/>
+              </w:rPr>
+              <w:t>5</w:t>
+            </w:r>
+            <w:r>
+              <w:rPr>
+                <w:noProof/>
+                <w:webHidden/>
+              </w:rPr>
+              <w:fldChar w:fldCharType="end"/>
+            </w:r>
+          </w:hyperlink>
+        </w:p>
+        <w:p>
+          <w:pPr>
+            <w:pStyle w:val="TOC1"/>
+            <w:tabs>
+              <w:tab w:val="right" w:leader="dot" w:pos="9350"/>
+            </w:tabs>
+            <w:rPr>
+              <w:noProof/>
+              <w:sz w:val="22"/>
+              <w:szCs w:val="22"/>
+              <w:lang w:eastAsia="en-AU"/>
+            </w:rPr>
+          </w:pPr>
+          <w:hyperlink w:anchor="_Toc101553974" w:history="1">
+            <w:r>
+              <w:rPr>
+                <w:rStyle w:val="Hyperlink"/>
+                <w:noProof/>
+              </w:rPr>
+              <w:t>Guides</w:t>
+            </w:r>
+            <w:r>
+              <w:rPr>
+                <w:noProof/>
+                <w:webHidden/>
+              </w:rPr>
+              <w:tab/>
+            </w:r>
+            <w:r>
+              <w:rPr>
+                <w:noProof/>
+                <w:webHidden/>
+              </w:rPr>
+              <w:fldChar w:fldCharType="begin"/>
+            </w:r>
+            <w:r>
+              <w:rPr>
+                <w:noProof/>
+                <w:webHidden/>
+              </w:rPr>
+              <w:instrText xml:space="preserve"> PAGEREF _Toc101553974 \h </w:instrText>
+            </w:r>
+            <w:r>
+              <w:rPr>
+                <w:noProof/>
+                <w:webHidden/>
+              </w:rPr>
+            </w:r>
+            <w:r>
+              <w:rPr>
+                <w:noProof/>
+                <w:webHidden/>
+              </w:rPr>
+              <w:fldChar w:fldCharType="separate"/>
+            </w:r>
+            <w:r>
+              <w:rPr>
+                <w:noProof/>
+                <w:webHidden/>
+              </w:rPr>
+              <w:t>6</w:t>
+            </w:r>
+            <w:r>
+              <w:rPr>
+                <w:noProof/>
+                <w:webHidden/>
+              </w:rPr>
+              <w:fldChar w:fldCharType="end"/>
+            </w:r>
+          </w:hyperlink>
+        </w:p>
+        <w:p>
+          <w:pPr>
+            <w:pStyle w:val="TOC2"/>
+            <w:tabs>
+              <w:tab w:val="right" w:leader="dot" w:pos="9350"/>
+            </w:tabs>
+            <w:rPr>
+              <w:noProof/>
+              <w:sz w:val="22"/>
+              <w:szCs w:val="22"/>
+              <w:lang w:eastAsia="en-AU"/>
+            </w:rPr>
+          </w:pPr>
+          <w:hyperlink w:anchor="_Toc101553975" w:history="1">
+            <w:r>
+              <w:rPr>
+                <w:rStyle w:val="Hyperlink"/>
+                <w:noProof/>
+              </w:rPr>
+              <w:t>Battery and Water Control Panel</w:t>
+            </w:r>
+            <w:r>
+              <w:rPr>
+                <w:noProof/>
+                <w:webHidden/>
+              </w:rPr>
+              <w:tab/>
+            </w:r>
+            <w:r>
+              <w:rPr>
+                <w:noProof/>
+                <w:webHidden/>
+              </w:rPr>
+              <w:fldChar w:fldCharType="begin"/>
+            </w:r>
+            <w:r>
+              <w:rPr>
+                <w:noProof/>
+                <w:webHidden/>
+              </w:rPr>
+              <w:instrText xml:space="preserve"> PAGEREF _Toc101553975 \h </w:instrText>
+            </w:r>
+            <w:r>
+              <w:rPr>
+                <w:noProof/>
+                <w:webHidden/>
+              </w:rPr>
+            </w:r>
+            <w:r>
+              <w:rPr>
+                <w:noProof/>
+                <w:webHidden/>
+              </w:rPr>
+              <w:fldChar w:fldCharType="separate"/>
+            </w:r>
+            <w:r>
+              <w:rPr>
+                <w:noProof/>
+                <w:webHidden/>
+              </w:rPr>
+              <w:t>6</w:t>
+            </w:r>
+            <w:r>
+              <w:rPr>
+                <w:noProof/>
+                <w:webHidden/>
+              </w:rPr>
+              <w:fldChar w:fldCharType="end"/>
+            </w:r>
+          </w:hyperlink>
+        </w:p>
+        <w:p>
+          <w:pPr>
+            <w:pStyle w:val="TOC2"/>
+            <w:tabs>
+              <w:tab w:val="right" w:leader="dot" w:pos="9350"/>
+            </w:tabs>
+            <w:rPr>
+              <w:noProof/>
+              <w:sz w:val="22"/>
+              <w:szCs w:val="22"/>
+              <w:lang w:eastAsia="en-AU"/>
+            </w:rPr>
+          </w:pPr>
+          <w:hyperlink w:anchor="_Toc101553976" w:history="1">
+            <w:r>
+              <w:rPr>
+                <w:rStyle w:val="Hyperlink"/>
+                <w:noProof/>
+              </w:rPr>
               <w:t>Hot Water Heater Controls</w:t>
             </w:r>
             <w:r>
@@ -851,7 +1135,7 @@
                 <w:noProof/>
                 <w:webHidden/>
               </w:rPr>
-              <w:instrText xml:space="preserve"> PAGEREF _Toc101362355 \h </w:instrText>
+              <w:instrText xml:space="preserve"> PAGEREF _Toc101553976 \h </w:instrText>
             </w:r>
             <w:r>
               <w:rPr>
@@ -871,7 +1155,7 @@
                 <w:noProof/>
                 <w:webHidden/>
               </w:rPr>
-              <w:t>6</w:t>
+              <w:t>7</w:t>
             </w:r>
             <w:r>
               <w:rPr>
@@ -895,7 +1179,7 @@
               <w:lang w:eastAsia="en-AU"/>
             </w:rPr>
           </w:pPr>
-          <w:hyperlink w:anchor="_Toc101362356" w:history="1">
+          <w:hyperlink w:anchor="_Toc101553977" w:history="1">
             <w:r>
               <w:rPr>
                 <w:rStyle w:val="Hyperlink"/>
@@ -922,7 +1206,7 @@
                 <w:noProof/>
                 <w:webHidden/>
               </w:rPr>
-              <w:instrText xml:space="preserve"> PAGEREF _Toc101362356 \h </w:instrText>
+              <w:instrText xml:space="preserve"> PAGEREF _Toc101553977 \h </w:instrText>
             </w:r>
             <w:r>
               <w:rPr>
@@ -942,7 +1226,7 @@
                 <w:noProof/>
                 <w:webHidden/>
               </w:rPr>
-              <w:t>6</w:t>
+              <w:t>7</w:t>
             </w:r>
             <w:r>
               <w:rPr>
@@ -966,7 +1250,7 @@
               <w:lang w:eastAsia="en-AU"/>
             </w:rPr>
           </w:pPr>
-          <w:hyperlink w:anchor="_Toc101362357" w:history="1">
+          <w:hyperlink w:anchor="_Toc101553978" w:history="1">
             <w:r>
               <w:rPr>
                 <w:rStyle w:val="Hyperlink"/>
@@ -993,7 +1277,7 @@
                 <w:noProof/>
                 <w:webHidden/>
               </w:rPr>
-              <w:instrText xml:space="preserve"> PAGEREF _Toc101362357 \h </w:instrText>
+              <w:instrText xml:space="preserve"> PAGEREF _Toc101553978 \h </w:instrText>
             </w:r>
             <w:r>
               <w:rPr>
@@ -1013,7 +1297,7 @@
                 <w:noProof/>
                 <w:webHidden/>
               </w:rPr>
-              <w:t>6</w:t>
+              <w:t>7</w:t>
             </w:r>
             <w:r>
               <w:rPr>
@@ -1037,7 +1321,7 @@
               <w:lang w:eastAsia="en-AU"/>
             </w:rPr>
           </w:pPr>
-          <w:hyperlink w:anchor="_Toc101362358" w:history="1">
+          <w:hyperlink w:anchor="_Toc101553979" w:history="1">
             <w:r>
               <w:rPr>
                 <w:rStyle w:val="Hyperlink"/>
@@ -1064,7 +1348,7 @@
                 <w:noProof/>
                 <w:webHidden/>
               </w:rPr>
-              <w:instrText xml:space="preserve"> PAGEREF _Toc101362358 \h </w:instrText>
+              <w:instrText xml:space="preserve"> PAGEREF _Toc101553979 \h </w:instrText>
             </w:r>
             <w:r>
               <w:rPr>
@@ -1084,7 +1368,7 @@
                 <w:noProof/>
                 <w:webHidden/>
               </w:rPr>
-              <w:t>6</w:t>
+              <w:t>7</w:t>
             </w:r>
             <w:r>
               <w:rPr>
@@ -1108,7 +1392,7 @@
               <w:lang w:eastAsia="en-AU"/>
             </w:rPr>
           </w:pPr>
-          <w:hyperlink w:anchor="_Toc101362359" w:history="1">
+          <w:hyperlink w:anchor="_Toc101553980" w:history="1">
             <w:r>
               <w:rPr>
                 <w:rStyle w:val="Hyperlink"/>
@@ -1135,7 +1419,7 @@
                 <w:noProof/>
                 <w:webHidden/>
               </w:rPr>
-              <w:instrText xml:space="preserve"> PAGEREF _Toc101362359 \h </w:instrText>
+              <w:instrText xml:space="preserve"> PAGEREF _Toc101553980 \h </w:instrText>
             </w:r>
             <w:r>
               <w:rPr>
@@ -1155,7 +1439,7 @@
                 <w:noProof/>
                 <w:webHidden/>
               </w:rPr>
-              <w:t>7</w:t>
+              <w:t>8</w:t>
             </w:r>
             <w:r>
               <w:rPr>
@@ -1179,7 +1463,7 @@
               <w:lang w:eastAsia="en-AU"/>
             </w:rPr>
           </w:pPr>
-          <w:hyperlink w:anchor="_Toc101362360" w:history="1">
+          <w:hyperlink w:anchor="_Toc101553981" w:history="1">
             <w:r>
               <w:rPr>
                 <w:rStyle w:val="Hyperlink"/>
@@ -1206,7 +1490,7 @@
                 <w:noProof/>
                 <w:webHidden/>
               </w:rPr>
-              <w:instrText xml:space="preserve"> PAGEREF _Toc101362360 \h </w:instrText>
+              <w:instrText xml:space="preserve"> PAGEREF _Toc101553981 \h </w:instrText>
             </w:r>
             <w:r>
               <w:rPr>
@@ -1226,7 +1510,7 @@
                 <w:noProof/>
                 <w:webHidden/>
               </w:rPr>
-              <w:t>7</w:t>
+              <w:t>8</w:t>
             </w:r>
             <w:r>
               <w:rPr>
@@ -1250,7 +1534,7 @@
               <w:lang w:eastAsia="en-AU"/>
             </w:rPr>
           </w:pPr>
-          <w:hyperlink w:anchor="_Toc101362361" w:history="1">
+          <w:hyperlink w:anchor="_Toc101553982" w:history="1">
             <w:r>
               <w:rPr>
                 <w:rStyle w:val="Hyperlink"/>
@@ -1277,7 +1561,7 @@
                 <w:noProof/>
                 <w:webHidden/>
               </w:rPr>
-              <w:instrText xml:space="preserve"> PAGEREF _Toc101362361 \h </w:instrText>
+              <w:instrText xml:space="preserve"> PAGEREF _Toc101553982 \h </w:instrText>
             </w:r>
             <w:r>
               <w:rPr>
@@ -1297,7 +1581,7 @@
                 <w:noProof/>
                 <w:webHidden/>
               </w:rPr>
-              <w:t>7</w:t>
+              <w:t>8</w:t>
             </w:r>
             <w:r>
               <w:rPr>
@@ -1321,7 +1605,7 @@
               <w:lang w:eastAsia="en-AU"/>
             </w:rPr>
           </w:pPr>
-          <w:hyperlink w:anchor="_Toc101362362" w:history="1">
+          <w:hyperlink w:anchor="_Toc101553983" w:history="1">
             <w:r>
               <w:rPr>
                 <w:rStyle w:val="Hyperlink"/>
@@ -1348,7 +1632,7 @@
                 <w:noProof/>
                 <w:webHidden/>
               </w:rPr>
-              <w:instrText xml:space="preserve"> PAGEREF _Toc101362362 \h </w:instrText>
+              <w:instrText xml:space="preserve"> PAGEREF _Toc101553983 \h </w:instrText>
             </w:r>
             <w:r>
               <w:rPr>
@@ -1368,7 +1652,7 @@
                 <w:noProof/>
                 <w:webHidden/>
               </w:rPr>
-              <w:t>7</w:t>
+              <w:t>8</w:t>
             </w:r>
             <w:r>
               <w:rPr>
@@ -1392,7 +1676,7 @@
               <w:lang w:eastAsia="en-AU"/>
             </w:rPr>
           </w:pPr>
-          <w:hyperlink w:anchor="_Toc101362363" w:history="1">
+          <w:hyperlink w:anchor="_Toc101553984" w:history="1">
             <w:r>
               <w:rPr>
                 <w:rStyle w:val="Hyperlink"/>
@@ -1419,7 +1703,7 @@
                 <w:noProof/>
                 <w:webHidden/>
               </w:rPr>
-              <w:instrText xml:space="preserve"> PAGEREF _Toc101362363 \h </w:instrText>
+              <w:instrText xml:space="preserve"> PAGEREF _Toc101553984 \h </w:instrText>
             </w:r>
             <w:r>
               <w:rPr>
@@ -1439,7 +1723,7 @@
                 <w:noProof/>
                 <w:webHidden/>
               </w:rPr>
-              <w:t>7</w:t>
+              <w:t>8</w:t>
             </w:r>
             <w:r>
               <w:rPr>
@@ -1463,7 +1747,7 @@
               <w:lang w:eastAsia="en-AU"/>
             </w:rPr>
           </w:pPr>
-          <w:hyperlink w:anchor="_Toc101362364" w:history="1">
+          <w:hyperlink w:anchor="_Toc101553985" w:history="1">
             <w:r>
               <w:rPr>
                 <w:rStyle w:val="Hyperlink"/>
@@ -1491,7 +1775,7 @@
                 <w:noProof/>
                 <w:webHidden/>
               </w:rPr>
-              <w:instrText xml:space="preserve"> PAGEREF _Toc101362364 \h </w:instrText>
+              <w:instrText xml:space="preserve"> PAGEREF _Toc101553985 \h </w:instrText>
             </w:r>
             <w:r>
               <w:rPr>
@@ -1511,7 +1795,7 @@
                 <w:noProof/>
                 <w:webHidden/>
               </w:rPr>
-              <w:t>7</w:t>
+              <w:t>8</w:t>
             </w:r>
             <w:r>
               <w:rPr>
@@ -1535,7 +1819,7 @@
               <w:lang w:eastAsia="en-AU"/>
             </w:rPr>
           </w:pPr>
-          <w:hyperlink w:anchor="_Toc101362365" w:history="1">
+          <w:hyperlink w:anchor="_Toc101553986" w:history="1">
             <w:r>
               <w:rPr>
                 <w:rStyle w:val="Hyperlink"/>
@@ -1563,7 +1847,7 @@
                 <w:noProof/>
                 <w:webHidden/>
               </w:rPr>
-              <w:instrText xml:space="preserve"> PAGEREF _Toc101362365 \h </w:instrText>
+              <w:instrText xml:space="preserve"> PAGEREF _Toc101553986 \h </w:instrText>
             </w:r>
             <w:r>
               <w:rPr>
@@ -1583,7 +1867,7 @@
                 <w:noProof/>
                 <w:webHidden/>
               </w:rPr>
-              <w:t>8</w:t>
+              <w:t>9</w:t>
             </w:r>
             <w:r>
               <w:rPr>
@@ -1632,7 +1916,7 @@
       <w:pPr>
         <w:pStyle w:val="Heading1"/>
       </w:pPr>
-      <w:bookmarkStart w:id="0" w:name="_Toc101362348"/>
+      <w:bookmarkStart w:id="0" w:name="_Toc101553965"/>
       <w:r>
         <w:t>Checklists</w:t>
       </w:r>
@@ -1642,7 +1926,7 @@
       <w:pPr>
         <w:pStyle w:val="Heading2"/>
       </w:pPr>
-      <w:bookmarkStart w:id="1" w:name="_Toc101362349"/>
+      <w:bookmarkStart w:id="1" w:name="_Toc101553966"/>
       <w:r>
         <w:t>Pre-Departure</w:t>
       </w:r>
@@ -2941,7 +3225,7 @@
       <w:pPr>
         <w:pStyle w:val="Heading2"/>
       </w:pPr>
-      <w:bookmarkStart w:id="3" w:name="_Toc101362350"/>
+      <w:bookmarkStart w:id="3" w:name="_Toc101553967"/>
       <w:r>
         <w:t>On Arrival</w:t>
       </w:r>
@@ -3916,7 +4200,7 @@
       <w:pPr>
         <w:pStyle w:val="Heading2"/>
       </w:pPr>
-      <w:bookmarkStart w:id="4" w:name="_Toc101362351"/>
+      <w:bookmarkStart w:id="4" w:name="_Toc101553968"/>
       <w:r>
         <w:t>Pre-Return</w:t>
       </w:r>
@@ -4190,7 +4474,7 @@
       <w:pPr>
         <w:pStyle w:val="Heading2"/>
       </w:pPr>
-      <w:bookmarkStart w:id="5" w:name="_Toc101362352"/>
+      <w:bookmarkStart w:id="5" w:name="_Toc101553969"/>
       <w:r>
         <w:t>Bad Weather</w:t>
       </w:r>
@@ -4478,30 +4762,326 @@
       <w:pPr>
         <w:pStyle w:val="Heading1"/>
       </w:pPr>
-      <w:bookmarkStart w:id="11" w:name="_Toc101362353"/>
+      <w:bookmarkStart w:id="11" w:name="_Toc101553970"/>
+      <w:r>
+        <w:t>What To Do</w:t>
+      </w:r>
+      <w:bookmarkEnd w:id="11"/>
+    </w:p>
+    <w:p/>
+    <w:p>
+      <w:pPr>
+        <w:pStyle w:val="Heading2"/>
+      </w:pPr>
+      <w:bookmarkStart w:id="12" w:name="_Toc101553971"/>
+      <w:r>
+        <w:t>Accident</w:t>
+      </w:r>
+      <w:bookmarkEnd w:id="12"/>
+    </w:p>
+    <w:p>
+      <w:r>
+        <w:t xml:space="preserve">The below instructions are from the official Camplify pre-hire </w:t>
+      </w:r>
+      <w:r>
+        <w:t>checklist that is part of the handover</w:t>
+      </w:r>
+      <w:r>
+        <w:t>.</w:t>
+      </w:r>
+    </w:p>
+    <w:p>
+      <w:pPr>
+        <w:pStyle w:val="ListParagraph"/>
+        <w:numPr>
+          <w:ilvl w:val="0"/>
+          <w:numId w:val="3"/>
+        </w:numPr>
+      </w:pPr>
+      <w:r>
+        <w:t xml:space="preserve">Call Camplify on </w:t>
+      </w:r>
+      <w:r>
+        <w:rPr>
+          <w:b/>
+          <w:bCs/>
+        </w:rPr>
+        <w:t>1300 416 133</w:t>
+      </w:r>
+      <w:r>
+        <w:t xml:space="preserve"> and inform them of the issue.</w:t>
+      </w:r>
+    </w:p>
+    <w:p>
+      <w:pPr>
+        <w:pStyle w:val="ListParagraph"/>
+        <w:numPr>
+          <w:ilvl w:val="0"/>
+          <w:numId w:val="3"/>
+        </w:numPr>
+      </w:pPr>
+      <w:r>
+        <w:t>Take photos and send to the owner in case they need to raise a damage incident.</w:t>
+      </w:r>
+    </w:p>
+    <w:p>
+      <w:pPr>
+        <w:pStyle w:val="ListParagraph"/>
+        <w:numPr>
+          <w:ilvl w:val="0"/>
+          <w:numId w:val="3"/>
+        </w:numPr>
+      </w:pPr>
+      <w:r>
+        <w:t xml:space="preserve">Inform the owner who, what, where and when the accident happened. If possible, use the messaging on </w:t>
+      </w:r>
+      <w:proofErr w:type="spellStart"/>
+      <w:r>
+        <w:t>Camplify's</w:t>
+      </w:r>
+      <w:proofErr w:type="spellEnd"/>
+      <w:r>
+        <w:t xml:space="preserve"> website.</w:t>
+      </w:r>
+    </w:p>
+    <w:p/>
+    <w:p>
+      <w:pPr>
+        <w:pStyle w:val="Heading2"/>
+      </w:pPr>
+      <w:bookmarkStart w:id="13" w:name="_Toc101553972"/>
+      <w:r>
+        <w:t>Breakdown</w:t>
+      </w:r>
+      <w:bookmarkEnd w:id="13"/>
+    </w:p>
+    <w:p>
+      <w:r>
+        <w:t xml:space="preserve">The below instructions are from the </w:t>
+      </w:r>
+      <w:bookmarkStart w:id="14" w:name="OLE_LINK7"/>
+      <w:r>
+        <w:t xml:space="preserve">official </w:t>
+      </w:r>
+      <w:bookmarkEnd w:id="14"/>
+      <w:r>
+        <w:t xml:space="preserve">Camplify pre-hire </w:t>
+      </w:r>
+      <w:r>
+        <w:t>checklist that is part of the handover</w:t>
+      </w:r>
+      <w:r>
+        <w:t>.</w:t>
+      </w:r>
+    </w:p>
+    <w:p>
+      <w:pPr>
+        <w:pStyle w:val="ListParagraph"/>
+        <w:numPr>
+          <w:ilvl w:val="0"/>
+          <w:numId w:val="4"/>
+        </w:numPr>
+      </w:pPr>
+      <w:r>
+        <w:t>Get off the road, keep safe.</w:t>
+      </w:r>
+    </w:p>
+    <w:p>
+      <w:pPr>
+        <w:pStyle w:val="ListParagraph"/>
+        <w:numPr>
+          <w:ilvl w:val="0"/>
+          <w:numId w:val="4"/>
+        </w:numPr>
+      </w:pPr>
+      <w:r>
+        <w:t xml:space="preserve">Call Camplify for NRMA Roadside on </w:t>
+      </w:r>
+      <w:r>
+        <w:rPr>
+          <w:b/>
+          <w:bCs/>
+        </w:rPr>
+        <w:t>1300 416 133</w:t>
+      </w:r>
+      <w:r>
+        <w:t xml:space="preserve"> - select </w:t>
+      </w:r>
+      <w:r>
+        <w:rPr>
+          <w:b/>
+          <w:bCs/>
+        </w:rPr>
+        <w:t>option 4</w:t>
+      </w:r>
+      <w:r>
+        <w:t>.</w:t>
+      </w:r>
+    </w:p>
+    <w:p>
+      <w:pPr>
+        <w:pStyle w:val="ListParagraph"/>
+        <w:numPr>
+          <w:ilvl w:val="0"/>
+          <w:numId w:val="4"/>
+        </w:numPr>
+      </w:pPr>
+      <w:r>
+        <w:t>The NRMA will help you get back on your journey or arrange alternatives.</w:t>
+      </w:r>
+    </w:p>
+    <w:p>
+      <w:pPr>
+        <w:pStyle w:val="ListParagraph"/>
+        <w:numPr>
+          <w:ilvl w:val="0"/>
+          <w:numId w:val="4"/>
+        </w:numPr>
+      </w:pPr>
+      <w:r>
+        <w:t xml:space="preserve">Inform the owner what is happening. If possible, use the messaging on </w:t>
+      </w:r>
+      <w:proofErr w:type="spellStart"/>
+      <w:r>
+        <w:t>Camplify's</w:t>
+      </w:r>
+      <w:proofErr w:type="spellEnd"/>
+    </w:p>
+    <w:p>
+      <w:pPr>
+        <w:pStyle w:val="ListParagraph"/>
+        <w:numPr>
+          <w:ilvl w:val="0"/>
+          <w:numId w:val="4"/>
+        </w:numPr>
+      </w:pPr>
+      <w:r>
+        <w:t>website.</w:t>
+      </w:r>
+    </w:p>
+    <w:p>
+      <w:pPr>
+        <w:pStyle w:val="ListParagraph"/>
+        <w:numPr>
+          <w:ilvl w:val="0"/>
+          <w:numId w:val="4"/>
+        </w:numPr>
+      </w:pPr>
+      <w:r>
+        <w:t>Owner will make all decisions on where the van is towed and repaired.</w:t>
+      </w:r>
+    </w:p>
+    <w:p/>
+    <w:p>
+      <w:pPr>
+        <w:pStyle w:val="Heading2"/>
+      </w:pPr>
+      <w:bookmarkStart w:id="15" w:name="_Toc101553973"/>
+      <w:r>
+        <w:t>Dashboard Lights</w:t>
+      </w:r>
+      <w:bookmarkEnd w:id="15"/>
+    </w:p>
+    <w:p>
+      <w:r>
+        <w:t xml:space="preserve">The below instructions are from the official Camplify pre-hire </w:t>
+      </w:r>
+      <w:r>
+        <w:t>checklist that is part of the handover</w:t>
+      </w:r>
+      <w:r>
+        <w:t>.</w:t>
+      </w:r>
+    </w:p>
+    <w:p>
+      <w:pPr>
+        <w:pStyle w:val="ListParagraph"/>
+        <w:numPr>
+          <w:ilvl w:val="0"/>
+          <w:numId w:val="5"/>
+        </w:numPr>
+      </w:pPr>
+      <w:r>
+        <w:t>Pull over immediately</w:t>
+      </w:r>
+    </w:p>
+    <w:p>
+      <w:pPr>
+        <w:pStyle w:val="ListParagraph"/>
+        <w:numPr>
+          <w:ilvl w:val="0"/>
+          <w:numId w:val="5"/>
+        </w:numPr>
+      </w:pPr>
+      <w:r>
+        <w:t>Text the owner a photo of the dashboard and then call them immediately to get further instruction</w:t>
+      </w:r>
+    </w:p>
+    <w:p>
+      <w:pPr>
+        <w:pStyle w:val="ListParagraph"/>
+        <w:numPr>
+          <w:ilvl w:val="0"/>
+          <w:numId w:val="5"/>
+        </w:numPr>
+      </w:pPr>
+      <w:r>
+        <w:t xml:space="preserve">If roadside assistance is required, call Camplify on </w:t>
+      </w:r>
+      <w:r>
+        <w:rPr>
+          <w:b/>
+          <w:bCs/>
+        </w:rPr>
+        <w:t>1300 416 133</w:t>
+      </w:r>
+      <w:r>
+        <w:t xml:space="preserve"> and select </w:t>
+      </w:r>
+      <w:r>
+        <w:rPr>
+          <w:b/>
+          <w:bCs/>
+        </w:rPr>
+        <w:t>option 4</w:t>
+      </w:r>
+      <w:r>
+        <w:t xml:space="preserve"> for road assistance</w:t>
+      </w:r>
+    </w:p>
+    <w:p>
+      <w:r>
+        <w:br w:type="page"/>
+      </w:r>
+    </w:p>
+    <w:p>
+      <w:pPr>
+        <w:pStyle w:val="Heading1"/>
+      </w:pPr>
+      <w:bookmarkStart w:id="16" w:name="_Toc101553974"/>
       <w:r>
         <w:t>Guides</w:t>
       </w:r>
-      <w:bookmarkEnd w:id="11"/>
+      <w:bookmarkEnd w:id="16"/>
     </w:p>
     <w:p>
       <w:pPr>
         <w:pStyle w:val="Heading2"/>
       </w:pPr>
-      <w:bookmarkStart w:id="12" w:name="_Ref101161419"/>
-      <w:bookmarkStart w:id="13" w:name="_Toc101362354"/>
+      <w:bookmarkStart w:id="17" w:name="_Ref101161419"/>
+      <w:bookmarkStart w:id="18" w:name="_Toc101553975"/>
       <w:r>
         <w:t>Battery and Water Control Panel</w:t>
       </w:r>
-      <w:bookmarkEnd w:id="12"/>
-      <w:bookmarkEnd w:id="13"/>
-    </w:p>
-    <w:p>
-      <w:bookmarkStart w:id="14" w:name="_Hlk101077941"/>
+      <w:bookmarkEnd w:id="17"/>
+      <w:bookmarkEnd w:id="18"/>
+    </w:p>
+    <w:p>
+      <w:bookmarkStart w:id="19" w:name="_Hlk101077941"/>
       <w:r>
         <w:t xml:space="preserve">The Battery and Water Control Panel </w:t>
       </w:r>
-      <w:bookmarkEnd w:id="14"/>
+      <w:bookmarkEnd w:id="19"/>
       <w:r>
         <w:t xml:space="preserve">is located near the main door. As a rule of thumb, while stationary button 1-4 should be switched ON. </w:t>
       </w:r>
@@ -4869,12 +5449,12 @@
       <w:pPr>
         <w:pStyle w:val="Heading2"/>
       </w:pPr>
-      <w:bookmarkStart w:id="15" w:name="OLE_LINK1"/>
-      <w:bookmarkStart w:id="16" w:name="_Toc101362355"/>
+      <w:bookmarkStart w:id="20" w:name="_Toc101553976"/>
+      <w:bookmarkStart w:id="21" w:name="OLE_LINK1"/>
       <w:r>
         <w:t>Hot Water Heater Controls</w:t>
       </w:r>
-      <w:bookmarkEnd w:id="16"/>
+      <w:bookmarkEnd w:id="20"/>
     </w:p>
     <w:p>
       <w:r>
@@ -4933,35 +5513,26 @@
       <w:pPr>
         <w:pStyle w:val="Heading3"/>
       </w:pPr>
-      <w:bookmarkStart w:id="17" w:name="_Toc101362356"/>
+      <w:bookmarkStart w:id="22" w:name="_Toc101553977"/>
       <w:r>
         <w:t>Electric</w:t>
       </w:r>
-      <w:bookmarkEnd w:id="17"/>
-    </w:p>
-    <w:p>
-      <w:r>
-        <w:t xml:space="preserve">When connected to 240v external power use the left electric button. </w:t>
-      </w:r>
-      <w:r>
-        <w:t xml:space="preserve">The whole button is lit when the </w:t>
-      </w:r>
-      <w:r>
-        <w:t>hot water heater is operating</w:t>
-      </w:r>
-      <w:r>
-        <w:t xml:space="preserve"> on 240v.</w:t>
+      <w:bookmarkEnd w:id="22"/>
+    </w:p>
+    <w:p>
+      <w:r>
+        <w:t>When connected to 240v external power use the left electric button. The whole button is lit when the hot water heater is operating on 240v.</w:t>
       </w:r>
     </w:p>
     <w:p>
       <w:pPr>
         <w:pStyle w:val="Heading3"/>
       </w:pPr>
-      <w:bookmarkStart w:id="18" w:name="_Toc101362357"/>
+      <w:bookmarkStart w:id="23" w:name="_Toc101553978"/>
       <w:r>
         <w:t>Gas</w:t>
       </w:r>
-      <w:bookmarkEnd w:id="18"/>
+      <w:bookmarkEnd w:id="23"/>
     </w:p>
     <w:p>
       <w:r>
@@ -4979,14 +5550,14 @@
       <w:pPr>
         <w:pStyle w:val="Heading2"/>
       </w:pPr>
-      <w:bookmarkStart w:id="19" w:name="_Toc101362358"/>
+      <w:bookmarkStart w:id="24" w:name="_Toc101553979"/>
       <w:r>
         <w:t xml:space="preserve">Diesel Heater </w:t>
       </w:r>
       <w:r>
         <w:t>Control</w:t>
       </w:r>
-      <w:bookmarkEnd w:id="19"/>
+      <w:bookmarkEnd w:id="24"/>
     </w:p>
     <w:p>
       <w:r>
@@ -5063,28 +5634,13 @@
     </w:p>
     <w:p>
       <w:r>
-        <w:t xml:space="preserve">The </w:t>
-      </w:r>
-      <w:r>
-        <w:t xml:space="preserve">diesel heater </w:t>
-      </w:r>
-      <w:r>
-        <w:t xml:space="preserve">control </w:t>
-      </w:r>
-      <w:r>
-        <w:t xml:space="preserve">is </w:t>
+        <w:t xml:space="preserve">The diesel heater control is </w:t>
       </w:r>
       <w:r>
         <w:t xml:space="preserve">a dial that is </w:t>
       </w:r>
       <w:r>
-        <w:t>located at the back of the motorhome on the left side</w:t>
-      </w:r>
-      <w:r>
-        <w:t xml:space="preserve"> next to the hot water heater controls</w:t>
-      </w:r>
-      <w:r>
-        <w:t>.</w:t>
+        <w:t>located at the back of the motorhome on the left side next to the hot water heater controls.</w:t>
       </w:r>
     </w:p>
     <w:p>
@@ -5123,7 +5679,7 @@
       <w:pPr>
         <w:pStyle w:val="Heading2"/>
       </w:pPr>
-      <w:bookmarkStart w:id="20" w:name="_Toc101362359"/>
+      <w:bookmarkStart w:id="25" w:name="_Toc101553980"/>
       <w:r>
         <w:t xml:space="preserve">Electric </w:t>
       </w:r>
@@ -5133,7 +5689,7 @@
       <w:r>
         <w:t>ed</w:t>
       </w:r>
-      <w:bookmarkEnd w:id="20"/>
+      <w:bookmarkEnd w:id="25"/>
     </w:p>
     <w:p>
       <w:pPr>
@@ -5154,14 +5710,14 @@
       <w:pPr>
         <w:pStyle w:val="Heading3"/>
       </w:pPr>
-      <w:bookmarkStart w:id="21" w:name="_Toc101362360"/>
+      <w:bookmarkStart w:id="26" w:name="_Toc101553981"/>
       <w:r>
         <w:t xml:space="preserve">Step 1 - </w:t>
       </w:r>
       <w:r>
         <w:t>House Power Enabled</w:t>
       </w:r>
-      <w:bookmarkEnd w:id="21"/>
+      <w:bookmarkEnd w:id="26"/>
       <w:r>
         <w:t xml:space="preserve"> </w:t>
       </w:r>
@@ -5256,14 +5812,14 @@
       <w:pPr>
         <w:pStyle w:val="Heading3"/>
       </w:pPr>
-      <w:bookmarkStart w:id="22" w:name="_Toc101362361"/>
+      <w:bookmarkStart w:id="27" w:name="_Toc101553982"/>
       <w:r>
         <w:t xml:space="preserve">Step 2 - </w:t>
       </w:r>
       <w:r>
         <w:t>Electrical Cable Connectors</w:t>
       </w:r>
-      <w:bookmarkEnd w:id="22"/>
+      <w:bookmarkEnd w:id="27"/>
     </w:p>
     <w:p>
       <w:pPr>
@@ -5290,14 +5846,14 @@
       <w:pPr>
         <w:pStyle w:val="Heading3"/>
       </w:pPr>
-      <w:bookmarkStart w:id="23" w:name="_Toc101362362"/>
+      <w:bookmarkStart w:id="28" w:name="_Toc101553983"/>
       <w:r>
         <w:t xml:space="preserve">Step 3 - </w:t>
       </w:r>
       <w:r>
         <w:t>Fuse Box</w:t>
       </w:r>
-      <w:bookmarkEnd w:id="23"/>
+      <w:bookmarkEnd w:id="28"/>
     </w:p>
     <w:p>
       <w:pPr>
@@ -5318,11 +5874,11 @@
       <w:pPr>
         <w:pStyle w:val="Heading3"/>
       </w:pPr>
-      <w:bookmarkStart w:id="24" w:name="_Toc101362363"/>
+      <w:bookmarkStart w:id="29" w:name="_Toc101553984"/>
       <w:r>
         <w:t>Manual Operation</w:t>
       </w:r>
-      <w:bookmarkEnd w:id="24"/>
+      <w:bookmarkEnd w:id="29"/>
     </w:p>
     <w:p>
       <w:pPr>
@@ -5360,7 +5916,7 @@
         <w:t>.</w:t>
       </w:r>
     </w:p>
-    <w:bookmarkEnd w:id="15"/>
+    <w:bookmarkEnd w:id="21"/>
     <w:p>
       <w:pPr>
         <w:rPr>
@@ -5375,14 +5931,14 @@
           <w:lang w:val="en-US"/>
         </w:rPr>
       </w:pPr>
-      <w:bookmarkStart w:id="25" w:name="_Toc101362364"/>
+      <w:bookmarkStart w:id="30" w:name="_Toc101553985"/>
       <w:r>
         <w:rPr>
           <w:lang w:val="en-US"/>
         </w:rPr>
         <w:t>15A to 10A Power Adaptor</w:t>
       </w:r>
-      <w:bookmarkEnd w:id="25"/>
+      <w:bookmarkEnd w:id="30"/>
     </w:p>
     <w:p>
       <w:pPr>
@@ -5472,7 +6028,7 @@
           <w:lang w:val="en-US"/>
         </w:rPr>
       </w:pPr>
-      <w:bookmarkStart w:id="26" w:name="_Toc101362365"/>
+      <w:bookmarkStart w:id="31" w:name="_Toc101553986"/>
       <w:r>
         <w:rPr>
           <w:lang w:val="en-US"/>
@@ -5493,7 +6049,7 @@
         </w:rPr>
         <w:t xml:space="preserve"> Inflation</w:t>
       </w:r>
-      <w:bookmarkEnd w:id="26"/>
+      <w:bookmarkEnd w:id="31"/>
     </w:p>
     <w:p>
       <w:proofErr w:type="spellStart"/>
@@ -5687,6 +6243,92 @@
 <file path=word/numbering.xml><?xml version="1.0" encoding="utf-8"?>
 <w:numbering xmlns:wpc="http://schemas.microsoft.com/office/word/2010/wordprocessingCanvas" xmlns:cx="http://schemas.microsoft.com/office/drawing/2014/chartex" xmlns:cx1="http://schemas.microsoft.com/office/drawing/2015/9/8/chartex" xmlns:cx2="http://schemas.microsoft.com/office/drawing/2015/10/21/chartex" xmlns:cx3="http://schemas.microsoft.com/office/drawing/2016/5/9/chartex" xmlns:cx4="http://schemas.microsoft.com/office/drawing/2016/5/10/chartex" xmlns:cx5="http://schemas.microsoft.com/office/drawing/2016/5/11/chartex" xmlns:cx6="http://schemas.microsoft.com/office/drawing/2016/5/12/chartex" xmlns:cx7="http://schemas.microsoft.com/office/drawing/2016/5/13/chartex" xmlns:cx8="http://schemas.microsoft.com/office/drawing/2016/5/14/chartex" xmlns:mc="http://schemas.openxmlformats.org/markup-compatibility/2006" xmlns:aink="http://schemas.microsoft.com/office/drawing/2016/ink" xmlns:am3d="http://schemas.microsoft.com/office/drawing/2017/model3d" xmlns:o="urn:schemas-microsoft-com:office:office" xmlns:r="http://schemas.openxmlformats.org/officeDocument/2006/relationships" xmlns:m="http://schemas.openxmlformats.org/officeDocument/2006/math" xmlns:v="urn:schemas-microsoft-com:vml" xmlns:wp14="http://schemas.microsoft.com/office/word/2010/wordprocessingDrawing" xmlns:wp="http://schemas.openxmlformats.org/drawingml/2006/wordprocessingDrawing" xmlns:w10="urn:schemas-microsoft-com:office:word" xmlns:w="http://schemas.openxmlformats.org/wordprocessingml/2006/main" xmlns:w14="http://schemas.microsoft.com/office/word/2010/wordml" xmlns:w15="http://schemas.microsoft.com/office/word/2012/wordml" xmlns:w16cex="http://schemas.microsoft.com/office/word/2018/wordml/cex" xmlns:w16cid="http://schemas.microsoft.com/office/word/2016/wordml/cid" xmlns:w16="http://schemas.microsoft.com/office/word/2018/wordml" xmlns:w16sdtdh="http://schemas.microsoft.com/office/word/2020/wordml/sdtdatahash" xmlns:w16se="http://schemas.microsoft.com/office/word/2015/wordml/symex" xmlns:wpg="http://schemas.microsoft.com/office/word/2010/wordprocessingGroup" xmlns:wpi="http://schemas.microsoft.com/office/word/2010/wordprocessingInk" xmlns:wne="http://schemas.microsoft.com/office/word/2006/wordml" xmlns:wps="http://schemas.microsoft.com/office/word/2010/wordprocessingShape" mc:Ignorable="w14 w15 w16se w16cid w16 w16cex w16sdtdh wp14">
   <w:abstractNum w:abstractNumId="0" w15:restartNumberingAfterBreak="0">
+    <w:nsid w:val="4DB0262B"/>
+    <w:multiLevelType w:val="hybridMultilevel"/>
+    <w:tmpl w:val="0BCAACE8"/>
+    <w:lvl w:ilvl="0" w:tplc="0C09000F">
+      <w:start w:val="1"/>
+      <w:numFmt w:val="decimal"/>
+      <w:lvlText w:val="%1."/>
+      <w:lvlJc w:val="left"/>
+      <w:pPr>
+        <w:ind w:left="720" w:hanging="360"/>
+      </w:pPr>
+    </w:lvl>
+    <w:lvl w:ilvl="1" w:tplc="0C090019" w:tentative="1">
+      <w:start w:val="1"/>
+      <w:numFmt w:val="lowerLetter"/>
+      <w:lvlText w:val="%2."/>
+      <w:lvlJc w:val="left"/>
+      <w:pPr>
+        <w:ind w:left="1440" w:hanging="360"/>
+      </w:pPr>
+    </w:lvl>
+    <w:lvl w:ilvl="2" w:tplc="0C09001B" w:tentative="1">
+      <w:start w:val="1"/>
+      <w:numFmt w:val="lowerRoman"/>
+      <w:lvlText w:val="%3."/>
+      <w:lvlJc w:val="right"/>
+      <w:pPr>
+        <w:ind w:left="2160" w:hanging="180"/>
+      </w:pPr>
+    </w:lvl>
+    <w:lvl w:ilvl="3" w:tplc="0C09000F" w:tentative="1">
+      <w:start w:val="1"/>
+      <w:numFmt w:val="decimal"/>
+      <w:lvlText w:val="%4."/>
+      <w:lvlJc w:val="left"/>
+      <w:pPr>
+        <w:ind w:left="2880" w:hanging="360"/>
+      </w:pPr>
+    </w:lvl>
+    <w:lvl w:ilvl="4" w:tplc="0C090019" w:tentative="1">
+      <w:start w:val="1"/>
+      <w:numFmt w:val="lowerLetter"/>
+      <w:lvlText w:val="%5."/>
+      <w:lvlJc w:val="left"/>
+      <w:pPr>
+        <w:ind w:left="3600" w:hanging="360"/>
+      </w:pPr>
+    </w:lvl>
+    <w:lvl w:ilvl="5" w:tplc="0C09001B" w:tentative="1">
+      <w:start w:val="1"/>
+      <w:numFmt w:val="lowerRoman"/>
+      <w:lvlText w:val="%6."/>
+      <w:lvlJc w:val="right"/>
+      <w:pPr>
+        <w:ind w:left="4320" w:hanging="180"/>
+      </w:pPr>
+    </w:lvl>
+    <w:lvl w:ilvl="6" w:tplc="0C09000F" w:tentative="1">
+      <w:start w:val="1"/>
+      <w:numFmt w:val="decimal"/>
+      <w:lvlText w:val="%7."/>
+      <w:lvlJc w:val="left"/>
+      <w:pPr>
+        <w:ind w:left="5040" w:hanging="360"/>
+      </w:pPr>
+    </w:lvl>
+    <w:lvl w:ilvl="7" w:tplc="0C090019" w:tentative="1">
+      <w:start w:val="1"/>
+      <w:numFmt w:val="lowerLetter"/>
+      <w:lvlText w:val="%8."/>
+      <w:lvlJc w:val="left"/>
+      <w:pPr>
+        <w:ind w:left="5760" w:hanging="360"/>
+      </w:pPr>
+    </w:lvl>
+    <w:lvl w:ilvl="8" w:tplc="0C09001B" w:tentative="1">
+      <w:start w:val="1"/>
+      <w:numFmt w:val="lowerRoman"/>
+      <w:lvlText w:val="%9."/>
+      <w:lvlJc w:val="right"/>
+      <w:pPr>
+        <w:ind w:left="6480" w:hanging="180"/>
+      </w:pPr>
+    </w:lvl>
+  </w:abstractNum>
+  <w:abstractNum w:abstractNumId="1" w15:restartNumberingAfterBreak="0">
     <w:nsid w:val="56500422"/>
     <w:multiLevelType w:val="hybridMultilevel"/>
     <w:tmpl w:val="2E887AB8"/>
@@ -5800,7 +6442,179 @@
       </w:rPr>
     </w:lvl>
   </w:abstractNum>
-  <w:abstractNum w:abstractNumId="1" w15:restartNumberingAfterBreak="0">
+  <w:abstractNum w:abstractNumId="2" w15:restartNumberingAfterBreak="0">
+    <w:nsid w:val="6A02229B"/>
+    <w:multiLevelType w:val="hybridMultilevel"/>
+    <w:tmpl w:val="A1222894"/>
+    <w:lvl w:ilvl="0" w:tplc="0C09000F">
+      <w:start w:val="1"/>
+      <w:numFmt w:val="decimal"/>
+      <w:lvlText w:val="%1."/>
+      <w:lvlJc w:val="left"/>
+      <w:pPr>
+        <w:ind w:left="720" w:hanging="360"/>
+      </w:pPr>
+    </w:lvl>
+    <w:lvl w:ilvl="1" w:tplc="0C090019" w:tentative="1">
+      <w:start w:val="1"/>
+      <w:numFmt w:val="lowerLetter"/>
+      <w:lvlText w:val="%2."/>
+      <w:lvlJc w:val="left"/>
+      <w:pPr>
+        <w:ind w:left="1440" w:hanging="360"/>
+      </w:pPr>
+    </w:lvl>
+    <w:lvl w:ilvl="2" w:tplc="0C09001B" w:tentative="1">
+      <w:start w:val="1"/>
+      <w:numFmt w:val="lowerRoman"/>
+      <w:lvlText w:val="%3."/>
+      <w:lvlJc w:val="right"/>
+      <w:pPr>
+        <w:ind w:left="2160" w:hanging="180"/>
+      </w:pPr>
+    </w:lvl>
+    <w:lvl w:ilvl="3" w:tplc="0C09000F" w:tentative="1">
+      <w:start w:val="1"/>
+      <w:numFmt w:val="decimal"/>
+      <w:lvlText w:val="%4."/>
+      <w:lvlJc w:val="left"/>
+      <w:pPr>
+        <w:ind w:left="2880" w:hanging="360"/>
+      </w:pPr>
+    </w:lvl>
+    <w:lvl w:ilvl="4" w:tplc="0C090019" w:tentative="1">
+      <w:start w:val="1"/>
+      <w:numFmt w:val="lowerLetter"/>
+      <w:lvlText w:val="%5."/>
+      <w:lvlJc w:val="left"/>
+      <w:pPr>
+        <w:ind w:left="3600" w:hanging="360"/>
+      </w:pPr>
+    </w:lvl>
+    <w:lvl w:ilvl="5" w:tplc="0C09001B" w:tentative="1">
+      <w:start w:val="1"/>
+      <w:numFmt w:val="lowerRoman"/>
+      <w:lvlText w:val="%6."/>
+      <w:lvlJc w:val="right"/>
+      <w:pPr>
+        <w:ind w:left="4320" w:hanging="180"/>
+      </w:pPr>
+    </w:lvl>
+    <w:lvl w:ilvl="6" w:tplc="0C09000F" w:tentative="1">
+      <w:start w:val="1"/>
+      <w:numFmt w:val="decimal"/>
+      <w:lvlText w:val="%7."/>
+      <w:lvlJc w:val="left"/>
+      <w:pPr>
+        <w:ind w:left="5040" w:hanging="360"/>
+      </w:pPr>
+    </w:lvl>
+    <w:lvl w:ilvl="7" w:tplc="0C090019" w:tentative="1">
+      <w:start w:val="1"/>
+      <w:numFmt w:val="lowerLetter"/>
+      <w:lvlText w:val="%8."/>
+      <w:lvlJc w:val="left"/>
+      <w:pPr>
+        <w:ind w:left="5760" w:hanging="360"/>
+      </w:pPr>
+    </w:lvl>
+    <w:lvl w:ilvl="8" w:tplc="0C09001B" w:tentative="1">
+      <w:start w:val="1"/>
+      <w:numFmt w:val="lowerRoman"/>
+      <w:lvlText w:val="%9."/>
+      <w:lvlJc w:val="right"/>
+      <w:pPr>
+        <w:ind w:left="6480" w:hanging="180"/>
+      </w:pPr>
+    </w:lvl>
+  </w:abstractNum>
+  <w:abstractNum w:abstractNumId="3" w15:restartNumberingAfterBreak="0">
+    <w:nsid w:val="772D4E9C"/>
+    <w:multiLevelType w:val="hybridMultilevel"/>
+    <w:tmpl w:val="F1CA9D8E"/>
+    <w:lvl w:ilvl="0" w:tplc="0C09000F">
+      <w:start w:val="1"/>
+      <w:numFmt w:val="decimal"/>
+      <w:lvlText w:val="%1."/>
+      <w:lvlJc w:val="left"/>
+      <w:pPr>
+        <w:ind w:left="720" w:hanging="360"/>
+      </w:pPr>
+    </w:lvl>
+    <w:lvl w:ilvl="1" w:tplc="0C090019" w:tentative="1">
+      <w:start w:val="1"/>
+      <w:numFmt w:val="lowerLetter"/>
+      <w:lvlText w:val="%2."/>
+      <w:lvlJc w:val="left"/>
+      <w:pPr>
+        <w:ind w:left="1440" w:hanging="360"/>
+      </w:pPr>
+    </w:lvl>
+    <w:lvl w:ilvl="2" w:tplc="0C09001B" w:tentative="1">
+      <w:start w:val="1"/>
+      <w:numFmt w:val="lowerRoman"/>
+      <w:lvlText w:val="%3."/>
+      <w:lvlJc w:val="right"/>
+      <w:pPr>
+        <w:ind w:left="2160" w:hanging="180"/>
+      </w:pPr>
+    </w:lvl>
+    <w:lvl w:ilvl="3" w:tplc="0C09000F" w:tentative="1">
+      <w:start w:val="1"/>
+      <w:numFmt w:val="decimal"/>
+      <w:lvlText w:val="%4."/>
+      <w:lvlJc w:val="left"/>
+      <w:pPr>
+        <w:ind w:left="2880" w:hanging="360"/>
+      </w:pPr>
+    </w:lvl>
+    <w:lvl w:ilvl="4" w:tplc="0C090019" w:tentative="1">
+      <w:start w:val="1"/>
+      <w:numFmt w:val="lowerLetter"/>
+      <w:lvlText w:val="%5."/>
+      <w:lvlJc w:val="left"/>
+      <w:pPr>
+        <w:ind w:left="3600" w:hanging="360"/>
+      </w:pPr>
+    </w:lvl>
+    <w:lvl w:ilvl="5" w:tplc="0C09001B" w:tentative="1">
+      <w:start w:val="1"/>
+      <w:numFmt w:val="lowerRoman"/>
+      <w:lvlText w:val="%6."/>
+      <w:lvlJc w:val="right"/>
+      <w:pPr>
+        <w:ind w:left="4320" w:hanging="180"/>
+      </w:pPr>
+    </w:lvl>
+    <w:lvl w:ilvl="6" w:tplc="0C09000F" w:tentative="1">
+      <w:start w:val="1"/>
+      <w:numFmt w:val="decimal"/>
+      <w:lvlText w:val="%7."/>
+      <w:lvlJc w:val="left"/>
+      <w:pPr>
+        <w:ind w:left="5040" w:hanging="360"/>
+      </w:pPr>
+    </w:lvl>
+    <w:lvl w:ilvl="7" w:tplc="0C090019" w:tentative="1">
+      <w:start w:val="1"/>
+      <w:numFmt w:val="lowerLetter"/>
+      <w:lvlText w:val="%8."/>
+      <w:lvlJc w:val="left"/>
+      <w:pPr>
+        <w:ind w:left="5760" w:hanging="360"/>
+      </w:pPr>
+    </w:lvl>
+    <w:lvl w:ilvl="8" w:tplc="0C09001B" w:tentative="1">
+      <w:start w:val="1"/>
+      <w:numFmt w:val="lowerRoman"/>
+      <w:lvlText w:val="%9."/>
+      <w:lvlJc w:val="right"/>
+      <w:pPr>
+        <w:ind w:left="6480" w:hanging="180"/>
+      </w:pPr>
+    </w:lvl>
+  </w:abstractNum>
+  <w:abstractNum w:abstractNumId="4" w15:restartNumberingAfterBreak="0">
     <w:nsid w:val="7DCD0719"/>
     <w:multiLevelType w:val="hybridMultilevel"/>
     <w:tmpl w:val="E4A673F4"/>
@@ -5887,10 +6701,19 @@
     </w:lvl>
   </w:abstractNum>
   <w:num w:numId="1">
+    <w:abstractNumId w:val="1"/>
+  </w:num>
+  <w:num w:numId="2">
+    <w:abstractNumId w:val="4"/>
+  </w:num>
+  <w:num w:numId="3">
     <w:abstractNumId w:val="0"/>
   </w:num>
-  <w:num w:numId="2">
-    <w:abstractNumId w:val="1"/>
+  <w:num w:numId="4">
+    <w:abstractNumId w:val="3"/>
+  </w:num>
+  <w:num w:numId="5">
+    <w:abstractNumId w:val="2"/>
   </w:num>
 </w:numbering>
 </file>
@@ -7068,6 +7891,17 @@
       <w:lang w:eastAsia="en-AU"/>
     </w:rPr>
   </w:style>
+  <w:style w:type="paragraph" w:styleId="ListParagraph">
+    <w:name w:val="List Paragraph"/>
+    <w:basedOn w:val="Normal"/>
+    <w:uiPriority w:val="34"/>
+    <w:qFormat/>
+    <w:rsid w:val="001F1E0C"/>
+    <w:pPr>
+      <w:ind w:left="720"/>
+      <w:contextualSpacing/>
+    </w:pPr>
+  </w:style>
 </w:styles>
 </file>
 
@@ -7210,6 +8044,8 @@
     <w:rsid w:val="003656CC"/>
     <w:rsid w:val="004C7CC3"/>
     <w:rsid w:val="00583F15"/>
+    <w:rsid w:val="005868AF"/>
+    <w:rsid w:val="005D3B23"/>
     <w:rsid w:val="006900BC"/>
     <w:rsid w:val="007807A8"/>
     <w:rsid w:val="00896C72"/>

</xml_diff>

<commit_message>
Updated bed troubleshooting and added new image of control panel
</commit_message>
<xml_diff>
--- a/docs/lillen-checklist.docx
+++ b/docs/lillen-checklist.docx
@@ -327,7 +327,7 @@
           <w:r>
             <w:fldChar w:fldCharType="separate"/>
           </w:r>
-          <w:hyperlink w:anchor="_Toc101553965" w:history="1">
+          <w:hyperlink w:anchor="_Toc103583652" w:history="1">
             <w:r>
               <w:rPr>
                 <w:rStyle w:val="Hyperlink"/>
@@ -354,7 +354,7 @@
                 <w:noProof/>
                 <w:webHidden/>
               </w:rPr>
-              <w:instrText xml:space="preserve"> PAGEREF _Toc101553965 \h </w:instrText>
+              <w:instrText xml:space="preserve"> PAGEREF _Toc103583652 \h </w:instrText>
             </w:r>
             <w:r>
               <w:rPr>
@@ -398,7 +398,7 @@
               <w:lang w:eastAsia="en-AU"/>
             </w:rPr>
           </w:pPr>
-          <w:hyperlink w:anchor="_Toc101553966" w:history="1">
+          <w:hyperlink w:anchor="_Toc103583653" w:history="1">
             <w:r>
               <w:rPr>
                 <w:rStyle w:val="Hyperlink"/>
@@ -425,7 +425,7 @@
                 <w:noProof/>
                 <w:webHidden/>
               </w:rPr>
-              <w:instrText xml:space="preserve"> PAGEREF _Toc101553966 \h </w:instrText>
+              <w:instrText xml:space="preserve"> PAGEREF _Toc103583653 \h </w:instrText>
             </w:r>
             <w:r>
               <w:rPr>
@@ -469,7 +469,7 @@
               <w:lang w:eastAsia="en-AU"/>
             </w:rPr>
           </w:pPr>
-          <w:hyperlink w:anchor="_Toc101553967" w:history="1">
+          <w:hyperlink w:anchor="_Toc103583654" w:history="1">
             <w:r>
               <w:rPr>
                 <w:rStyle w:val="Hyperlink"/>
@@ -496,7 +496,7 @@
                 <w:noProof/>
                 <w:webHidden/>
               </w:rPr>
-              <w:instrText xml:space="preserve"> PAGEREF _Toc101553967 \h </w:instrText>
+              <w:instrText xml:space="preserve"> PAGEREF _Toc103583654 \h </w:instrText>
             </w:r>
             <w:r>
               <w:rPr>
@@ -540,7 +540,7 @@
               <w:lang w:eastAsia="en-AU"/>
             </w:rPr>
           </w:pPr>
-          <w:hyperlink w:anchor="_Toc101553968" w:history="1">
+          <w:hyperlink w:anchor="_Toc103583655" w:history="1">
             <w:r>
               <w:rPr>
                 <w:rStyle w:val="Hyperlink"/>
@@ -567,7 +567,7 @@
                 <w:noProof/>
                 <w:webHidden/>
               </w:rPr>
-              <w:instrText xml:space="preserve"> PAGEREF _Toc101553968 \h </w:instrText>
+              <w:instrText xml:space="preserve"> PAGEREF _Toc103583655 \h </w:instrText>
             </w:r>
             <w:r>
               <w:rPr>
@@ -611,7 +611,7 @@
               <w:lang w:eastAsia="en-AU"/>
             </w:rPr>
           </w:pPr>
-          <w:hyperlink w:anchor="_Toc101553969" w:history="1">
+          <w:hyperlink w:anchor="_Toc103583656" w:history="1">
             <w:r>
               <w:rPr>
                 <w:rStyle w:val="Hyperlink"/>
@@ -638,7 +638,7 @@
                 <w:noProof/>
                 <w:webHidden/>
               </w:rPr>
-              <w:instrText xml:space="preserve"> PAGEREF _Toc101553969 \h </w:instrText>
+              <w:instrText xml:space="preserve"> PAGEREF _Toc103583656 \h </w:instrText>
             </w:r>
             <w:r>
               <w:rPr>
@@ -682,7 +682,7 @@
               <w:lang w:eastAsia="en-AU"/>
             </w:rPr>
           </w:pPr>
-          <w:hyperlink w:anchor="_Toc101553970" w:history="1">
+          <w:hyperlink w:anchor="_Toc103583657" w:history="1">
             <w:r>
               <w:rPr>
                 <w:rStyle w:val="Hyperlink"/>
@@ -709,7 +709,7 @@
                 <w:noProof/>
                 <w:webHidden/>
               </w:rPr>
-              <w:instrText xml:space="preserve"> PAGEREF _Toc101553970 \h </w:instrText>
+              <w:instrText xml:space="preserve"> PAGEREF _Toc103583657 \h </w:instrText>
             </w:r>
             <w:r>
               <w:rPr>
@@ -753,7 +753,7 @@
               <w:lang w:eastAsia="en-AU"/>
             </w:rPr>
           </w:pPr>
-          <w:hyperlink w:anchor="_Toc101553971" w:history="1">
+          <w:hyperlink w:anchor="_Toc103583658" w:history="1">
             <w:r>
               <w:rPr>
                 <w:rStyle w:val="Hyperlink"/>
@@ -780,7 +780,7 @@
                 <w:noProof/>
                 <w:webHidden/>
               </w:rPr>
-              <w:instrText xml:space="preserve"> PAGEREF _Toc101553971 \h </w:instrText>
+              <w:instrText xml:space="preserve"> PAGEREF _Toc103583658 \h </w:instrText>
             </w:r>
             <w:r>
               <w:rPr>
@@ -824,7 +824,7 @@
               <w:lang w:eastAsia="en-AU"/>
             </w:rPr>
           </w:pPr>
-          <w:hyperlink w:anchor="_Toc101553972" w:history="1">
+          <w:hyperlink w:anchor="_Toc103583659" w:history="1">
             <w:r>
               <w:rPr>
                 <w:rStyle w:val="Hyperlink"/>
@@ -851,7 +851,7 @@
                 <w:noProof/>
                 <w:webHidden/>
               </w:rPr>
-              <w:instrText xml:space="preserve"> PAGEREF _Toc101553972 \h </w:instrText>
+              <w:instrText xml:space="preserve"> PAGEREF _Toc103583659 \h </w:instrText>
             </w:r>
             <w:r>
               <w:rPr>
@@ -895,7 +895,7 @@
               <w:lang w:eastAsia="en-AU"/>
             </w:rPr>
           </w:pPr>
-          <w:hyperlink w:anchor="_Toc101553973" w:history="1">
+          <w:hyperlink w:anchor="_Toc103583660" w:history="1">
             <w:r>
               <w:rPr>
                 <w:rStyle w:val="Hyperlink"/>
@@ -922,7 +922,7 @@
                 <w:noProof/>
                 <w:webHidden/>
               </w:rPr>
-              <w:instrText xml:space="preserve"> PAGEREF _Toc101553973 \h </w:instrText>
+              <w:instrText xml:space="preserve"> PAGEREF _Toc103583660 \h </w:instrText>
             </w:r>
             <w:r>
               <w:rPr>
@@ -966,7 +966,7 @@
               <w:lang w:eastAsia="en-AU"/>
             </w:rPr>
           </w:pPr>
-          <w:hyperlink w:anchor="_Toc101553974" w:history="1">
+          <w:hyperlink w:anchor="_Toc103583661" w:history="1">
             <w:r>
               <w:rPr>
                 <w:rStyle w:val="Hyperlink"/>
@@ -993,7 +993,7 @@
                 <w:noProof/>
                 <w:webHidden/>
               </w:rPr>
-              <w:instrText xml:space="preserve"> PAGEREF _Toc101553974 \h </w:instrText>
+              <w:instrText xml:space="preserve"> PAGEREF _Toc103583661 \h </w:instrText>
             </w:r>
             <w:r>
               <w:rPr>
@@ -1037,7 +1037,7 @@
               <w:lang w:eastAsia="en-AU"/>
             </w:rPr>
           </w:pPr>
-          <w:hyperlink w:anchor="_Toc101553975" w:history="1">
+          <w:hyperlink w:anchor="_Toc103583662" w:history="1">
             <w:r>
               <w:rPr>
                 <w:rStyle w:val="Hyperlink"/>
@@ -1064,7 +1064,7 @@
                 <w:noProof/>
                 <w:webHidden/>
               </w:rPr>
-              <w:instrText xml:space="preserve"> PAGEREF _Toc101553975 \h </w:instrText>
+              <w:instrText xml:space="preserve"> PAGEREF _Toc103583662 \h </w:instrText>
             </w:r>
             <w:r>
               <w:rPr>
@@ -1108,7 +1108,7 @@
               <w:lang w:eastAsia="en-AU"/>
             </w:rPr>
           </w:pPr>
-          <w:hyperlink w:anchor="_Toc101553976" w:history="1">
+          <w:hyperlink w:anchor="_Toc103583663" w:history="1">
             <w:r>
               <w:rPr>
                 <w:rStyle w:val="Hyperlink"/>
@@ -1135,7 +1135,7 @@
                 <w:noProof/>
                 <w:webHidden/>
               </w:rPr>
-              <w:instrText xml:space="preserve"> PAGEREF _Toc101553976 \h </w:instrText>
+              <w:instrText xml:space="preserve"> PAGEREF _Toc103583663 \h </w:instrText>
             </w:r>
             <w:r>
               <w:rPr>
@@ -1179,7 +1179,7 @@
               <w:lang w:eastAsia="en-AU"/>
             </w:rPr>
           </w:pPr>
-          <w:hyperlink w:anchor="_Toc101553977" w:history="1">
+          <w:hyperlink w:anchor="_Toc103583664" w:history="1">
             <w:r>
               <w:rPr>
                 <w:rStyle w:val="Hyperlink"/>
@@ -1206,7 +1206,7 @@
                 <w:noProof/>
                 <w:webHidden/>
               </w:rPr>
-              <w:instrText xml:space="preserve"> PAGEREF _Toc101553977 \h </w:instrText>
+              <w:instrText xml:space="preserve"> PAGEREF _Toc103583664 \h </w:instrText>
             </w:r>
             <w:r>
               <w:rPr>
@@ -1250,7 +1250,7 @@
               <w:lang w:eastAsia="en-AU"/>
             </w:rPr>
           </w:pPr>
-          <w:hyperlink w:anchor="_Toc101553978" w:history="1">
+          <w:hyperlink w:anchor="_Toc103583665" w:history="1">
             <w:r>
               <w:rPr>
                 <w:rStyle w:val="Hyperlink"/>
@@ -1277,7 +1277,7 @@
                 <w:noProof/>
                 <w:webHidden/>
               </w:rPr>
-              <w:instrText xml:space="preserve"> PAGEREF _Toc101553978 \h </w:instrText>
+              <w:instrText xml:space="preserve"> PAGEREF _Toc103583665 \h </w:instrText>
             </w:r>
             <w:r>
               <w:rPr>
@@ -1321,7 +1321,7 @@
               <w:lang w:eastAsia="en-AU"/>
             </w:rPr>
           </w:pPr>
-          <w:hyperlink w:anchor="_Toc101553979" w:history="1">
+          <w:hyperlink w:anchor="_Toc103583666" w:history="1">
             <w:r>
               <w:rPr>
                 <w:rStyle w:val="Hyperlink"/>
@@ -1348,7 +1348,7 @@
                 <w:noProof/>
                 <w:webHidden/>
               </w:rPr>
-              <w:instrText xml:space="preserve"> PAGEREF _Toc101553979 \h </w:instrText>
+              <w:instrText xml:space="preserve"> PAGEREF _Toc103583666 \h </w:instrText>
             </w:r>
             <w:r>
               <w:rPr>
@@ -1392,7 +1392,7 @@
               <w:lang w:eastAsia="en-AU"/>
             </w:rPr>
           </w:pPr>
-          <w:hyperlink w:anchor="_Toc101553980" w:history="1">
+          <w:hyperlink w:anchor="_Toc103583667" w:history="1">
             <w:r>
               <w:rPr>
                 <w:rStyle w:val="Hyperlink"/>
@@ -1419,7 +1419,7 @@
                 <w:noProof/>
                 <w:webHidden/>
               </w:rPr>
-              <w:instrText xml:space="preserve"> PAGEREF _Toc101553980 \h </w:instrText>
+              <w:instrText xml:space="preserve"> PAGEREF _Toc103583667 \h </w:instrText>
             </w:r>
             <w:r>
               <w:rPr>
@@ -1463,7 +1463,7 @@
               <w:lang w:eastAsia="en-AU"/>
             </w:rPr>
           </w:pPr>
-          <w:hyperlink w:anchor="_Toc101553981" w:history="1">
+          <w:hyperlink w:anchor="_Toc103583668" w:history="1">
             <w:r>
               <w:rPr>
                 <w:rStyle w:val="Hyperlink"/>
@@ -1490,7 +1490,7 @@
                 <w:noProof/>
                 <w:webHidden/>
               </w:rPr>
-              <w:instrText xml:space="preserve"> PAGEREF _Toc101553981 \h </w:instrText>
+              <w:instrText xml:space="preserve"> PAGEREF _Toc103583668 \h </w:instrText>
             </w:r>
             <w:r>
               <w:rPr>
@@ -1534,7 +1534,7 @@
               <w:lang w:eastAsia="en-AU"/>
             </w:rPr>
           </w:pPr>
-          <w:hyperlink w:anchor="_Toc101553982" w:history="1">
+          <w:hyperlink w:anchor="_Toc103583669" w:history="1">
             <w:r>
               <w:rPr>
                 <w:rStyle w:val="Hyperlink"/>
@@ -1561,7 +1561,7 @@
                 <w:noProof/>
                 <w:webHidden/>
               </w:rPr>
-              <w:instrText xml:space="preserve"> PAGEREF _Toc101553982 \h </w:instrText>
+              <w:instrText xml:space="preserve"> PAGEREF _Toc103583669 \h </w:instrText>
             </w:r>
             <w:r>
               <w:rPr>
@@ -1605,7 +1605,7 @@
               <w:lang w:eastAsia="en-AU"/>
             </w:rPr>
           </w:pPr>
-          <w:hyperlink w:anchor="_Toc101553983" w:history="1">
+          <w:hyperlink w:anchor="_Toc103583670" w:history="1">
             <w:r>
               <w:rPr>
                 <w:rStyle w:val="Hyperlink"/>
@@ -1632,7 +1632,7 @@
                 <w:noProof/>
                 <w:webHidden/>
               </w:rPr>
-              <w:instrText xml:space="preserve"> PAGEREF _Toc101553983 \h </w:instrText>
+              <w:instrText xml:space="preserve"> PAGEREF _Toc103583670 \h </w:instrText>
             </w:r>
             <w:r>
               <w:rPr>
@@ -1676,12 +1676,83 @@
               <w:lang w:eastAsia="en-AU"/>
             </w:rPr>
           </w:pPr>
-          <w:hyperlink w:anchor="_Toc101553984" w:history="1">
+          <w:hyperlink w:anchor="_Toc103583671" w:history="1">
             <w:r>
               <w:rPr>
                 <w:rStyle w:val="Hyperlink"/>
                 <w:noProof/>
               </w:rPr>
+              <w:t>Check 12V Power</w:t>
+            </w:r>
+            <w:r>
+              <w:rPr>
+                <w:noProof/>
+                <w:webHidden/>
+              </w:rPr>
+              <w:tab/>
+            </w:r>
+            <w:r>
+              <w:rPr>
+                <w:noProof/>
+                <w:webHidden/>
+              </w:rPr>
+              <w:fldChar w:fldCharType="begin"/>
+            </w:r>
+            <w:r>
+              <w:rPr>
+                <w:noProof/>
+                <w:webHidden/>
+              </w:rPr>
+              <w:instrText xml:space="preserve"> PAGEREF _Toc103583671 \h </w:instrText>
+            </w:r>
+            <w:r>
+              <w:rPr>
+                <w:noProof/>
+                <w:webHidden/>
+              </w:rPr>
+            </w:r>
+            <w:r>
+              <w:rPr>
+                <w:noProof/>
+                <w:webHidden/>
+              </w:rPr>
+              <w:fldChar w:fldCharType="separate"/>
+            </w:r>
+            <w:r>
+              <w:rPr>
+                <w:noProof/>
+                <w:webHidden/>
+              </w:rPr>
+              <w:t>8</w:t>
+            </w:r>
+            <w:r>
+              <w:rPr>
+                <w:noProof/>
+                <w:webHidden/>
+              </w:rPr>
+              <w:fldChar w:fldCharType="end"/>
+            </w:r>
+          </w:hyperlink>
+        </w:p>
+        <w:p>
+          <w:pPr>
+            <w:pStyle w:val="TOC3"/>
+            <w:tabs>
+              <w:tab w:val="right" w:leader="dot" w:pos="9350"/>
+            </w:tabs>
+            <w:rPr>
+              <w:noProof/>
+              <w:sz w:val="22"/>
+              <w:szCs w:val="22"/>
+              <w:lang w:eastAsia="en-AU"/>
+            </w:rPr>
+          </w:pPr>
+          <w:hyperlink w:anchor="_Toc103583672" w:history="1">
+            <w:r>
+              <w:rPr>
+                <w:rStyle w:val="Hyperlink"/>
+                <w:noProof/>
+              </w:rPr>
               <w:t>Manual Operation</w:t>
             </w:r>
             <w:r>
@@ -1703,7 +1774,7 @@
                 <w:noProof/>
                 <w:webHidden/>
               </w:rPr>
-              <w:instrText xml:space="preserve"> PAGEREF _Toc101553984 \h </w:instrText>
+              <w:instrText xml:space="preserve"> PAGEREF _Toc103583672 \h </w:instrText>
             </w:r>
             <w:r>
               <w:rPr>
@@ -1723,7 +1794,7 @@
                 <w:noProof/>
                 <w:webHidden/>
               </w:rPr>
-              <w:t>8</w:t>
+              <w:t>9</w:t>
             </w:r>
             <w:r>
               <w:rPr>
@@ -1747,7 +1818,7 @@
               <w:lang w:eastAsia="en-AU"/>
             </w:rPr>
           </w:pPr>
-          <w:hyperlink w:anchor="_Toc101553985" w:history="1">
+          <w:hyperlink w:anchor="_Toc103583673" w:history="1">
             <w:r>
               <w:rPr>
                 <w:rStyle w:val="Hyperlink"/>
@@ -1775,7 +1846,7 @@
                 <w:noProof/>
                 <w:webHidden/>
               </w:rPr>
-              <w:instrText xml:space="preserve"> PAGEREF _Toc101553985 \h </w:instrText>
+              <w:instrText xml:space="preserve"> PAGEREF _Toc103583673 \h </w:instrText>
             </w:r>
             <w:r>
               <w:rPr>
@@ -1795,7 +1866,7 @@
                 <w:noProof/>
                 <w:webHidden/>
               </w:rPr>
-              <w:t>8</w:t>
+              <w:t>9</w:t>
             </w:r>
             <w:r>
               <w:rPr>
@@ -1819,7 +1890,7 @@
               <w:lang w:eastAsia="en-AU"/>
             </w:rPr>
           </w:pPr>
-          <w:hyperlink w:anchor="_Toc101553986" w:history="1">
+          <w:hyperlink w:anchor="_Toc103583674" w:history="1">
             <w:r>
               <w:rPr>
                 <w:rStyle w:val="Hyperlink"/>
@@ -1847,7 +1918,7 @@
                 <w:noProof/>
                 <w:webHidden/>
               </w:rPr>
-              <w:instrText xml:space="preserve"> PAGEREF _Toc101553986 \h </w:instrText>
+              <w:instrText xml:space="preserve"> PAGEREF _Toc103583674 \h </w:instrText>
             </w:r>
             <w:r>
               <w:rPr>
@@ -1916,7 +1987,7 @@
       <w:pPr>
         <w:pStyle w:val="Heading1"/>
       </w:pPr>
-      <w:bookmarkStart w:id="0" w:name="_Toc101553965"/>
+      <w:bookmarkStart w:id="0" w:name="_Toc103583652"/>
       <w:r>
         <w:t>Checklists</w:t>
       </w:r>
@@ -1926,7 +1997,7 @@
       <w:pPr>
         <w:pStyle w:val="Heading2"/>
       </w:pPr>
-      <w:bookmarkStart w:id="1" w:name="_Toc101553966"/>
+      <w:bookmarkStart w:id="1" w:name="_Toc103583653"/>
       <w:r>
         <w:t>Pre-Departure</w:t>
       </w:r>
@@ -2524,7 +2595,14 @@
           <w:sz w:val="28"/>
           <w:szCs w:val="28"/>
         </w:rPr>
-        <w:t xml:space="preserve">240v electricity </w:t>
+        <w:t>240V</w:t>
+      </w:r>
+      <w:r>
+        <w:rPr>
+          <w:sz w:val="28"/>
+          <w:szCs w:val="28"/>
+        </w:rPr>
+        <w:t xml:space="preserve"> electricity </w:t>
       </w:r>
       <w:bookmarkEnd w:id="2"/>
       <w:r>
@@ -3205,7 +3283,14 @@
           <w:sz w:val="28"/>
           <w:szCs w:val="28"/>
         </w:rPr>
-        <w:t>Ensure that the refrigerator (in auto mode) has shifted back 12v</w:t>
+        <w:t xml:space="preserve">Ensure that the refrigerator (in auto mode) has shifted back </w:t>
+      </w:r>
+      <w:r>
+        <w:rPr>
+          <w:sz w:val="28"/>
+          <w:szCs w:val="28"/>
+        </w:rPr>
+        <w:t>12V</w:t>
       </w:r>
     </w:p>
     <w:p>
@@ -3225,7 +3310,7 @@
       <w:pPr>
         <w:pStyle w:val="Heading2"/>
       </w:pPr>
-      <w:bookmarkStart w:id="3" w:name="_Toc101553967"/>
+      <w:bookmarkStart w:id="3" w:name="_Toc103583654"/>
       <w:r>
         <w:t>On Arrival</w:t>
       </w:r>
@@ -3300,6 +3385,91 @@
             <w:sz w:val="28"/>
             <w:szCs w:val="28"/>
           </w:rPr>
+          <w:id w:val="1001771469"/>
+          <w15:appearance w15:val="hidden"/>
+          <w14:checkbox>
+            <w14:checked w14:val="0"/>
+            <w14:checkedState w14:val="2612" w14:font="MS Gothic"/>
+            <w14:uncheckedState w14:val="2610" w14:font="MS Gothic"/>
+          </w14:checkbox>
+        </w:sdtPr>
+        <w:sdtContent>
+          <w:r>
+            <w:rPr>
+              <w:rFonts w:ascii="MS Gothic" w:eastAsia="MS Gothic" w:hAnsi="MS Gothic" w:hint="eastAsia"/>
+              <w:color w:val="ED7D31" w:themeColor="accent2"/>
+              <w:sz w:val="28"/>
+              <w:szCs w:val="28"/>
+            </w:rPr>
+            <w:t>☐</w:t>
+          </w:r>
+        </w:sdtContent>
+      </w:sdt>
+      <w:r>
+        <w:rPr>
+          <w:color w:val="ED7D31" w:themeColor="accent2"/>
+          <w:sz w:val="28"/>
+          <w:szCs w:val="28"/>
+        </w:rPr>
+        <w:tab/>
+      </w:r>
+      <w:r>
+        <w:rPr>
+          <w:sz w:val="28"/>
+          <w:szCs w:val="28"/>
+        </w:rPr>
+        <w:t xml:space="preserve">Ensure the solar panels are not covered by shade as then they </w:t>
+      </w:r>
+    </w:p>
+    <w:p>
+      <w:pPr>
+        <w:pStyle w:val="checklistindent"/>
+        <w:ind w:left="426" w:firstLine="0"/>
+        <w:rPr>
+          <w:sz w:val="28"/>
+          <w:szCs w:val="28"/>
+        </w:rPr>
+      </w:pPr>
+      <w:r>
+        <w:rPr>
+          <w:sz w:val="28"/>
+          <w:szCs w:val="28"/>
+        </w:rPr>
+        <w:t xml:space="preserve">will not charge the </w:t>
+      </w:r>
+      <w:r>
+        <w:rPr>
+          <w:sz w:val="28"/>
+          <w:szCs w:val="28"/>
+        </w:rPr>
+        <w:t>12V</w:t>
+      </w:r>
+      <w:r>
+        <w:rPr>
+          <w:sz w:val="28"/>
+          <w:szCs w:val="28"/>
+        </w:rPr>
+        <w:t xml:space="preserve"> battery properly.</w:t>
+      </w:r>
+    </w:p>
+    <w:p>
+      <w:pPr>
+        <w:pStyle w:val="checklistindent"/>
+        <w:ind w:left="426" w:hanging="426"/>
+        <w:rPr>
+          <w:i/>
+          <w:iCs/>
+          <w:sz w:val="28"/>
+          <w:szCs w:val="28"/>
+        </w:rPr>
+      </w:pPr>
+      <w:sdt>
+        <w:sdtPr>
+          <w:rPr>
+            <w:color w:val="ED7D31" w:themeColor="accent2"/>
+            <w:sz w:val="28"/>
+            <w:szCs w:val="28"/>
+          </w:rPr>
           <w:id w:val="-1657684723"/>
           <w15:appearance w15:val="hidden"/>
           <w14:checkbox>
@@ -3326,7 +3496,21 @@
           <w:sz w:val="28"/>
           <w:szCs w:val="28"/>
         </w:rPr>
-        <w:t xml:space="preserve">  Connect 240v electricity </w:t>
+        <w:t xml:space="preserve">  Connect </w:t>
+      </w:r>
+      <w:r>
+        <w:rPr>
+          <w:sz w:val="28"/>
+          <w:szCs w:val="28"/>
+        </w:rPr>
+        <w:t>240V</w:t>
+      </w:r>
+      <w:r>
+        <w:rPr>
+          <w:sz w:val="28"/>
+          <w:szCs w:val="28"/>
+        </w:rPr>
+        <w:t xml:space="preserve"> electricity </w:t>
       </w:r>
       <w:r>
         <w:rPr>
@@ -3336,6 +3520,99 @@
           <w:szCs w:val="28"/>
         </w:rPr>
         <w:t>if applicable</w:t>
+      </w:r>
+    </w:p>
+    <w:p>
+      <w:pPr>
+        <w:pStyle w:val="checklistindent"/>
+        <w:ind w:left="426" w:firstLine="0"/>
+        <w:rPr>
+          <w:i/>
+          <w:iCs/>
+          <w:sz w:val="22"/>
+          <w:szCs w:val="22"/>
+        </w:rPr>
+      </w:pPr>
+      <w:r>
+        <w:rPr>
+          <w:i/>
+          <w:iCs/>
+          <w:sz w:val="22"/>
+          <w:szCs w:val="22"/>
+        </w:rPr>
+        <w:t xml:space="preserve">Check if </w:t>
+      </w:r>
+      <w:r>
+        <w:rPr>
+          <w:i/>
+          <w:iCs/>
+          <w:sz w:val="22"/>
+          <w:szCs w:val="22"/>
+        </w:rPr>
+        <w:fldChar w:fldCharType="begin"/>
+      </w:r>
+      <w:r>
+        <w:rPr>
+          <w:i/>
+          <w:iCs/>
+          <w:sz w:val="22"/>
+          <w:szCs w:val="22"/>
+        </w:rPr>
+        <w:instrText xml:space="preserve"> HYPERLINK  \l "_15A_to_10A" </w:instrText>
+      </w:r>
+      <w:r>
+        <w:rPr>
+          <w:i/>
+          <w:iCs/>
+          <w:sz w:val="22"/>
+          <w:szCs w:val="22"/>
+        </w:rPr>
+      </w:r>
+      <w:r>
+        <w:rPr>
+          <w:i/>
+          <w:iCs/>
+          <w:sz w:val="22"/>
+          <w:szCs w:val="22"/>
+        </w:rPr>
+        <w:fldChar w:fldCharType="separate"/>
+      </w:r>
+      <w:r>
+        <w:rPr>
+          <w:rStyle w:val="Hyperlink"/>
+          <w:i/>
+          <w:iCs/>
+          <w:sz w:val="22"/>
+          <w:szCs w:val="22"/>
+        </w:rPr>
+        <w:t>15A to 10A Power Adaptor</w:t>
+      </w:r>
+      <w:r>
+        <w:rPr>
+          <w:i/>
+          <w:iCs/>
+          <w:sz w:val="22"/>
+          <w:szCs w:val="22"/>
+        </w:rPr>
+        <w:fldChar w:fldCharType="end"/>
+      </w:r>
+      <w:r>
+        <w:rPr>
+          <w:i/>
+          <w:iCs/>
+          <w:sz w:val="22"/>
+          <w:szCs w:val="22"/>
+        </w:rPr>
+        <w:t xml:space="preserve"> </w:t>
+      </w:r>
+      <w:r>
+        <w:rPr>
+          <w:i/>
+          <w:iCs/>
+          <w:sz w:val="22"/>
+          <w:szCs w:val="22"/>
+        </w:rPr>
+        <w:t>is required.</w:t>
       </w:r>
     </w:p>
     <w:p>
@@ -3893,7 +4170,23 @@
           <w:szCs w:val="28"/>
           <w:lang w:val="en-AU"/>
         </w:rPr>
-        <w:t xml:space="preserve">either 240v or LPG gas.  </w:t>
+        <w:t xml:space="preserve">either </w:t>
+      </w:r>
+      <w:r>
+        <w:rPr>
+          <w:sz w:val="28"/>
+          <w:szCs w:val="28"/>
+          <w:lang w:val="en-AU"/>
+        </w:rPr>
+        <w:t>240V</w:t>
+      </w:r>
+      <w:r>
+        <w:rPr>
+          <w:sz w:val="28"/>
+          <w:szCs w:val="28"/>
+          <w:lang w:val="en-AU"/>
+        </w:rPr>
+        <w:t xml:space="preserve"> or LPG gas.  </w:t>
       </w:r>
     </w:p>
     <w:p>
@@ -3986,7 +4279,23 @@
           <w:szCs w:val="28"/>
           <w:lang w:val="en-AU"/>
         </w:rPr>
-        <w:t xml:space="preserve">to either 240v or LPG gas.  </w:t>
+        <w:t xml:space="preserve">to either </w:t>
+      </w:r>
+      <w:r>
+        <w:rPr>
+          <w:sz w:val="28"/>
+          <w:szCs w:val="28"/>
+          <w:lang w:val="en-AU"/>
+        </w:rPr>
+        <w:t>240V</w:t>
+      </w:r>
+      <w:r>
+        <w:rPr>
+          <w:sz w:val="28"/>
+          <w:szCs w:val="28"/>
+          <w:lang w:val="en-AU"/>
+        </w:rPr>
+        <w:t xml:space="preserve"> or LPG gas.  </w:t>
       </w:r>
     </w:p>
     <w:p>
@@ -4116,6 +4425,26 @@
         <w:pStyle w:val="IntenseQuote"/>
       </w:pPr>
       <w:r>
+        <w:t>Ensure that the rooftop solar panels are not covered by shade.</w:t>
+      </w:r>
+    </w:p>
+    <w:p>
+      <w:pPr>
+        <w:pStyle w:val="checklistindent"/>
+        <w:ind w:left="426" w:hanging="426"/>
+        <w:rPr>
+          <w:rFonts w:eastAsiaTheme="minorHAnsi"/>
+          <w:sz w:val="28"/>
+          <w:szCs w:val="28"/>
+          <w:lang w:val="en-AU"/>
+        </w:rPr>
+      </w:pPr>
+    </w:p>
+    <w:p>
+      <w:pPr>
+        <w:pStyle w:val="IntenseQuote"/>
+      </w:pPr>
+      <w:r>
         <w:rPr>
           <w:b/>
           <w:bCs/>
@@ -4200,7 +4529,7 @@
       <w:pPr>
         <w:pStyle w:val="Heading2"/>
       </w:pPr>
-      <w:bookmarkStart w:id="4" w:name="_Toc101553968"/>
+      <w:bookmarkStart w:id="4" w:name="_Toc103583655"/>
       <w:r>
         <w:t>Pre-Return</w:t>
       </w:r>
@@ -4474,7 +4803,7 @@
       <w:pPr>
         <w:pStyle w:val="Heading2"/>
       </w:pPr>
-      <w:bookmarkStart w:id="5" w:name="_Toc101553969"/>
+      <w:bookmarkStart w:id="5" w:name="_Toc103583656"/>
       <w:r>
         <w:t>Bad Weather</w:t>
       </w:r>
@@ -4762,7 +5091,7 @@
       <w:pPr>
         <w:pStyle w:val="Heading1"/>
       </w:pPr>
-      <w:bookmarkStart w:id="11" w:name="_Toc101553970"/>
+      <w:bookmarkStart w:id="11" w:name="_Toc103583657"/>
       <w:r>
         <w:t>What To Do</w:t>
       </w:r>
@@ -4773,7 +5102,7 @@
       <w:pPr>
         <w:pStyle w:val="Heading2"/>
       </w:pPr>
-      <w:bookmarkStart w:id="12" w:name="_Toc101553971"/>
+      <w:bookmarkStart w:id="12" w:name="_Toc103583658"/>
       <w:r>
         <w:t>Accident</w:t>
       </w:r>
@@ -4849,7 +5178,7 @@
       <w:pPr>
         <w:pStyle w:val="Heading2"/>
       </w:pPr>
-      <w:bookmarkStart w:id="13" w:name="_Toc101553972"/>
+      <w:bookmarkStart w:id="13" w:name="_Toc103583659"/>
       <w:r>
         <w:t>Breakdown</w:t>
       </w:r>
@@ -4976,7 +5305,7 @@
       <w:pPr>
         <w:pStyle w:val="Heading2"/>
       </w:pPr>
-      <w:bookmarkStart w:id="15" w:name="_Toc101553973"/>
+      <w:bookmarkStart w:id="15" w:name="_Toc103583660"/>
       <w:r>
         <w:t>Dashboard Lights</w:t>
       </w:r>
@@ -5058,7 +5387,7 @@
       <w:pPr>
         <w:pStyle w:val="Heading1"/>
       </w:pPr>
-      <w:bookmarkStart w:id="16" w:name="_Toc101553974"/>
+      <w:bookmarkStart w:id="16" w:name="_Toc103583661"/>
       <w:r>
         <w:t>Guides</w:t>
       </w:r>
@@ -5069,7 +5398,7 @@
         <w:pStyle w:val="Heading2"/>
       </w:pPr>
       <w:bookmarkStart w:id="17" w:name="_Ref101161419"/>
-      <w:bookmarkStart w:id="18" w:name="_Toc101553975"/>
+      <w:bookmarkStart w:id="18" w:name="_Toc103583662"/>
       <w:r>
         <w:t>Battery and Water Control Panel</w:t>
       </w:r>
@@ -5125,10 +5454,10 @@
           <w:noProof/>
         </w:rPr>
         <w:drawing>
-          <wp:inline distT="0" distB="0" distL="0" distR="0" wp14:anchorId="4B7628D3" wp14:editId="1698A763">
-            <wp:extent cx="5661660" cy="3443572"/>
-            <wp:effectExtent l="0" t="0" r="0" b="5080"/>
-            <wp:docPr id="7" name="Picture 7"/>
+          <wp:inline distT="0" distB="0" distL="0" distR="0" wp14:anchorId="1CBF0046" wp14:editId="564D880F">
+            <wp:extent cx="5649362" cy="3413760"/>
+            <wp:effectExtent l="0" t="0" r="8890" b="0"/>
+            <wp:docPr id="3" name="Picture 3"/>
             <wp:cNvGraphicFramePr>
               <a:graphicFrameLocks xmlns:a="http://schemas.openxmlformats.org/drawingml/2006/main" noChangeAspect="1"/>
             </wp:cNvGraphicFramePr>
@@ -5136,13 +5465,13 @@
               <a:graphicData uri="http://schemas.openxmlformats.org/drawingml/2006/picture">
                 <pic:pic xmlns:pic="http://schemas.openxmlformats.org/drawingml/2006/picture">
                   <pic:nvPicPr>
-                    <pic:cNvPr id="0" name="Picture 12"/>
+                    <pic:cNvPr id="0" name="Picture 1"/>
                     <pic:cNvPicPr>
                       <a:picLocks noChangeAspect="1" noChangeArrowheads="1"/>
                     </pic:cNvPicPr>
                   </pic:nvPicPr>
                   <pic:blipFill>
-                    <a:blip r:embed="rId13">
+                    <a:blip r:embed="rId13" cstate="print">
                       <a:extLst>
                         <a:ext uri="{28A0092B-C50C-407E-A947-70E740481C1C}">
                           <a14:useLocalDpi xmlns:a14="http://schemas.microsoft.com/office/drawing/2010/main" val="0"/>
@@ -5157,7 +5486,7 @@
                   <pic:spPr bwMode="auto">
                     <a:xfrm>
                       <a:off x="0" y="0"/>
-                      <a:ext cx="5665682" cy="3446018"/>
+                      <a:ext cx="5667870" cy="3424944"/>
                     </a:xfrm>
                     <a:prstGeom prst="rect">
                       <a:avLst/>
@@ -5373,7 +5702,19 @@
         <w:rPr>
           <w:lang w:val="en-AU"/>
         </w:rPr>
-        <w:t>Check the 12v battery power levels</w:t>
+        <w:t xml:space="preserve">Check the </w:t>
+      </w:r>
+      <w:r>
+        <w:rPr>
+          <w:lang w:val="en-AU"/>
+        </w:rPr>
+        <w:t>12V</w:t>
+      </w:r>
+      <w:r>
+        <w:rPr>
+          <w:lang w:val="en-AU"/>
+        </w:rPr>
+        <w:t xml:space="preserve"> battery power levels</w:t>
       </w:r>
     </w:p>
     <w:p>
@@ -5436,12 +5777,18 @@
         <w:rPr>
           <w:lang w:val="en-AU"/>
         </w:rPr>
-        <w:t>240v electricity</w:t>
+        <w:t>240V</w:t>
       </w:r>
       <w:r>
         <w:rPr>
           <w:lang w:val="en-AU"/>
         </w:rPr>
+        <w:t xml:space="preserve"> electricity</w:t>
+      </w:r>
+      <w:r>
+        <w:rPr>
+          <w:lang w:val="en-AU"/>
+        </w:rPr>
         <w:t xml:space="preserve"> is operational</w:t>
       </w:r>
     </w:p>
@@ -5449,12 +5796,12 @@
       <w:pPr>
         <w:pStyle w:val="Heading2"/>
       </w:pPr>
-      <w:bookmarkStart w:id="20" w:name="_Toc101553976"/>
-      <w:bookmarkStart w:id="21" w:name="OLE_LINK1"/>
+      <w:bookmarkStart w:id="20" w:name="OLE_LINK1"/>
+      <w:bookmarkStart w:id="21" w:name="_Toc103583663"/>
       <w:r>
         <w:t>Hot Water Heater Controls</w:t>
       </w:r>
-      <w:bookmarkEnd w:id="20"/>
+      <w:bookmarkEnd w:id="21"/>
     </w:p>
     <w:p>
       <w:r>
@@ -5513,7 +5860,7 @@
       <w:pPr>
         <w:pStyle w:val="Heading3"/>
       </w:pPr>
-      <w:bookmarkStart w:id="22" w:name="_Toc101553977"/>
+      <w:bookmarkStart w:id="22" w:name="_Toc103583664"/>
       <w:r>
         <w:t>Electric</w:t>
       </w:r>
@@ -5521,14 +5868,26 @@
     </w:p>
     <w:p>
       <w:r>
-        <w:t>When connected to 240v external power use the left electric button. The whole button is lit when the hot water heater is operating on 240v.</w:t>
+        <w:t xml:space="preserve">When connected to </w:t>
+      </w:r>
+      <w:r>
+        <w:t>240V</w:t>
+      </w:r>
+      <w:r>
+        <w:t xml:space="preserve"> external power use the left electric button. The whole button is lit when the hot water heater is operating on </w:t>
+      </w:r>
+      <w:r>
+        <w:t>240V</w:t>
+      </w:r>
+      <w:r>
+        <w:t>.</w:t>
       </w:r>
     </w:p>
     <w:p>
       <w:pPr>
         <w:pStyle w:val="Heading3"/>
       </w:pPr>
-      <w:bookmarkStart w:id="23" w:name="_Toc101553978"/>
+      <w:bookmarkStart w:id="23" w:name="_Toc103583665"/>
       <w:r>
         <w:t>Gas</w:t>
       </w:r>
@@ -5550,7 +5909,7 @@
       <w:pPr>
         <w:pStyle w:val="Heading2"/>
       </w:pPr>
-      <w:bookmarkStart w:id="24" w:name="_Toc101553979"/>
+      <w:bookmarkStart w:id="24" w:name="_Toc103583666"/>
       <w:r>
         <w:t xml:space="preserve">Diesel Heater </w:t>
       </w:r>
@@ -5673,13 +6032,11 @@
     </w:p>
     <w:p/>
     <w:p/>
-    <w:p/>
-    <w:p/>
     <w:p>
       <w:pPr>
         <w:pStyle w:val="Heading2"/>
       </w:pPr>
-      <w:bookmarkStart w:id="25" w:name="_Toc101553980"/>
+      <w:bookmarkStart w:id="25" w:name="_Toc103583667"/>
       <w:r>
         <w:t xml:space="preserve">Electric </w:t>
       </w:r>
@@ -5710,7 +6067,7 @@
       <w:pPr>
         <w:pStyle w:val="Heading3"/>
       </w:pPr>
-      <w:bookmarkStart w:id="26" w:name="_Toc101553981"/>
+      <w:bookmarkStart w:id="26" w:name="_Toc103583668"/>
       <w:r>
         <w:t xml:space="preserve">Step 1 - </w:t>
       </w:r>
@@ -5812,7 +6169,7 @@
       <w:pPr>
         <w:pStyle w:val="Heading3"/>
       </w:pPr>
-      <w:bookmarkStart w:id="27" w:name="_Toc101553982"/>
+      <w:bookmarkStart w:id="27" w:name="_Toc103583669"/>
       <w:r>
         <w:t xml:space="preserve">Step 2 - </w:t>
       </w:r>
@@ -5846,7 +6203,7 @@
       <w:pPr>
         <w:pStyle w:val="Heading3"/>
       </w:pPr>
-      <w:bookmarkStart w:id="28" w:name="_Toc101553983"/>
+      <w:bookmarkStart w:id="28" w:name="_Toc103583670"/>
       <w:r>
         <w:t xml:space="preserve">Step 3 - </w:t>
       </w:r>
@@ -5867,33 +6224,370 @@
     <w:p>
       <w:pPr>
         <w:pStyle w:val="checklistindent"/>
-        <w:ind w:left="0" w:firstLine="0"/>
       </w:pPr>
     </w:p>
     <w:p>
       <w:pPr>
         <w:pStyle w:val="Heading3"/>
       </w:pPr>
-      <w:bookmarkStart w:id="29" w:name="_Toc101553984"/>
-      <w:r>
-        <w:t>Manual Operation</w:t>
+      <w:bookmarkStart w:id="29" w:name="_Toc103583671"/>
+      <w:r>
+        <w:t xml:space="preserve">Check </w:t>
+      </w:r>
+      <w:r>
+        <w:t>12V</w:t>
+      </w:r>
+      <w:r>
+        <w:t xml:space="preserve"> Power</w:t>
       </w:r>
       <w:bookmarkEnd w:id="29"/>
+    </w:p>
+    <w:p>
+      <w:pPr>
+        <w:pStyle w:val="checklistindent"/>
+      </w:pPr>
+      <w:r>
+        <w:t xml:space="preserve">If the bed will not raise when using </w:t>
+      </w:r>
+      <w:r>
+        <w:t>12V</w:t>
+      </w:r>
+      <w:r>
+        <w:t xml:space="preserve">, check the power level of the "house battery" on </w:t>
+      </w:r>
+    </w:p>
+    <w:p>
+      <w:pPr>
+        <w:pStyle w:val="checklistindent"/>
+      </w:pPr>
+      <w:r>
+        <w:t xml:space="preserve">the </w:t>
+      </w:r>
+      <w:r>
+        <w:rPr>
+          <w:i/>
+          <w:iCs/>
+          <w:color w:val="2F5496" w:themeColor="accent1" w:themeShade="BF"/>
+          <w:u w:val="single"/>
+        </w:rPr>
+        <w:fldChar w:fldCharType="begin"/>
+      </w:r>
+      <w:r>
+        <w:rPr>
+          <w:i/>
+          <w:iCs/>
+          <w:color w:val="2F5496" w:themeColor="accent1" w:themeShade="BF"/>
+          <w:u w:val="single"/>
+        </w:rPr>
+        <w:instrText xml:space="preserve"> REF _Ref101161419 \h  \* MERGEFORMAT </w:instrText>
+      </w:r>
+      <w:r>
+        <w:rPr>
+          <w:i/>
+          <w:iCs/>
+          <w:color w:val="2F5496" w:themeColor="accent1" w:themeShade="BF"/>
+          <w:u w:val="single"/>
+        </w:rPr>
+      </w:r>
+      <w:r>
+        <w:rPr>
+          <w:i/>
+          <w:iCs/>
+          <w:color w:val="2F5496" w:themeColor="accent1" w:themeShade="BF"/>
+          <w:u w:val="single"/>
+        </w:rPr>
+        <w:fldChar w:fldCharType="separate"/>
+      </w:r>
+      <w:r>
+        <w:rPr>
+          <w:i/>
+          <w:iCs/>
+          <w:color w:val="2F5496" w:themeColor="accent1" w:themeShade="BF"/>
+          <w:u w:val="single"/>
+        </w:rPr>
+        <w:t>Battery and Water Control Panel</w:t>
+      </w:r>
+      <w:r>
+        <w:rPr>
+          <w:i/>
+          <w:iCs/>
+          <w:color w:val="2F5496" w:themeColor="accent1" w:themeShade="BF"/>
+          <w:u w:val="single"/>
+        </w:rPr>
+        <w:fldChar w:fldCharType="end"/>
+      </w:r>
+      <w:r>
+        <w:t>.</w:t>
+      </w:r>
     </w:p>
     <w:p>
       <w:pPr>
         <w:pStyle w:val="checklistindent"/>
         <w:ind w:left="0" w:firstLine="0"/>
       </w:pPr>
-      <w:r>
-        <w:t xml:space="preserve">According to the electric bed manual, there is an option for manual operation of the bed. It is a two-man job and it seem to be a complicated procedure. </w:t>
-      </w:r>
     </w:p>
     <w:p>
       <w:pPr>
         <w:pStyle w:val="checklistindent"/>
         <w:ind w:left="0" w:firstLine="0"/>
       </w:pPr>
+      <w:r>
+        <w:t xml:space="preserve">If the battery level is between 11.0 and 12.2 </w:t>
+      </w:r>
+      <w:proofErr w:type="spellStart"/>
+      <w:proofErr w:type="gramStart"/>
+      <w:r>
+        <w:t>e.g</w:t>
+      </w:r>
+      <w:proofErr w:type="spellEnd"/>
+      <w:proofErr w:type="gramEnd"/>
+      <w:r>
+        <w:t xml:space="preserve"> red and amber lights</w:t>
+      </w:r>
+      <w:r>
+        <w:t>,</w:t>
+      </w:r>
+      <w:r>
+        <w:t xml:space="preserve"> there might not be</w:t>
+      </w:r>
+      <w:r>
+        <w:t xml:space="preserve"> e</w:t>
+      </w:r>
+      <w:r>
+        <w:t xml:space="preserve">nough power to lift the bed back up. </w:t>
+      </w:r>
+    </w:p>
+    <w:p>
+      <w:pPr>
+        <w:pStyle w:val="checklistindent"/>
+      </w:pPr>
+    </w:p>
+    <w:p>
+      <w:pPr>
+        <w:pStyle w:val="checklistindent"/>
+        <w:ind w:left="0" w:firstLine="0"/>
+      </w:pPr>
+      <w:r>
+        <w:t>Example of low power</w:t>
+      </w:r>
+    </w:p>
+    <w:p>
+      <w:pPr>
+        <w:pStyle w:val="checklistindent"/>
+        <w:ind w:left="0" w:firstLine="0"/>
+      </w:pPr>
+      <w:r>
+        <w:rPr>
+          <w:noProof/>
+        </w:rPr>
+        <w:drawing>
+          <wp:inline distT="0" distB="0" distL="0" distR="0" wp14:anchorId="0A6DAE6C" wp14:editId="73A56282">
+            <wp:extent cx="3280387" cy="1981200"/>
+            <wp:effectExtent l="0" t="0" r="0" b="0"/>
+            <wp:docPr id="5" name="Picture 5"/>
+            <wp:cNvGraphicFramePr>
+              <a:graphicFrameLocks xmlns:a="http://schemas.openxmlformats.org/drawingml/2006/main" noChangeAspect="1"/>
+            </wp:cNvGraphicFramePr>
+            <a:graphic xmlns:a="http://schemas.openxmlformats.org/drawingml/2006/main">
+              <a:graphicData uri="http://schemas.openxmlformats.org/drawingml/2006/picture">
+                <pic:pic xmlns:pic="http://schemas.openxmlformats.org/drawingml/2006/picture">
+                  <pic:nvPicPr>
+                    <pic:cNvPr id="1" name=""/>
+                    <pic:cNvPicPr/>
+                  </pic:nvPicPr>
+                  <pic:blipFill>
+                    <a:blip r:embed="rId16"/>
+                    <a:stretch>
+                      <a:fillRect/>
+                    </a:stretch>
+                  </pic:blipFill>
+                  <pic:spPr>
+                    <a:xfrm>
+                      <a:off x="0" y="0"/>
+                      <a:ext cx="3285255" cy="1984140"/>
+                    </a:xfrm>
+                    <a:prstGeom prst="rect">
+                      <a:avLst/>
+                    </a:prstGeom>
+                  </pic:spPr>
+                </pic:pic>
+              </a:graphicData>
+            </a:graphic>
+          </wp:inline>
+        </w:drawing>
+      </w:r>
+    </w:p>
+    <w:p>
+      <w:pPr>
+        <w:pStyle w:val="checklistindent"/>
+        <w:ind w:left="0" w:firstLine="0"/>
+      </w:pPr>
+    </w:p>
+    <w:p>
+      <w:pPr>
+        <w:pStyle w:val="checklistindent"/>
+      </w:pPr>
+      <w:r>
+        <w:t>1. Ensure the battery indicator is lit green</w:t>
+      </w:r>
+    </w:p>
+    <w:p>
+      <w:pPr>
+        <w:pStyle w:val="checklistindent"/>
+      </w:pPr>
+      <w:r>
+        <w:t>2. Endure the AUX indicator is lit green</w:t>
+      </w:r>
+    </w:p>
+    <w:p>
+      <w:pPr>
+        <w:pStyle w:val="checklistindent"/>
+      </w:pPr>
+      <w:r>
+        <w:t>3. Press the battery switch down for House battery status</w:t>
+      </w:r>
+    </w:p>
+    <w:p>
+      <w:pPr>
+        <w:pStyle w:val="checklistindent"/>
+        <w:ind w:left="0" w:firstLine="0"/>
+      </w:pPr>
+      <w:r>
+        <w:t xml:space="preserve">4. If the battery level is amber or red there might not be </w:t>
+      </w:r>
+      <w:bookmarkStart w:id="30" w:name="OLE_LINK8"/>
+      <w:r>
+        <w:t>sufficient</w:t>
+      </w:r>
+      <w:r>
+        <w:t xml:space="preserve"> </w:t>
+      </w:r>
+      <w:bookmarkEnd w:id="30"/>
+      <w:r>
+        <w:t>battery</w:t>
+      </w:r>
+      <w:r>
+        <w:t xml:space="preserve"> </w:t>
+      </w:r>
+      <w:r>
+        <w:t>power left to raise the bed back up</w:t>
+      </w:r>
+    </w:p>
+    <w:p>
+      <w:pPr>
+        <w:pStyle w:val="checklistindent"/>
+        <w:ind w:left="0" w:firstLine="0"/>
+      </w:pPr>
+    </w:p>
+    <w:p>
+      <w:pPr>
+        <w:pStyle w:val="Heading4"/>
+      </w:pPr>
+      <w:r>
+        <w:t xml:space="preserve">Charge the </w:t>
+      </w:r>
+      <w:r>
+        <w:t>12V</w:t>
+      </w:r>
+      <w:r>
+        <w:t xml:space="preserve"> battery</w:t>
+      </w:r>
+    </w:p>
+    <w:p>
+      <w:pPr>
+        <w:pStyle w:val="checklistindent"/>
+        <w:ind w:left="0" w:firstLine="0"/>
+      </w:pPr>
+      <w:r>
+        <w:t xml:space="preserve">Turn off anything that is not essential and wait for the solar panels to charge the battery. </w:t>
+      </w:r>
+    </w:p>
+    <w:p>
+      <w:pPr>
+        <w:pStyle w:val="checklistindent"/>
+        <w:ind w:left="0" w:firstLine="0"/>
+      </w:pPr>
+    </w:p>
+    <w:p>
+      <w:pPr>
+        <w:pStyle w:val="IntenseQuote"/>
+      </w:pPr>
+      <w:r>
+        <w:t>Ensure that the rooftop solar panels are not covered by shade.</w:t>
+      </w:r>
+    </w:p>
+    <w:p>
+      <w:pPr>
+        <w:pStyle w:val="checklistindent"/>
+      </w:pPr>
+    </w:p>
+    <w:p>
+      <w:pPr>
+        <w:pStyle w:val="checklistindent"/>
+        <w:ind w:left="0" w:firstLine="0"/>
+      </w:pPr>
+      <w:r>
+        <w:t xml:space="preserve">Alternatively, find a </w:t>
+      </w:r>
+      <w:r>
+        <w:t>240V</w:t>
+      </w:r>
+      <w:r>
+        <w:t xml:space="preserve"> power source (service station </w:t>
+      </w:r>
+      <w:proofErr w:type="spellStart"/>
+      <w:r>
+        <w:t>etc</w:t>
+      </w:r>
+      <w:proofErr w:type="spellEnd"/>
+      <w:r>
+        <w:t xml:space="preserve">) using the </w:t>
+      </w:r>
+      <w:hyperlink w:anchor="_15A_to_10A" w:history="1">
+        <w:r>
+          <w:rPr>
+            <w:rStyle w:val="Hyperlink"/>
+          </w:rPr>
+          <w:t>15A to 10A Power Adaptor</w:t>
+        </w:r>
+      </w:hyperlink>
+      <w:r>
+        <w:t xml:space="preserve"> </w:t>
+      </w:r>
+      <w:r>
+        <w:t>if required and raise the bed whilst connected to external power.</w:t>
+      </w:r>
+    </w:p>
+    <w:p>
+      <w:pPr>
+        <w:pStyle w:val="checklistindent"/>
+        <w:ind w:left="0" w:firstLine="0"/>
+      </w:pPr>
+    </w:p>
+    <w:p>
+      <w:pPr>
+        <w:pStyle w:val="Heading3"/>
+      </w:pPr>
+      <w:bookmarkStart w:id="31" w:name="_Toc103583672"/>
+      <w:r>
+        <w:t>Manual Operation</w:t>
+      </w:r>
+      <w:bookmarkEnd w:id="31"/>
+    </w:p>
+    <w:p>
+      <w:pPr>
+        <w:pStyle w:val="checklistindent"/>
+        <w:ind w:left="0" w:firstLine="0"/>
+      </w:pPr>
+      <w:r>
+        <w:t xml:space="preserve">According to the electric bed manual, there is an option for manual operation of the bed. It is a two-man job and it seem to be a complicated procedure. </w:t>
+      </w:r>
+    </w:p>
+    <w:p>
+      <w:pPr>
+        <w:pStyle w:val="checklistindent"/>
+        <w:ind w:left="0" w:firstLine="0"/>
+      </w:pPr>
     </w:p>
     <w:p>
       <w:pPr>
@@ -5916,7 +6610,7 @@
         <w:t>.</w:t>
       </w:r>
     </w:p>
-    <w:bookmarkEnd w:id="21"/>
+    <w:bookmarkEnd w:id="20"/>
     <w:p>
       <w:pPr>
         <w:rPr>
@@ -5931,14 +6625,16 @@
           <w:lang w:val="en-US"/>
         </w:rPr>
       </w:pPr>
-      <w:bookmarkStart w:id="30" w:name="_Toc101553985"/>
+      <w:bookmarkStart w:id="32" w:name="_15A_to_10A"/>
+      <w:bookmarkStart w:id="33" w:name="_Toc103583673"/>
+      <w:bookmarkEnd w:id="32"/>
       <w:r>
         <w:rPr>
           <w:lang w:val="en-US"/>
         </w:rPr>
         <w:t>15A to 10A Power Adaptor</w:t>
       </w:r>
-      <w:bookmarkEnd w:id="30"/>
+      <w:bookmarkEnd w:id="33"/>
     </w:p>
     <w:p>
       <w:pPr>
@@ -6012,23 +6708,12 @@
     </w:p>
     <w:p>
       <w:pPr>
-        <w:pStyle w:val="NormalWeb"/>
-        <w:shd w:val="clear" w:color="auto" w:fill="FFFFFF"/>
-        <w:spacing w:before="0" w:beforeAutospacing="0"/>
-        <w:rPr>
-          <w:rFonts w:ascii="Segoe UI" w:hAnsi="Segoe UI" w:cs="Segoe UI"/>
-          <w:color w:val="24292E"/>
-        </w:rPr>
-      </w:pPr>
-    </w:p>
-    <w:p>
-      <w:pPr>
         <w:pStyle w:val="Heading2"/>
         <w:rPr>
           <w:lang w:val="en-US"/>
         </w:rPr>
       </w:pPr>
-      <w:bookmarkStart w:id="31" w:name="_Toc101553986"/>
+      <w:bookmarkStart w:id="34" w:name="_Toc103583674"/>
       <w:r>
         <w:rPr>
           <w:lang w:val="en-US"/>
@@ -6049,7 +6734,7 @@
         </w:rPr>
         <w:t xml:space="preserve"> Inflation</w:t>
       </w:r>
-      <w:bookmarkEnd w:id="31"/>
+      <w:bookmarkEnd w:id="34"/>
     </w:p>
     <w:p>
       <w:proofErr w:type="spellStart"/>
@@ -6073,8 +6758,8 @@
     </w:p>
     <w:p/>
     <w:sectPr>
-      <w:footerReference w:type="default" r:id="rId16"/>
-      <w:footerReference w:type="first" r:id="rId17"/>
+      <w:footerReference w:type="default" r:id="rId17"/>
+      <w:footerReference w:type="first" r:id="rId18"/>
       <w:pgSz w:w="12240" w:h="15840"/>
       <w:pgMar w:top="1440" w:right="1440" w:bottom="1440" w:left="1440" w:header="709" w:footer="709" w:gutter="0"/>
       <w:pgNumType w:start="0"/>
@@ -6189,7 +6874,7 @@
         <w:docPart w:val="ACBD73A363DF418692062CAD87354A97"/>
       </w:placeholder>
       <w:dataBinding w:prefixMappings="xmlns:ns0='http://schemas.microsoft.com/office/2006/coverPageProps' " w:xpath="/ns0:CoverPageProperties[1]/ns0:PublishDate[1]" w:storeItemID="{55AF091B-3C7A-41E3-B477-F2FDAA23CFDA}"/>
-      <w:date w:fullDate="2022-04-17T00:00:00Z">
+      <w:date w:fullDate="2022-05-16T00:00:00Z">
         <w:dateFormat w:val="d/MM/yyyy"/>
         <w:lid w:val="en-AU"/>
         <w:storeMappedDataAs w:val="dateTime"/>
@@ -6207,7 +6892,7 @@
           <w:rPr>
             <w:lang w:val="en-AU"/>
           </w:rPr>
-          <w:t>17/04/2022</w:t>
+          <w:t>16/05/2022</w:t>
         </w:r>
       </w:p>
     </w:sdtContent>
@@ -7902,6 +8587,18 @@
       <w:contextualSpacing/>
     </w:pPr>
   </w:style>
+  <w:style w:type="character" w:styleId="UnresolvedMention">
+    <w:name w:val="Unresolved Mention"/>
+    <w:basedOn w:val="DefaultParagraphFont"/>
+    <w:uiPriority w:val="99"/>
+    <w:semiHidden/>
+    <w:unhideWhenUsed/>
+    <w:rsid w:val="00D91910"/>
+    <w:rPr>
+      <w:color w:val="605E5C"/>
+      <w:shd w:val="clear" w:color="auto" w:fill="E1DFDD"/>
+    </w:rPr>
+  </w:style>
 </w:styles>
 </file>
 
@@ -8037,6 +8734,7 @@
   </w:compat>
   <w:rsids>
     <w:rsidRoot w:val="0012341D"/>
+    <w:rsid w:val="00100FB7"/>
     <w:rsid w:val="00102A58"/>
     <w:rsid w:val="0012341D"/>
     <w:rsid w:val="00293C34"/>
@@ -8782,7 +9480,7 @@
 
 <file path=customXml/item1.xml><?xml version="1.0" encoding="utf-8"?>
 <CoverPageProperties xmlns="http://schemas.microsoft.com/office/2006/coverPageProps">
-  <PublishDate>2022-04-17T00:00:00</PublishDate>
+  <PublishDate>2022-05-16T00:00:00</PublishDate>
   <Abstract/>
   <CompanyAddress/>
   <CompanyPhone/>
@@ -8792,7 +9490,9 @@
 </file>
 
 <file path=customXml/item2.xml><?xml version="1.0" encoding="utf-8"?>
-<b:Sources xmlns:b="http://schemas.openxmlformats.org/officeDocument/2006/bibliography" xmlns="http://schemas.openxmlformats.org/officeDocument/2006/bibliography" SelectedStyle="\APASixthEditionOfficeOnline.xsl" StyleName="APA" Version="6"/>
+<p:properties xmlns:p="http://schemas.microsoft.com/office/2006/metadata/properties" xmlns:xsi="http://www.w3.org/2001/XMLSchema-instance" xmlns:pc="http://schemas.microsoft.com/office/infopath/2007/PartnerControls">
+  <documentManagement/>
+</p:properties>
 </file>
 
 <file path=customXml/item3.xml><?xml version="1.0" encoding="utf-8"?>
@@ -8805,9 +9505,7 @@
 </file>
 
 <file path=customXml/item4.xml><?xml version="1.0" encoding="utf-8"?>
-<p:properties xmlns:p="http://schemas.microsoft.com/office/2006/metadata/properties" xmlns:xsi="http://www.w3.org/2001/XMLSchema-instance" xmlns:pc="http://schemas.microsoft.com/office/infopath/2007/PartnerControls">
-  <documentManagement/>
-</p:properties>
+<b:Sources xmlns:b="http://schemas.openxmlformats.org/officeDocument/2006/bibliography" xmlns="http://schemas.openxmlformats.org/officeDocument/2006/bibliography" SelectedStyle="\APASixthEditionOfficeOnline.xsl" StyleName="APA" Version="6"/>
 </file>
 
 <file path=customXml/item5.xml><?xml version="1.0" encoding="utf-8"?>
@@ -8990,9 +9688,10 @@
 </file>
 
 <file path=customXml/itemProps2.xml><?xml version="1.0" encoding="utf-8"?>
-<ds:datastoreItem xmlns:ds="http://schemas.openxmlformats.org/officeDocument/2006/customXml" ds:itemID="{DDDEE3D0-5BF7-40C5-B990-E37F33362B06}">
+<ds:datastoreItem xmlns:ds="http://schemas.openxmlformats.org/officeDocument/2006/customXml" ds:itemID="{8E5FC630-D4AA-4881-9F5A-17E5D87E5423}">
   <ds:schemaRefs>
-    <ds:schemaRef ds:uri="http://schemas.openxmlformats.org/officeDocument/2006/bibliography"/>
+    <ds:schemaRef ds:uri="http://schemas.microsoft.com/office/2006/metadata/properties"/>
+    <ds:schemaRef ds:uri="http://schemas.microsoft.com/office/infopath/2007/PartnerControls"/>
   </ds:schemaRefs>
 </ds:datastoreItem>
 </file>
@@ -9006,10 +9705,9 @@
 </file>
 
 <file path=customXml/itemProps4.xml><?xml version="1.0" encoding="utf-8"?>
-<ds:datastoreItem xmlns:ds="http://schemas.openxmlformats.org/officeDocument/2006/customXml" ds:itemID="{8E5FC630-D4AA-4881-9F5A-17E5D87E5423}">
+<ds:datastoreItem xmlns:ds="http://schemas.openxmlformats.org/officeDocument/2006/customXml" ds:itemID="{DDDEE3D0-5BF7-40C5-B990-E37F33362B06}">
   <ds:schemaRefs>
-    <ds:schemaRef ds:uri="http://schemas.microsoft.com/office/2006/metadata/properties"/>
-    <ds:schemaRef ds:uri="http://schemas.microsoft.com/office/infopath/2007/PartnerControls"/>
+    <ds:schemaRef ds:uri="http://schemas.openxmlformats.org/officeDocument/2006/bibliography"/>
   </ds:schemaRefs>
 </ds:datastoreItem>
 </file>

</xml_diff>